<commit_message>
SEEEEEGMENT FAULT sur le nickname
</commit_message>
<xml_diff>
--- a/Doc/Protocole IRCChat.docx
+++ b/Doc/Protocole IRCChat.docx
@@ -1,6 +1,6 @@
 
 <file path=word/document.xml><?xml version="1.0" encoding="utf-8"?>
-<w:document xmlns:wpc="http://schemas.microsoft.com/office/word/2010/wordprocessingCanvas" xmlns:mc="http://schemas.openxmlformats.org/markup-compatibility/2006" xmlns:o="urn:schemas-microsoft-com:office:office" xmlns:r="http://schemas.openxmlformats.org/officeDocument/2006/relationships" xmlns:m="http://schemas.openxmlformats.org/officeDocument/2006/math" xmlns:v="urn:schemas-microsoft-com:vml" xmlns:wp14="http://schemas.microsoft.com/office/word/2010/wordprocessingDrawing" xmlns:wp="http://schemas.openxmlformats.org/drawingml/2006/wordprocessingDrawing" xmlns:w10="urn:schemas-microsoft-com:office:word" xmlns:w="http://schemas.openxmlformats.org/wordprocessingml/2006/main" xmlns:w14="http://schemas.microsoft.com/office/word/2010/wordml" xmlns:w15="http://schemas.microsoft.com/office/word/2012/wordml" xmlns:wpg="http://schemas.microsoft.com/office/word/2010/wordprocessingGroup" xmlns:wpi="http://schemas.microsoft.com/office/word/2010/wordprocessingInk" xmlns:wne="http://schemas.microsoft.com/office/word/2006/wordml" xmlns:wps="http://schemas.microsoft.com/office/word/2010/wordprocessingShape" mc:Ignorable="w14 w15 wp14">
+<w:document xmlns:wpc="http://schemas.microsoft.com/office/word/2010/wordprocessingCanvas" xmlns:mo="http://schemas.microsoft.com/office/mac/office/2008/main" xmlns:mc="http://schemas.openxmlformats.org/markup-compatibility/2006" xmlns:mv="urn:schemas-microsoft-com:mac:vml" xmlns:o="urn:schemas-microsoft-com:office:office" xmlns:r="http://schemas.openxmlformats.org/officeDocument/2006/relationships" xmlns:m="http://schemas.openxmlformats.org/officeDocument/2006/math" xmlns:v="urn:schemas-microsoft-com:vml" xmlns:wp14="http://schemas.microsoft.com/office/word/2010/wordprocessingDrawing" xmlns:wp="http://schemas.openxmlformats.org/drawingml/2006/wordprocessingDrawing" xmlns:w10="urn:schemas-microsoft-com:office:word" xmlns:w="http://schemas.openxmlformats.org/wordprocessingml/2006/main" xmlns:w14="http://schemas.microsoft.com/office/word/2010/wordml" xmlns:wpg="http://schemas.microsoft.com/office/word/2010/wordprocessingGroup" xmlns:wpi="http://schemas.microsoft.com/office/word/2010/wordprocessingInk" xmlns:wne="http://schemas.microsoft.com/office/word/2006/wordml" xmlns:wps="http://schemas.microsoft.com/office/word/2010/wordprocessingShape" mc:Ignorable="w14 wp14">
   <w:body>
     <w:p>
       <w:pPr>
@@ -8,8 +8,13 @@
         <w:jc w:val="center"/>
       </w:pPr>
       <w:r>
-        <w:t>Protocole IRCChat</w:t>
-      </w:r>
+        <w:t xml:space="preserve">Protocole </w:t>
+      </w:r>
+      <w:proofErr w:type="spellStart"/>
+      <w:r>
+        <w:t>IRCChat</w:t>
+      </w:r>
+      <w:proofErr w:type="spellEnd"/>
     </w:p>
     <w:p>
       <w:r>
@@ -89,12 +94,12 @@
         <w:drawing>
           <wp:inline distT="0" distB="0" distL="0" distR="0" wp14:anchorId="2FC96612" wp14:editId="5C5D91D6">
             <wp:extent cx="5896338" cy="3847102"/>
-            <wp:effectExtent l="57150" t="19050" r="28575" b="77470"/>
+            <wp:effectExtent l="50800" t="25400" r="47625" b="64770"/>
             <wp:docPr id="1" name="Diagramme 1"/>
             <wp:cNvGraphicFramePr/>
             <a:graphic xmlns:a="http://schemas.openxmlformats.org/drawingml/2006/main">
               <a:graphicData uri="http://schemas.openxmlformats.org/drawingml/2006/diagram">
-                <dgm:relIds xmlns:dgm="http://schemas.openxmlformats.org/drawingml/2006/diagram" xmlns:r="http://schemas.openxmlformats.org/officeDocument/2006/relationships" r:dm="rId8" r:lo="rId9" r:qs="rId10" r:cs="rId11"/>
+                <dgm:relIds xmlns:dgm="http://schemas.openxmlformats.org/drawingml/2006/diagram" xmlns:r="http://schemas.openxmlformats.org/officeDocument/2006/relationships" r:dm="rId9" r:lo="rId10" r:qs="rId11" r:cs="rId12"/>
               </a:graphicData>
             </a:graphic>
           </wp:inline>
@@ -154,12 +159,7 @@
     </w:p>
     <w:p>
       <w:r>
-        <w:t>PART : Quit</w:t>
-      </w:r>
-      <w:bookmarkStart w:id="0" w:name="_GoBack"/>
-      <w:bookmarkEnd w:id="0"/>
-      <w:r>
-        <w:t>ter le salon courant</w:t>
+        <w:t>PART : Quitter le salon courant</w:t>
       </w:r>
     </w:p>
     <w:p>
@@ -235,19 +235,19 @@
     <w:p>
       <w:pPr>
         <w:rPr>
-          <w:rStyle w:val="Emphaseple"/>
+          <w:rStyle w:val="Accentuationdiscrte"/>
         </w:rPr>
       </w:pPr>
       <w:r>
         <w:rPr>
-          <w:rStyle w:val="Emphaseple"/>
+          <w:rStyle w:val="Accentuationdiscrte"/>
         </w:rPr>
         <w:t>Trame client -&gt; server</w:t>
       </w:r>
     </w:p>
     <w:tbl>
       <w:tblPr>
-        <w:tblStyle w:val="Grilledutableau"/>
+        <w:tblStyle w:val="Grille"/>
         <w:tblW w:w="0" w:type="auto"/>
         <w:tblLook w:val="04A0" w:firstRow="1" w:lastRow="0" w:firstColumn="1" w:lastColumn="0" w:noHBand="0" w:noVBand="1"/>
       </w:tblPr>
@@ -264,13 +264,13 @@
           <w:p>
             <w:pPr>
               <w:rPr>
-                <w:rStyle w:val="Emphaseple"/>
+                <w:rStyle w:val="Accentuationdiscrte"/>
                 <w:color w:val="auto"/>
               </w:rPr>
             </w:pPr>
             <w:r>
               <w:rPr>
-                <w:rStyle w:val="Emphaseple"/>
+                <w:rStyle w:val="Accentuationdiscrte"/>
                 <w:color w:val="auto"/>
               </w:rPr>
               <w:t>MESSAGE</w:t>
@@ -284,13 +284,13 @@
           <w:p>
             <w:pPr>
               <w:rPr>
-                <w:rStyle w:val="Emphaseple"/>
+                <w:rStyle w:val="Accentuationdiscrte"/>
                 <w:color w:val="auto"/>
               </w:rPr>
             </w:pPr>
             <w:r>
               <w:rPr>
-                <w:rStyle w:val="Emphaseple"/>
+                <w:rStyle w:val="Accentuationdiscrte"/>
                 <w:color w:val="auto"/>
               </w:rPr>
               <w:t>&lt;Contenu&gt;</w:t>
@@ -304,13 +304,13 @@
           <w:p>
             <w:pPr>
               <w:rPr>
-                <w:rStyle w:val="Emphaseple"/>
+                <w:rStyle w:val="Accentuationdiscrte"/>
                 <w:color w:val="auto"/>
               </w:rPr>
             </w:pPr>
             <w:r>
               <w:rPr>
-                <w:rStyle w:val="Emphaseple"/>
+                <w:rStyle w:val="Accentuationdiscrte"/>
                 <w:color w:val="auto"/>
               </w:rPr>
               <w:t>&lt;Salon&gt;</w:t>
@@ -322,14 +322,14 @@
     <w:p>
       <w:r>
         <w:rPr>
-          <w:rStyle w:val="Emphaseple"/>
+          <w:rStyle w:val="Accentuationdiscrte"/>
         </w:rPr>
         <w:t>Trame server-&gt;client</w:t>
       </w:r>
     </w:p>
     <w:tbl>
       <w:tblPr>
-        <w:tblStyle w:val="Grilledutableau"/>
+        <w:tblStyle w:val="Grille"/>
         <w:tblW w:w="0" w:type="auto"/>
         <w:tblLook w:val="04A0" w:firstRow="1" w:lastRow="0" w:firstColumn="1" w:lastColumn="0" w:noHBand="0" w:noVBand="1"/>
       </w:tblPr>
@@ -342,9 +342,11 @@
             <w:tcW w:w="4641" w:type="dxa"/>
           </w:tcPr>
           <w:p>
+            <w:bookmarkStart w:id="0" w:name="_GoBack"/>
             <w:r>
               <w:t>ACK_MESSAGE</w:t>
             </w:r>
+            <w:bookmarkEnd w:id="0"/>
           </w:p>
         </w:tc>
       </w:tr>
@@ -352,19 +354,19 @@
     <w:p>
       <w:pPr>
         <w:rPr>
-          <w:rStyle w:val="Emphaseple"/>
+          <w:rStyle w:val="Accentuationdiscrte"/>
         </w:rPr>
       </w:pPr>
       <w:r>
         <w:rPr>
-          <w:rStyle w:val="Emphaseple"/>
+          <w:rStyle w:val="Accentuationdiscrte"/>
         </w:rPr>
         <w:t>Trame server -&gt; autres clients</w:t>
       </w:r>
     </w:p>
     <w:tbl>
       <w:tblPr>
-        <w:tblStyle w:val="Grilledutableau"/>
+        <w:tblStyle w:val="Grille"/>
         <w:tblW w:w="0" w:type="auto"/>
         <w:tblLook w:val="04A0" w:firstRow="1" w:lastRow="0" w:firstColumn="1" w:lastColumn="0" w:noHBand="0" w:noVBand="1"/>
       </w:tblPr>
@@ -381,13 +383,13 @@
           <w:p>
             <w:pPr>
               <w:rPr>
-                <w:rStyle w:val="Emphaseple"/>
+                <w:rStyle w:val="Accentuationdiscrte"/>
                 <w:color w:val="auto"/>
               </w:rPr>
             </w:pPr>
             <w:r>
               <w:rPr>
-                <w:rStyle w:val="Emphaseple"/>
+                <w:rStyle w:val="Accentuationdiscrte"/>
                 <w:color w:val="auto"/>
               </w:rPr>
               <w:t>MESSAGED</w:t>
@@ -401,13 +403,13 @@
           <w:p>
             <w:pPr>
               <w:rPr>
-                <w:rStyle w:val="Emphaseple"/>
+                <w:rStyle w:val="Accentuationdiscrte"/>
                 <w:color w:val="auto"/>
               </w:rPr>
             </w:pPr>
             <w:r>
               <w:rPr>
-                <w:rStyle w:val="Emphaseple"/>
+                <w:rStyle w:val="Accentuationdiscrte"/>
                 <w:color w:val="auto"/>
               </w:rPr>
               <w:t>&lt;Expéditeur&gt;</w:t>
@@ -421,13 +423,13 @@
           <w:p>
             <w:pPr>
               <w:rPr>
-                <w:rStyle w:val="Emphaseple"/>
+                <w:rStyle w:val="Accentuationdiscrte"/>
                 <w:color w:val="auto"/>
               </w:rPr>
             </w:pPr>
             <w:r>
               <w:rPr>
-                <w:rStyle w:val="Emphaseple"/>
+                <w:rStyle w:val="Accentuationdiscrte"/>
                 <w:color w:val="auto"/>
               </w:rPr>
               <w:t>&lt;Contenu&gt;</w:t>
@@ -503,32 +505,37 @@
     </w:p>
     <w:p>
       <w:r>
-        <w:t>/SERVER 127.0.0.1 1501 Aveys</w:t>
-      </w:r>
+        <w:t xml:space="preserve">/SERVER 127.0.0.1 1501 </w:t>
+      </w:r>
+      <w:proofErr w:type="spellStart"/>
+      <w:r>
+        <w:t>Aveys</w:t>
+      </w:r>
+      <w:proofErr w:type="spellEnd"/>
     </w:p>
     <w:p/>
     <w:p>
       <w:pPr>
         <w:rPr>
-          <w:rStyle w:val="Emphaseple"/>
+          <w:rStyle w:val="Accentuationdiscrte"/>
         </w:rPr>
       </w:pPr>
       <w:r>
         <w:rPr>
-          <w:rStyle w:val="Emphaseple"/>
+          <w:rStyle w:val="Accentuationdiscrte"/>
         </w:rPr>
         <w:t xml:space="preserve">Trame </w:t>
       </w:r>
       <w:r>
         <w:rPr>
-          <w:rStyle w:val="Emphaseple"/>
+          <w:rStyle w:val="Accentuationdiscrte"/>
         </w:rPr>
         <w:t>client -&gt; server</w:t>
       </w:r>
     </w:p>
     <w:tbl>
       <w:tblPr>
-        <w:tblStyle w:val="Grilledutableau"/>
+        <w:tblStyle w:val="Grille"/>
         <w:tblW w:w="0" w:type="auto"/>
         <w:tblLook w:val="04A0" w:firstRow="1" w:lastRow="0" w:firstColumn="1" w:lastColumn="0" w:noHBand="0" w:noVBand="1"/>
       </w:tblPr>
@@ -543,13 +550,13 @@
           <w:p>
             <w:pPr>
               <w:rPr>
-                <w:rStyle w:val="Emphaseple"/>
+                <w:rStyle w:val="Accentuationdiscrte"/>
                 <w:color w:val="auto"/>
               </w:rPr>
             </w:pPr>
             <w:r>
               <w:rPr>
-                <w:rStyle w:val="Emphaseple"/>
+                <w:rStyle w:val="Accentuationdiscrte"/>
                 <w:color w:val="auto"/>
               </w:rPr>
               <w:t>CONNECT</w:t>
@@ -561,14 +568,14 @@
     <w:p>
       <w:r>
         <w:rPr>
-          <w:rStyle w:val="Emphaseple"/>
+          <w:rStyle w:val="Accentuationdiscrte"/>
         </w:rPr>
         <w:t>Trame server-&gt;client</w:t>
       </w:r>
     </w:p>
     <w:tbl>
       <w:tblPr>
-        <w:tblStyle w:val="Grilledutableau"/>
+        <w:tblStyle w:val="Grille"/>
         <w:tblW w:w="0" w:type="auto"/>
         <w:tblLook w:val="04A0" w:firstRow="1" w:lastRow="0" w:firstColumn="1" w:lastColumn="0" w:noHBand="0" w:noVBand="1"/>
       </w:tblPr>
@@ -673,26 +680,31 @@
     </w:p>
     <w:p>
       <w:r>
-        <w:t>/NICK VValot</w:t>
-      </w:r>
+        <w:t xml:space="preserve">/NICK </w:t>
+      </w:r>
+      <w:proofErr w:type="spellStart"/>
+      <w:r>
+        <w:t>VValot</w:t>
+      </w:r>
+      <w:proofErr w:type="spellEnd"/>
     </w:p>
     <w:p/>
     <w:p>
       <w:pPr>
         <w:rPr>
-          <w:rStyle w:val="Emphaseple"/>
+          <w:rStyle w:val="Accentuationdiscrte"/>
         </w:rPr>
       </w:pPr>
       <w:r>
         <w:rPr>
-          <w:rStyle w:val="Emphaseple"/>
+          <w:rStyle w:val="Accentuationdiscrte"/>
         </w:rPr>
         <w:t>Trame client -&gt; server</w:t>
       </w:r>
     </w:p>
     <w:tbl>
       <w:tblPr>
-        <w:tblStyle w:val="Grilledutableau"/>
+        <w:tblStyle w:val="Grille"/>
         <w:tblW w:w="0" w:type="auto"/>
         <w:tblLook w:val="04A0" w:firstRow="1" w:lastRow="0" w:firstColumn="1" w:lastColumn="0" w:noHBand="0" w:noVBand="1"/>
       </w:tblPr>
@@ -708,13 +720,13 @@
           <w:p>
             <w:pPr>
               <w:rPr>
-                <w:rStyle w:val="Emphaseple"/>
+                <w:rStyle w:val="Accentuationdiscrte"/>
                 <w:color w:val="auto"/>
               </w:rPr>
             </w:pPr>
             <w:r>
               <w:rPr>
-                <w:rStyle w:val="Emphaseple"/>
+                <w:rStyle w:val="Accentuationdiscrte"/>
                 <w:color w:val="auto"/>
               </w:rPr>
               <w:t>NICK</w:t>
@@ -728,13 +740,13 @@
           <w:p>
             <w:pPr>
               <w:rPr>
-                <w:rStyle w:val="Emphaseple"/>
+                <w:rStyle w:val="Accentuationdiscrte"/>
                 <w:color w:val="auto"/>
               </w:rPr>
             </w:pPr>
             <w:r>
               <w:rPr>
-                <w:rStyle w:val="Emphaseple"/>
+                <w:rStyle w:val="Accentuationdiscrte"/>
                 <w:color w:val="auto"/>
               </w:rPr>
               <w:t>&lt;Pseudonyme&gt;</w:t>
@@ -746,14 +758,14 @@
     <w:p>
       <w:r>
         <w:rPr>
-          <w:rStyle w:val="Emphaseple"/>
+          <w:rStyle w:val="Accentuationdiscrte"/>
         </w:rPr>
         <w:t>Trame server-&gt;client</w:t>
       </w:r>
     </w:p>
     <w:tbl>
       <w:tblPr>
-        <w:tblStyle w:val="Grilledutableau"/>
+        <w:tblStyle w:val="Grille"/>
         <w:tblW w:w="0" w:type="auto"/>
         <w:tblLook w:val="04A0" w:firstRow="1" w:lastRow="0" w:firstColumn="1" w:lastColumn="0" w:noHBand="0" w:noVBand="1"/>
       </w:tblPr>
@@ -767,7 +779,10 @@
           </w:tcPr>
           <w:p>
             <w:r>
-              <w:t>ACK_CONNECTED</w:t>
+              <w:t>ACK_</w:t>
+            </w:r>
+            <w:r>
+              <w:t>NICKMODIFIED</w:t>
             </w:r>
           </w:p>
         </w:tc>
@@ -777,19 +792,19 @@
     <w:p>
       <w:pPr>
         <w:rPr>
-          <w:rStyle w:val="Emphaseple"/>
+          <w:rStyle w:val="Accentuationdiscrte"/>
         </w:rPr>
       </w:pPr>
       <w:r>
         <w:rPr>
-          <w:rStyle w:val="Emphaseple"/>
+          <w:rStyle w:val="Accentuationdiscrte"/>
         </w:rPr>
         <w:t>Trame server -&gt; autres clients</w:t>
       </w:r>
     </w:p>
     <w:tbl>
       <w:tblPr>
-        <w:tblStyle w:val="Grilledutableau"/>
+        <w:tblStyle w:val="Grille"/>
         <w:tblW w:w="0" w:type="auto"/>
         <w:tblLook w:val="04A0" w:firstRow="1" w:lastRow="0" w:firstColumn="1" w:lastColumn="0" w:noHBand="0" w:noVBand="1"/>
       </w:tblPr>
@@ -806,13 +821,13 @@
           <w:p>
             <w:pPr>
               <w:rPr>
-                <w:rStyle w:val="Emphaseple"/>
+                <w:rStyle w:val="Accentuationdiscrte"/>
                 <w:color w:val="auto"/>
               </w:rPr>
             </w:pPr>
             <w:r>
               <w:rPr>
-                <w:rStyle w:val="Emphaseple"/>
+                <w:rStyle w:val="Accentuationdiscrte"/>
                 <w:color w:val="auto"/>
               </w:rPr>
               <w:t>NICKMODIFIED</w:t>
@@ -826,13 +841,13 @@
           <w:p>
             <w:pPr>
               <w:rPr>
-                <w:rStyle w:val="Emphaseple"/>
+                <w:rStyle w:val="Accentuationdiscrte"/>
                 <w:color w:val="auto"/>
               </w:rPr>
             </w:pPr>
             <w:r>
               <w:rPr>
-                <w:rStyle w:val="Emphaseple"/>
+                <w:rStyle w:val="Accentuationdiscrte"/>
                 <w:color w:val="auto"/>
               </w:rPr>
               <w:t>&lt;Ancien&gt;</w:t>
@@ -846,13 +861,13 @@
           <w:p>
             <w:pPr>
               <w:rPr>
-                <w:rStyle w:val="Emphaseple"/>
+                <w:rStyle w:val="Accentuationdiscrte"/>
                 <w:color w:val="auto"/>
               </w:rPr>
             </w:pPr>
             <w:r>
               <w:rPr>
-                <w:rStyle w:val="Emphaseple"/>
+                <w:rStyle w:val="Accentuationdiscrte"/>
                 <w:color w:val="auto"/>
               </w:rPr>
               <w:t>&lt;Nouveau&gt;</w:t>
@@ -917,26 +932,31 @@
     </w:p>
     <w:p>
       <w:r>
-        <w:t>/JOIN salonVoiture</w:t>
-      </w:r>
+        <w:t xml:space="preserve">/JOIN </w:t>
+      </w:r>
+      <w:proofErr w:type="spellStart"/>
+      <w:r>
+        <w:t>salonVoiture</w:t>
+      </w:r>
+      <w:proofErr w:type="spellEnd"/>
     </w:p>
     <w:p/>
     <w:p>
       <w:pPr>
         <w:rPr>
-          <w:rStyle w:val="Emphaseple"/>
+          <w:rStyle w:val="Accentuationdiscrte"/>
         </w:rPr>
       </w:pPr>
       <w:r>
         <w:rPr>
-          <w:rStyle w:val="Emphaseple"/>
+          <w:rStyle w:val="Accentuationdiscrte"/>
         </w:rPr>
         <w:t>Trame client -&gt; server</w:t>
       </w:r>
     </w:p>
     <w:tbl>
       <w:tblPr>
-        <w:tblStyle w:val="Grilledutableau"/>
+        <w:tblStyle w:val="Grille"/>
         <w:tblW w:w="0" w:type="auto"/>
         <w:tblLook w:val="04A0" w:firstRow="1" w:lastRow="0" w:firstColumn="1" w:lastColumn="0" w:noHBand="0" w:noVBand="1"/>
       </w:tblPr>
@@ -952,13 +972,13 @@
           <w:p>
             <w:pPr>
               <w:rPr>
-                <w:rStyle w:val="Emphaseple"/>
+                <w:rStyle w:val="Accentuationdiscrte"/>
                 <w:color w:val="auto"/>
               </w:rPr>
             </w:pPr>
             <w:r>
               <w:rPr>
-                <w:rStyle w:val="Emphaseple"/>
+                <w:rStyle w:val="Accentuationdiscrte"/>
                 <w:color w:val="auto"/>
               </w:rPr>
               <w:t>JOIN</w:t>
@@ -972,13 +992,13 @@
           <w:p>
             <w:pPr>
               <w:rPr>
-                <w:rStyle w:val="Emphaseple"/>
+                <w:rStyle w:val="Accentuationdiscrte"/>
                 <w:color w:val="auto"/>
               </w:rPr>
             </w:pPr>
             <w:r>
               <w:rPr>
-                <w:rStyle w:val="Emphaseple"/>
+                <w:rStyle w:val="Accentuationdiscrte"/>
                 <w:color w:val="auto"/>
               </w:rPr>
               <w:t>&lt;Salon&gt;</w:t>
@@ -990,14 +1010,14 @@
     <w:p>
       <w:r>
         <w:rPr>
-          <w:rStyle w:val="Emphaseple"/>
+          <w:rStyle w:val="Accentuationdiscrte"/>
         </w:rPr>
         <w:t>Trame server-&gt;client</w:t>
       </w:r>
     </w:p>
     <w:tbl>
       <w:tblPr>
-        <w:tblStyle w:val="Grilledutableau"/>
+        <w:tblStyle w:val="Grille"/>
         <w:tblW w:w="0" w:type="auto"/>
         <w:tblLook w:val="04A0" w:firstRow="1" w:lastRow="0" w:firstColumn="1" w:lastColumn="0" w:noHBand="0" w:noVBand="1"/>
       </w:tblPr>
@@ -1020,19 +1040,19 @@
     <w:p>
       <w:pPr>
         <w:rPr>
-          <w:rStyle w:val="Emphaseple"/>
+          <w:rStyle w:val="Accentuationdiscrte"/>
         </w:rPr>
       </w:pPr>
       <w:r>
         <w:rPr>
-          <w:rStyle w:val="Emphaseple"/>
+          <w:rStyle w:val="Accentuationdiscrte"/>
         </w:rPr>
         <w:t>Trame server -&gt; autres clients</w:t>
       </w:r>
     </w:p>
     <w:tbl>
       <w:tblPr>
-        <w:tblStyle w:val="Grilledutableau"/>
+        <w:tblStyle w:val="Grille"/>
         <w:tblW w:w="0" w:type="auto"/>
         <w:tblLook w:val="04A0" w:firstRow="1" w:lastRow="0" w:firstColumn="1" w:lastColumn="0" w:noHBand="0" w:noVBand="1"/>
       </w:tblPr>
@@ -1048,13 +1068,13 @@
           <w:p>
             <w:pPr>
               <w:rPr>
-                <w:rStyle w:val="Emphaseple"/>
+                <w:rStyle w:val="Accentuationdiscrte"/>
                 <w:color w:val="auto"/>
               </w:rPr>
             </w:pPr>
             <w:r>
               <w:rPr>
-                <w:rStyle w:val="Emphaseple"/>
+                <w:rStyle w:val="Accentuationdiscrte"/>
                 <w:color w:val="auto"/>
               </w:rPr>
               <w:t>CHANJOINED</w:t>
@@ -1068,13 +1088,13 @@
           <w:p>
             <w:pPr>
               <w:rPr>
-                <w:rStyle w:val="Emphaseple"/>
+                <w:rStyle w:val="Accentuationdiscrte"/>
                 <w:color w:val="auto"/>
               </w:rPr>
             </w:pPr>
             <w:r>
               <w:rPr>
-                <w:rStyle w:val="Emphaseple"/>
+                <w:rStyle w:val="Accentuationdiscrte"/>
                 <w:color w:val="auto"/>
               </w:rPr>
               <w:t>&lt;pseudonymes&gt;</w:t>
@@ -1170,19 +1190,19 @@
       <w:pPr>
         <w:ind w:left="360"/>
         <w:rPr>
-          <w:rStyle w:val="Emphaseple"/>
+          <w:rStyle w:val="Accentuationdiscrte"/>
         </w:rPr>
       </w:pPr>
       <w:r>
         <w:rPr>
-          <w:rStyle w:val="Emphaseple"/>
+          <w:rStyle w:val="Accentuationdiscrte"/>
         </w:rPr>
         <w:t>Trame client -&gt; server</w:t>
       </w:r>
     </w:p>
     <w:tbl>
       <w:tblPr>
-        <w:tblStyle w:val="Grilledutableau"/>
+        <w:tblStyle w:val="Grille"/>
         <w:tblW w:w="0" w:type="auto"/>
         <w:tblLook w:val="04A0" w:firstRow="1" w:lastRow="0" w:firstColumn="1" w:lastColumn="0" w:noHBand="0" w:noVBand="1"/>
       </w:tblPr>
@@ -1199,13 +1219,13 @@
             <w:pPr>
               <w:ind w:left="360"/>
               <w:rPr>
-                <w:rStyle w:val="Emphaseple"/>
+                <w:rStyle w:val="Accentuationdiscrte"/>
                 <w:color w:val="auto"/>
               </w:rPr>
             </w:pPr>
             <w:r>
               <w:rPr>
-                <w:rStyle w:val="Emphaseple"/>
+                <w:rStyle w:val="Accentuationdiscrte"/>
                 <w:color w:val="auto"/>
               </w:rPr>
               <w:t>PART</w:t>
@@ -1220,13 +1240,13 @@
             <w:pPr>
               <w:ind w:left="360"/>
               <w:rPr>
-                <w:rStyle w:val="Emphaseple"/>
+                <w:rStyle w:val="Accentuationdiscrte"/>
                 <w:color w:val="auto"/>
               </w:rPr>
             </w:pPr>
             <w:r>
               <w:rPr>
-                <w:rStyle w:val="Emphaseple"/>
+                <w:rStyle w:val="Accentuationdiscrte"/>
                 <w:color w:val="auto"/>
               </w:rPr>
               <w:t>&lt;Salon&gt;</w:t>
@@ -1241,14 +1261,14 @@
       </w:pPr>
       <w:r>
         <w:rPr>
-          <w:rStyle w:val="Emphaseple"/>
+          <w:rStyle w:val="Accentuationdiscrte"/>
         </w:rPr>
         <w:t>Trame server-&gt;client</w:t>
       </w:r>
     </w:p>
     <w:tbl>
       <w:tblPr>
-        <w:tblStyle w:val="Grilledutableau"/>
+        <w:tblStyle w:val="Grille"/>
         <w:tblW w:w="0" w:type="auto"/>
         <w:tblLook w:val="04A0" w:firstRow="1" w:lastRow="0" w:firstColumn="1" w:lastColumn="0" w:noHBand="0" w:noVBand="1"/>
       </w:tblPr>
@@ -1275,19 +1295,19 @@
       <w:pPr>
         <w:ind w:left="360"/>
         <w:rPr>
-          <w:rStyle w:val="Emphaseple"/>
+          <w:rStyle w:val="Accentuationdiscrte"/>
         </w:rPr>
       </w:pPr>
       <w:r>
         <w:rPr>
-          <w:rStyle w:val="Emphaseple"/>
+          <w:rStyle w:val="Accentuationdiscrte"/>
         </w:rPr>
         <w:t>Trame server -&gt; autres clients</w:t>
       </w:r>
     </w:p>
     <w:tbl>
       <w:tblPr>
-        <w:tblStyle w:val="Grilledutableau"/>
+        <w:tblStyle w:val="Grille"/>
         <w:tblW w:w="0" w:type="auto"/>
         <w:tblLook w:val="04A0" w:firstRow="1" w:lastRow="0" w:firstColumn="1" w:lastColumn="0" w:noHBand="0" w:noVBand="1"/>
       </w:tblPr>
@@ -1304,13 +1324,13 @@
             <w:pPr>
               <w:ind w:left="360"/>
               <w:rPr>
-                <w:rStyle w:val="Emphaseple"/>
+                <w:rStyle w:val="Accentuationdiscrte"/>
                 <w:color w:val="auto"/>
               </w:rPr>
             </w:pPr>
             <w:r>
               <w:rPr>
-                <w:rStyle w:val="Emphaseple"/>
+                <w:rStyle w:val="Accentuationdiscrte"/>
                 <w:color w:val="auto"/>
               </w:rPr>
               <w:t>CHANLEAVED</w:t>
@@ -1325,13 +1345,13 @@
             <w:pPr>
               <w:ind w:left="360"/>
               <w:rPr>
-                <w:rStyle w:val="Emphaseple"/>
+                <w:rStyle w:val="Accentuationdiscrte"/>
                 <w:color w:val="auto"/>
               </w:rPr>
             </w:pPr>
             <w:r>
               <w:rPr>
-                <w:rStyle w:val="Emphaseple"/>
+                <w:rStyle w:val="Accentuationdiscrte"/>
                 <w:color w:val="auto"/>
               </w:rPr>
               <w:t>&lt;pseudonymes&gt;</w:t>
@@ -1398,19 +1418,19 @@
     <w:p>
       <w:pPr>
         <w:rPr>
-          <w:rStyle w:val="Emphaseple"/>
+          <w:rStyle w:val="Accentuationdiscrte"/>
         </w:rPr>
       </w:pPr>
       <w:r>
         <w:rPr>
-          <w:rStyle w:val="Emphaseple"/>
+          <w:rStyle w:val="Accentuationdiscrte"/>
         </w:rPr>
         <w:t>Trame client -&gt; server</w:t>
       </w:r>
     </w:p>
     <w:tbl>
       <w:tblPr>
-        <w:tblStyle w:val="Grilledutableau"/>
+        <w:tblStyle w:val="Grille"/>
         <w:tblW w:w="0" w:type="auto"/>
         <w:tblLook w:val="04A0" w:firstRow="1" w:lastRow="0" w:firstColumn="1" w:lastColumn="0" w:noHBand="0" w:noVBand="1"/>
       </w:tblPr>
@@ -1426,13 +1446,13 @@
           <w:p>
             <w:pPr>
               <w:rPr>
-                <w:rStyle w:val="Emphaseple"/>
+                <w:rStyle w:val="Accentuationdiscrte"/>
                 <w:color w:val="auto"/>
               </w:rPr>
             </w:pPr>
             <w:r>
               <w:rPr>
-                <w:rStyle w:val="Emphaseple"/>
+                <w:rStyle w:val="Accentuationdiscrte"/>
                 <w:color w:val="auto"/>
               </w:rPr>
               <w:t>QUIT</w:t>
@@ -1446,7 +1466,7 @@
           <w:p>
             <w:pPr>
               <w:rPr>
-                <w:rStyle w:val="Emphaseple"/>
+                <w:rStyle w:val="Accentuationdiscrte"/>
                 <w:color w:val="auto"/>
               </w:rPr>
             </w:pPr>
@@ -1457,14 +1477,14 @@
     <w:p>
       <w:r>
         <w:rPr>
-          <w:rStyle w:val="Emphaseple"/>
+          <w:rStyle w:val="Accentuationdiscrte"/>
         </w:rPr>
         <w:t>Trame server-&gt;client</w:t>
       </w:r>
     </w:p>
     <w:tbl>
       <w:tblPr>
-        <w:tblStyle w:val="Grilledutableau"/>
+        <w:tblStyle w:val="Grille"/>
         <w:tblW w:w="0" w:type="auto"/>
         <w:tblLook w:val="04A0" w:firstRow="1" w:lastRow="0" w:firstColumn="1" w:lastColumn="0" w:noHBand="0" w:noVBand="1"/>
       </w:tblPr>
@@ -1491,12 +1511,12 @@
       <w:pPr>
         <w:ind w:left="360"/>
         <w:rPr>
-          <w:rStyle w:val="Emphaseple"/>
+          <w:rStyle w:val="Accentuationdiscrte"/>
         </w:rPr>
       </w:pPr>
       <w:r>
         <w:rPr>
-          <w:rStyle w:val="Emphaseple"/>
+          <w:rStyle w:val="Accentuationdiscrte"/>
         </w:rPr>
         <w:lastRenderedPageBreak/>
         <w:t>Trame server -&gt; autres clients</w:t>
@@ -1504,7 +1524,7 @@
     </w:p>
     <w:tbl>
       <w:tblPr>
-        <w:tblStyle w:val="Grilledutableau"/>
+        <w:tblStyle w:val="Grille"/>
         <w:tblW w:w="0" w:type="auto"/>
         <w:tblLook w:val="04A0" w:firstRow="1" w:lastRow="0" w:firstColumn="1" w:lastColumn="0" w:noHBand="0" w:noVBand="1"/>
       </w:tblPr>
@@ -1521,13 +1541,13 @@
             <w:pPr>
               <w:ind w:left="360"/>
               <w:rPr>
-                <w:rStyle w:val="Emphaseple"/>
+                <w:rStyle w:val="Accentuationdiscrte"/>
                 <w:color w:val="auto"/>
               </w:rPr>
             </w:pPr>
             <w:r>
               <w:rPr>
-                <w:rStyle w:val="Emphaseple"/>
+                <w:rStyle w:val="Accentuationdiscrte"/>
                 <w:color w:val="auto"/>
               </w:rPr>
               <w:t>CHANLEAVED</w:t>
@@ -1542,13 +1562,13 @@
             <w:pPr>
               <w:ind w:left="360"/>
               <w:rPr>
-                <w:rStyle w:val="Emphaseple"/>
+                <w:rStyle w:val="Accentuationdiscrte"/>
                 <w:color w:val="auto"/>
               </w:rPr>
             </w:pPr>
             <w:r>
               <w:rPr>
-                <w:rStyle w:val="Emphaseple"/>
+                <w:rStyle w:val="Accentuationdiscrte"/>
                 <w:color w:val="auto"/>
               </w:rPr>
               <w:t>&lt;pseudonymes&gt;</w:t>
@@ -1585,7 +1605,15 @@
     <w:p/>
     <w:p>
       <w:r>
-        <w:t>La commande LIST est utilisée lorsqu’un client souhaite connaître la liste des salons auxquels il est rattaché.</w:t>
+        <w:t xml:space="preserve">La commande LIST est utilisée lorsqu’un client souhaite connaître la liste des salons </w:t>
+      </w:r>
+      <w:proofErr w:type="gramStart"/>
+      <w:r>
+        <w:t>auxquels</w:t>
+      </w:r>
+      <w:proofErr w:type="gramEnd"/>
+      <w:r>
+        <w:t xml:space="preserve"> il est rattaché.</w:t>
       </w:r>
     </w:p>
     <w:p/>
@@ -1621,19 +1649,19 @@
     <w:p>
       <w:pPr>
         <w:rPr>
-          <w:rStyle w:val="Emphaseple"/>
+          <w:rStyle w:val="Accentuationdiscrte"/>
         </w:rPr>
       </w:pPr>
       <w:r>
         <w:rPr>
-          <w:rStyle w:val="Emphaseple"/>
+          <w:rStyle w:val="Accentuationdiscrte"/>
         </w:rPr>
         <w:t>Trame client -&gt; server</w:t>
       </w:r>
     </w:p>
     <w:tbl>
       <w:tblPr>
-        <w:tblStyle w:val="Grilledutableau"/>
+        <w:tblStyle w:val="Grille"/>
         <w:tblW w:w="0" w:type="auto"/>
         <w:tblLook w:val="04A0" w:firstRow="1" w:lastRow="0" w:firstColumn="1" w:lastColumn="0" w:noHBand="0" w:noVBand="1"/>
       </w:tblPr>
@@ -1648,13 +1676,13 @@
           <w:p>
             <w:pPr>
               <w:rPr>
-                <w:rStyle w:val="Emphaseple"/>
+                <w:rStyle w:val="Accentuationdiscrte"/>
                 <w:color w:val="auto"/>
               </w:rPr>
             </w:pPr>
             <w:r>
               <w:rPr>
-                <w:rStyle w:val="Emphaseple"/>
+                <w:rStyle w:val="Accentuationdiscrte"/>
                 <w:color w:val="auto"/>
               </w:rPr>
               <w:t>LIST</w:t>
@@ -1666,14 +1694,14 @@
     <w:p>
       <w:r>
         <w:rPr>
-          <w:rStyle w:val="Emphaseple"/>
+          <w:rStyle w:val="Accentuationdiscrte"/>
         </w:rPr>
         <w:t>Trame server-&gt;client</w:t>
       </w:r>
     </w:p>
     <w:tbl>
       <w:tblPr>
-        <w:tblStyle w:val="Grilledutableau"/>
+        <w:tblStyle w:val="Grille"/>
         <w:tblW w:w="0" w:type="auto"/>
         <w:tblLook w:val="04A0" w:firstRow="1" w:lastRow="0" w:firstColumn="1" w:lastColumn="0" w:noHBand="0" w:noVBand="1"/>
       </w:tblPr>
@@ -1698,7 +1726,15 @@
           </w:tcPr>
           <w:p>
             <w:r>
-              <w:t>&lt;Liste des salons&gt; : Char [][]</w:t>
+              <w:t>&lt;Liste des salons&gt; : Char [</w:t>
+            </w:r>
+            <w:proofErr w:type="gramStart"/>
+            <w:r>
+              <w:t>][</w:t>
+            </w:r>
+            <w:proofErr w:type="gramEnd"/>
+            <w:r>
+              <w:t>]</w:t>
             </w:r>
           </w:p>
         </w:tc>
@@ -1750,19 +1786,19 @@
     <w:p>
       <w:pPr>
         <w:rPr>
-          <w:rStyle w:val="Emphaseple"/>
+          <w:rStyle w:val="Accentuationdiscrte"/>
         </w:rPr>
       </w:pPr>
       <w:r>
         <w:rPr>
-          <w:rStyle w:val="Emphaseple"/>
+          <w:rStyle w:val="Accentuationdiscrte"/>
         </w:rPr>
         <w:t>Trame client -&gt; server</w:t>
       </w:r>
     </w:p>
     <w:tbl>
       <w:tblPr>
-        <w:tblStyle w:val="Grilledutableau"/>
+        <w:tblStyle w:val="Grille"/>
         <w:tblW w:w="0" w:type="auto"/>
         <w:tblLook w:val="04A0" w:firstRow="1" w:lastRow="0" w:firstColumn="1" w:lastColumn="0" w:noHBand="0" w:noVBand="1"/>
       </w:tblPr>
@@ -1777,13 +1813,13 @@
           <w:p>
             <w:pPr>
               <w:rPr>
-                <w:rStyle w:val="Emphaseple"/>
+                <w:rStyle w:val="Accentuationdiscrte"/>
                 <w:color w:val="auto"/>
               </w:rPr>
             </w:pPr>
             <w:r>
               <w:rPr>
-                <w:rStyle w:val="Emphaseple"/>
+                <w:rStyle w:val="Accentuationdiscrte"/>
                 <w:color w:val="auto"/>
               </w:rPr>
               <w:t>ALIVE</w:t>
@@ -1795,14 +1831,14 @@
     <w:p>
       <w:r>
         <w:rPr>
-          <w:rStyle w:val="Emphaseple"/>
+          <w:rStyle w:val="Accentuationdiscrte"/>
         </w:rPr>
         <w:t>Trame server-&gt;client</w:t>
       </w:r>
     </w:p>
     <w:tbl>
       <w:tblPr>
-        <w:tblStyle w:val="Grilledutableau"/>
+        <w:tblStyle w:val="Grille"/>
         <w:tblW w:w="0" w:type="auto"/>
         <w:tblLook w:val="04A0" w:firstRow="1" w:lastRow="0" w:firstColumn="1" w:lastColumn="0" w:noHBand="0" w:noVBand="1"/>
       </w:tblPr>
@@ -1895,19 +1931,19 @@
     <w:p>
       <w:pPr>
         <w:rPr>
-          <w:rStyle w:val="Emphaseple"/>
+          <w:rStyle w:val="Accentuationdiscrte"/>
         </w:rPr>
       </w:pPr>
       <w:r>
         <w:rPr>
-          <w:rStyle w:val="Emphaseple"/>
+          <w:rStyle w:val="Accentuationdiscrte"/>
         </w:rPr>
         <w:t>Trame client -&gt; server</w:t>
       </w:r>
     </w:p>
     <w:tbl>
       <w:tblPr>
-        <w:tblStyle w:val="Grilledutableau"/>
+        <w:tblStyle w:val="Grille"/>
         <w:tblW w:w="0" w:type="auto"/>
         <w:tblLook w:val="04A0" w:firstRow="1" w:lastRow="0" w:firstColumn="1" w:lastColumn="0" w:noHBand="0" w:noVBand="1"/>
       </w:tblPr>
@@ -1922,13 +1958,13 @@
           <w:p>
             <w:pPr>
               <w:rPr>
-                <w:rStyle w:val="Emphaseple"/>
+                <w:rStyle w:val="Accentuationdiscrte"/>
                 <w:color w:val="auto"/>
               </w:rPr>
             </w:pPr>
             <w:r>
               <w:rPr>
-                <w:rStyle w:val="Emphaseple"/>
+                <w:rStyle w:val="Accentuationdiscrte"/>
                 <w:color w:val="auto"/>
               </w:rPr>
               <w:t>HELP</w:t>
@@ -1940,7 +1976,7 @@
     <w:p>
       <w:r>
         <w:rPr>
-          <w:rStyle w:val="Emphaseple"/>
+          <w:rStyle w:val="Accentuationdiscrte"/>
         </w:rPr>
         <w:lastRenderedPageBreak/>
         <w:t>Trame server-&gt;client</w:t>
@@ -1948,7 +1984,7 @@
     </w:p>
     <w:tbl>
       <w:tblPr>
-        <w:tblStyle w:val="Grilledutableau"/>
+        <w:tblStyle w:val="Grille"/>
         <w:tblW w:w="0" w:type="auto"/>
         <w:tblLook w:val="04A0" w:firstRow="1" w:lastRow="0" w:firstColumn="1" w:lastColumn="0" w:noHBand="0" w:noVBand="1"/>
       </w:tblPr>
@@ -2137,8 +2173,18 @@
         </w:numPr>
       </w:pPr>
       <w:r>
-        <w:t>Char nickname[]</w:t>
-      </w:r>
+        <w:t xml:space="preserve">Char </w:t>
+      </w:r>
+      <w:proofErr w:type="spellStart"/>
+      <w:proofErr w:type="gramStart"/>
+      <w:r>
+        <w:t>nickname</w:t>
+      </w:r>
+      <w:proofErr w:type="spellEnd"/>
+      <w:r>
+        <w:t>[]</w:t>
+      </w:r>
+      <w:proofErr w:type="gramEnd"/>
     </w:p>
     <w:p>
       <w:pPr>
@@ -2148,18 +2194,25 @@
           <w:numId w:val="3"/>
         </w:numPr>
       </w:pPr>
+      <w:proofErr w:type="spellStart"/>
       <w:r>
         <w:t>S</w:t>
       </w:r>
       <w:r>
         <w:t>ockaddr_in</w:t>
       </w:r>
-      <w:r>
-        <w:t xml:space="preserve"> socket</w:t>
+      <w:proofErr w:type="spellEnd"/>
+      <w:r>
+        <w:t xml:space="preserve"> </w:t>
+      </w:r>
+      <w:proofErr w:type="spellStart"/>
+      <w:r>
+        <w:t>socket</w:t>
       </w:r>
       <w:r>
         <w:t>_addr</w:t>
       </w:r>
+      <w:proofErr w:type="spellEnd"/>
     </w:p>
     <w:p/>
     <w:p>
@@ -2176,8 +2229,18 @@
         </w:numPr>
       </w:pPr>
       <w:r>
-        <w:t>Char name[]</w:t>
-      </w:r>
+        <w:t xml:space="preserve">Char </w:t>
+      </w:r>
+      <w:proofErr w:type="spellStart"/>
+      <w:proofErr w:type="gramStart"/>
+      <w:r>
+        <w:t>name</w:t>
+      </w:r>
+      <w:proofErr w:type="spellEnd"/>
+      <w:r>
+        <w:t>[]</w:t>
+      </w:r>
+      <w:proofErr w:type="gramEnd"/>
     </w:p>
     <w:p>
       <w:pPr>
@@ -2188,8 +2251,18 @@
         </w:numPr>
       </w:pPr>
       <w:r>
-        <w:t>Client listeClients[]</w:t>
-      </w:r>
+        <w:t xml:space="preserve">Client </w:t>
+      </w:r>
+      <w:proofErr w:type="spellStart"/>
+      <w:proofErr w:type="gramStart"/>
+      <w:r>
+        <w:t>listeClients</w:t>
+      </w:r>
+      <w:proofErr w:type="spellEnd"/>
+      <w:r>
+        <w:t>[]</w:t>
+      </w:r>
+      <w:proofErr w:type="gramEnd"/>
     </w:p>
     <w:p>
       <w:r>
@@ -2206,8 +2279,13 @@
         <w:ind w:left="426" w:firstLine="0"/>
       </w:pPr>
       <w:r>
-        <w:t>String message[]</w:t>
-      </w:r>
+        <w:t xml:space="preserve">String </w:t>
+      </w:r>
+      <w:proofErr w:type="gramStart"/>
+      <w:r>
+        <w:t>message[]</w:t>
+      </w:r>
+      <w:proofErr w:type="gramEnd"/>
     </w:p>
     <w:p>
       <w:pPr>
@@ -2219,8 +2297,13 @@
         <w:ind w:left="426" w:firstLine="0"/>
       </w:pPr>
       <w:r>
-        <w:t>String SalonCible</w:t>
-      </w:r>
+        <w:t xml:space="preserve">String </w:t>
+      </w:r>
+      <w:proofErr w:type="spellStart"/>
+      <w:r>
+        <w:t>SalonCible</w:t>
+      </w:r>
+      <w:proofErr w:type="spellEnd"/>
     </w:p>
     <w:p>
       <w:pPr>
@@ -2233,8 +2316,8 @@
       </w:pPr>
     </w:p>
     <w:sectPr>
-      <w:headerReference w:type="even" r:id="rId13"/>
-      <w:headerReference w:type="default" r:id="rId14"/>
+      <w:headerReference w:type="even" r:id="rId14"/>
+      <w:headerReference w:type="default" r:id="rId15"/>
       <w:pgSz w:w="11900" w:h="16840"/>
       <w:pgMar w:top="1417" w:right="1417" w:bottom="1417" w:left="1417" w:header="708" w:footer="708" w:gutter="0"/>
       <w:cols w:space="708"/>
@@ -2245,7 +2328,7 @@
 </file>
 
 <file path=word/endnotes.xml><?xml version="1.0" encoding="utf-8"?>
-<w:endnotes xmlns:wpc="http://schemas.microsoft.com/office/word/2010/wordprocessingCanvas" xmlns:mc="http://schemas.openxmlformats.org/markup-compatibility/2006" xmlns:o="urn:schemas-microsoft-com:office:office" xmlns:r="http://schemas.openxmlformats.org/officeDocument/2006/relationships" xmlns:m="http://schemas.openxmlformats.org/officeDocument/2006/math" xmlns:v="urn:schemas-microsoft-com:vml" xmlns:wp14="http://schemas.microsoft.com/office/word/2010/wordprocessingDrawing" xmlns:wp="http://schemas.openxmlformats.org/drawingml/2006/wordprocessingDrawing" xmlns:w10="urn:schemas-microsoft-com:office:word" xmlns:w="http://schemas.openxmlformats.org/wordprocessingml/2006/main" xmlns:w14="http://schemas.microsoft.com/office/word/2010/wordml" xmlns:w15="http://schemas.microsoft.com/office/word/2012/wordml" xmlns:wpg="http://schemas.microsoft.com/office/word/2010/wordprocessingGroup" xmlns:wpi="http://schemas.microsoft.com/office/word/2010/wordprocessingInk" xmlns:wne="http://schemas.microsoft.com/office/word/2006/wordml" xmlns:wps="http://schemas.microsoft.com/office/word/2010/wordprocessingShape" mc:Ignorable="w14 w15 wp14">
+<w:endnotes xmlns:wpc="http://schemas.microsoft.com/office/word/2010/wordprocessingCanvas" xmlns:mo="http://schemas.microsoft.com/office/mac/office/2008/main" xmlns:mc="http://schemas.openxmlformats.org/markup-compatibility/2006" xmlns:mv="urn:schemas-microsoft-com:mac:vml" xmlns:o="urn:schemas-microsoft-com:office:office" xmlns:r="http://schemas.openxmlformats.org/officeDocument/2006/relationships" xmlns:m="http://schemas.openxmlformats.org/officeDocument/2006/math" xmlns:v="urn:schemas-microsoft-com:vml" xmlns:wp14="http://schemas.microsoft.com/office/word/2010/wordprocessingDrawing" xmlns:wp="http://schemas.openxmlformats.org/drawingml/2006/wordprocessingDrawing" xmlns:w10="urn:schemas-microsoft-com:office:word" xmlns:w="http://schemas.openxmlformats.org/wordprocessingml/2006/main" xmlns:w14="http://schemas.microsoft.com/office/word/2010/wordml" xmlns:wpg="http://schemas.microsoft.com/office/word/2010/wordprocessingGroup" xmlns:wpi="http://schemas.microsoft.com/office/word/2010/wordprocessingInk" xmlns:wne="http://schemas.microsoft.com/office/word/2006/wordml" xmlns:wps="http://schemas.microsoft.com/office/word/2010/wordprocessingShape" mc:Ignorable="w14 wp14">
   <w:endnote w:type="separator" w:id="-1">
     <w:p>
       <w:r>
@@ -2264,7 +2347,7 @@
 </file>
 
 <file path=word/footnotes.xml><?xml version="1.0" encoding="utf-8"?>
-<w:footnotes xmlns:wpc="http://schemas.microsoft.com/office/word/2010/wordprocessingCanvas" xmlns:mc="http://schemas.openxmlformats.org/markup-compatibility/2006" xmlns:o="urn:schemas-microsoft-com:office:office" xmlns:r="http://schemas.openxmlformats.org/officeDocument/2006/relationships" xmlns:m="http://schemas.openxmlformats.org/officeDocument/2006/math" xmlns:v="urn:schemas-microsoft-com:vml" xmlns:wp14="http://schemas.microsoft.com/office/word/2010/wordprocessingDrawing" xmlns:wp="http://schemas.openxmlformats.org/drawingml/2006/wordprocessingDrawing" xmlns:w10="urn:schemas-microsoft-com:office:word" xmlns:w="http://schemas.openxmlformats.org/wordprocessingml/2006/main" xmlns:w14="http://schemas.microsoft.com/office/word/2010/wordml" xmlns:w15="http://schemas.microsoft.com/office/word/2012/wordml" xmlns:wpg="http://schemas.microsoft.com/office/word/2010/wordprocessingGroup" xmlns:wpi="http://schemas.microsoft.com/office/word/2010/wordprocessingInk" xmlns:wne="http://schemas.microsoft.com/office/word/2006/wordml" xmlns:wps="http://schemas.microsoft.com/office/word/2010/wordprocessingShape" mc:Ignorable="w14 w15 wp14">
+<w:footnotes xmlns:wpc="http://schemas.microsoft.com/office/word/2010/wordprocessingCanvas" xmlns:mo="http://schemas.microsoft.com/office/mac/office/2008/main" xmlns:mc="http://schemas.openxmlformats.org/markup-compatibility/2006" xmlns:mv="urn:schemas-microsoft-com:mac:vml" xmlns:o="urn:schemas-microsoft-com:office:office" xmlns:r="http://schemas.openxmlformats.org/officeDocument/2006/relationships" xmlns:m="http://schemas.openxmlformats.org/officeDocument/2006/math" xmlns:v="urn:schemas-microsoft-com:vml" xmlns:wp14="http://schemas.microsoft.com/office/word/2010/wordprocessingDrawing" xmlns:wp="http://schemas.openxmlformats.org/drawingml/2006/wordprocessingDrawing" xmlns:w10="urn:schemas-microsoft-com:office:word" xmlns:w="http://schemas.openxmlformats.org/wordprocessingml/2006/main" xmlns:w14="http://schemas.microsoft.com/office/word/2010/wordml" xmlns:wpg="http://schemas.microsoft.com/office/word/2010/wordprocessingGroup" xmlns:wpi="http://schemas.microsoft.com/office/word/2010/wordprocessingInk" xmlns:wne="http://schemas.microsoft.com/office/word/2006/wordml" xmlns:wps="http://schemas.microsoft.com/office/word/2010/wordprocessingShape" mc:Ignorable="w14 wp14">
   <w:footnote w:type="separator" w:id="-1">
     <w:p>
       <w:r>
@@ -2283,7 +2366,7 @@
 </file>
 
 <file path=word/header1.xml><?xml version="1.0" encoding="utf-8"?>
-<w:hdr xmlns:wpc="http://schemas.microsoft.com/office/word/2010/wordprocessingCanvas" xmlns:mc="http://schemas.openxmlformats.org/markup-compatibility/2006" xmlns:o="urn:schemas-microsoft-com:office:office" xmlns:r="http://schemas.openxmlformats.org/officeDocument/2006/relationships" xmlns:m="http://schemas.openxmlformats.org/officeDocument/2006/math" xmlns:v="urn:schemas-microsoft-com:vml" xmlns:wp14="http://schemas.microsoft.com/office/word/2010/wordprocessingDrawing" xmlns:wp="http://schemas.openxmlformats.org/drawingml/2006/wordprocessingDrawing" xmlns:w10="urn:schemas-microsoft-com:office:word" xmlns:w="http://schemas.openxmlformats.org/wordprocessingml/2006/main" xmlns:w14="http://schemas.microsoft.com/office/word/2010/wordml" xmlns:w15="http://schemas.microsoft.com/office/word/2012/wordml" xmlns:wpg="http://schemas.microsoft.com/office/word/2010/wordprocessingGroup" xmlns:wpi="http://schemas.microsoft.com/office/word/2010/wordprocessingInk" xmlns:wne="http://schemas.microsoft.com/office/word/2006/wordml" xmlns:wps="http://schemas.microsoft.com/office/word/2010/wordprocessingShape" mc:Ignorable="w14 w15 wp14">
+<w:hdr xmlns:wpc="http://schemas.microsoft.com/office/word/2010/wordprocessingCanvas" xmlns:mo="http://schemas.microsoft.com/office/mac/office/2008/main" xmlns:mc="http://schemas.openxmlformats.org/markup-compatibility/2006" xmlns:mv="urn:schemas-microsoft-com:mac:vml" xmlns:o="urn:schemas-microsoft-com:office:office" xmlns:r="http://schemas.openxmlformats.org/officeDocument/2006/relationships" xmlns:m="http://schemas.openxmlformats.org/officeDocument/2006/math" xmlns:v="urn:schemas-microsoft-com:vml" xmlns:wp14="http://schemas.microsoft.com/office/word/2010/wordprocessingDrawing" xmlns:wp="http://schemas.openxmlformats.org/drawingml/2006/wordprocessingDrawing" xmlns:w10="urn:schemas-microsoft-com:office:word" xmlns:w="http://schemas.openxmlformats.org/wordprocessingml/2006/main" xmlns:w14="http://schemas.microsoft.com/office/word/2010/wordml" xmlns:wpg="http://schemas.microsoft.com/office/word/2010/wordprocessingGroup" xmlns:wpi="http://schemas.microsoft.com/office/word/2010/wordprocessingInk" xmlns:wne="http://schemas.microsoft.com/office/word/2006/wordml" xmlns:wps="http://schemas.microsoft.com/office/word/2010/wordprocessingShape" mc:Ignorable="w14 wp14">
   <w:tbl>
     <w:tblPr>
       <w:tblW w:w="5000" w:type="pct"/>
@@ -2334,7 +2417,7 @@
               <w:rFonts w:ascii="Cambria" w:hAnsi="Cambria"/>
               <w:noProof/>
             </w:rPr>
-            <w:t>6</w:t>
+            <w:t>2</w:t>
           </w:r>
           <w:r>
             <w:rPr>
@@ -2368,7 +2451,6 @@
               <w:temporary/>
               <w:showingPlcHdr/>
             </w:sdtPr>
-            <w:sdtEndPr/>
             <w:sdtContent>
               <w:r>
                 <w:rPr>
@@ -2391,7 +2473,7 @@
 </file>
 
 <file path=word/header2.xml><?xml version="1.0" encoding="utf-8"?>
-<w:hdr xmlns:wpc="http://schemas.microsoft.com/office/word/2010/wordprocessingCanvas" xmlns:mc="http://schemas.openxmlformats.org/markup-compatibility/2006" xmlns:o="urn:schemas-microsoft-com:office:office" xmlns:r="http://schemas.openxmlformats.org/officeDocument/2006/relationships" xmlns:m="http://schemas.openxmlformats.org/officeDocument/2006/math" xmlns:v="urn:schemas-microsoft-com:vml" xmlns:wp14="http://schemas.microsoft.com/office/word/2010/wordprocessingDrawing" xmlns:wp="http://schemas.openxmlformats.org/drawingml/2006/wordprocessingDrawing" xmlns:w10="urn:schemas-microsoft-com:office:word" xmlns:w="http://schemas.openxmlformats.org/wordprocessingml/2006/main" xmlns:w14="http://schemas.microsoft.com/office/word/2010/wordml" xmlns:w15="http://schemas.microsoft.com/office/word/2012/wordml" xmlns:wpg="http://schemas.microsoft.com/office/word/2010/wordprocessingGroup" xmlns:wpi="http://schemas.microsoft.com/office/word/2010/wordprocessingInk" xmlns:wne="http://schemas.microsoft.com/office/word/2006/wordml" xmlns:wps="http://schemas.microsoft.com/office/word/2010/wordprocessingShape" mc:Ignorable="w14 w15 wp14">
+<w:hdr xmlns:wpc="http://schemas.microsoft.com/office/word/2010/wordprocessingCanvas" xmlns:mo="http://schemas.microsoft.com/office/mac/office/2008/main" xmlns:mc="http://schemas.openxmlformats.org/markup-compatibility/2006" xmlns:mv="urn:schemas-microsoft-com:mac:vml" xmlns:o="urn:schemas-microsoft-com:office:office" xmlns:r="http://schemas.openxmlformats.org/officeDocument/2006/relationships" xmlns:m="http://schemas.openxmlformats.org/officeDocument/2006/math" xmlns:v="urn:schemas-microsoft-com:vml" xmlns:wp14="http://schemas.microsoft.com/office/word/2010/wordprocessingDrawing" xmlns:wp="http://schemas.openxmlformats.org/drawingml/2006/wordprocessingDrawing" xmlns:w10="urn:schemas-microsoft-com:office:word" xmlns:w="http://schemas.openxmlformats.org/wordprocessingml/2006/main" xmlns:w14="http://schemas.microsoft.com/office/word/2010/wordml" xmlns:wpg="http://schemas.microsoft.com/office/word/2010/wordprocessingGroup" xmlns:wpi="http://schemas.microsoft.com/office/word/2010/wordprocessingInk" xmlns:wne="http://schemas.microsoft.com/office/word/2006/wordml" xmlns:wps="http://schemas.microsoft.com/office/word/2010/wordprocessingShape" mc:Ignorable="w14 wp14">
   <w:p>
     <w:pPr>
       <w:pStyle w:val="En-tte"/>
@@ -2404,7 +2486,7 @@
 </file>
 
 <file path=word/numbering.xml><?xml version="1.0" encoding="utf-8"?>
-<w:numbering xmlns:wpc="http://schemas.microsoft.com/office/word/2010/wordprocessingCanvas" xmlns:mc="http://schemas.openxmlformats.org/markup-compatibility/2006" xmlns:o="urn:schemas-microsoft-com:office:office" xmlns:r="http://schemas.openxmlformats.org/officeDocument/2006/relationships" xmlns:m="http://schemas.openxmlformats.org/officeDocument/2006/math" xmlns:v="urn:schemas-microsoft-com:vml" xmlns:wp14="http://schemas.microsoft.com/office/word/2010/wordprocessingDrawing" xmlns:wp="http://schemas.openxmlformats.org/drawingml/2006/wordprocessingDrawing" xmlns:w10="urn:schemas-microsoft-com:office:word" xmlns:w="http://schemas.openxmlformats.org/wordprocessingml/2006/main" xmlns:w14="http://schemas.microsoft.com/office/word/2010/wordml" xmlns:w15="http://schemas.microsoft.com/office/word/2012/wordml" xmlns:wpg="http://schemas.microsoft.com/office/word/2010/wordprocessingGroup" xmlns:wpi="http://schemas.microsoft.com/office/word/2010/wordprocessingInk" xmlns:wne="http://schemas.microsoft.com/office/word/2006/wordml" xmlns:wps="http://schemas.microsoft.com/office/word/2010/wordprocessingShape" mc:Ignorable="w14 w15 wp14">
+<w:numbering xmlns:wpc="http://schemas.microsoft.com/office/word/2010/wordprocessingCanvas" xmlns:mo="http://schemas.microsoft.com/office/mac/office/2008/main" xmlns:mc="http://schemas.openxmlformats.org/markup-compatibility/2006" xmlns:mv="urn:schemas-microsoft-com:mac:vml" xmlns:o="urn:schemas-microsoft-com:office:office" xmlns:r="http://schemas.openxmlformats.org/officeDocument/2006/relationships" xmlns:m="http://schemas.openxmlformats.org/officeDocument/2006/math" xmlns:v="urn:schemas-microsoft-com:vml" xmlns:wp14="http://schemas.microsoft.com/office/word/2010/wordprocessingDrawing" xmlns:wp="http://schemas.openxmlformats.org/drawingml/2006/wordprocessingDrawing" xmlns:w10="urn:schemas-microsoft-com:office:word" xmlns:w="http://schemas.openxmlformats.org/wordprocessingml/2006/main" xmlns:w14="http://schemas.microsoft.com/office/word/2010/wordml" xmlns:wpg="http://schemas.microsoft.com/office/word/2010/wordprocessingGroup" xmlns:wpi="http://schemas.microsoft.com/office/word/2010/wordprocessingInk" xmlns:wne="http://schemas.microsoft.com/office/word/2006/wordml" xmlns:wps="http://schemas.microsoft.com/office/word/2010/wordprocessingShape" mc:Ignorable="w14 wp14">
   <w:abstractNum w:abstractNumId="0">
     <w:nsid w:val="11907C10"/>
     <w:multiLevelType w:val="hybridMultilevel"/>
@@ -3105,7 +3187,7 @@
 </file>
 
 <file path=word/styles.xml><?xml version="1.0" encoding="utf-8"?>
-<w:styles xmlns:mc="http://schemas.openxmlformats.org/markup-compatibility/2006" xmlns:r="http://schemas.openxmlformats.org/officeDocument/2006/relationships" xmlns:w="http://schemas.openxmlformats.org/wordprocessingml/2006/main" xmlns:w14="http://schemas.microsoft.com/office/word/2010/wordml" xmlns:w15="http://schemas.microsoft.com/office/word/2012/wordml" mc:Ignorable="w14 w15">
+<w:styles xmlns:mc="http://schemas.openxmlformats.org/markup-compatibility/2006" xmlns:r="http://schemas.openxmlformats.org/officeDocument/2006/relationships" xmlns:w="http://schemas.openxmlformats.org/wordprocessingml/2006/main" xmlns:w14="http://schemas.microsoft.com/office/word/2010/wordml" mc:Ignorable="w14">
   <w:docDefaults>
     <w:rPrDefault>
       <w:rPr>
@@ -3117,369 +3199,153 @@
     </w:rPrDefault>
     <w:pPrDefault/>
   </w:docDefaults>
-  <w:latentStyles w:defLockedState="0" w:defUIPriority="99" w:defSemiHidden="0" w:defUnhideWhenUsed="0" w:defQFormat="0" w:count="371">
-    <w:lsdException w:name="Normal" w:uiPriority="0" w:qFormat="1"/>
-    <w:lsdException w:name="heading 1" w:uiPriority="9" w:qFormat="1"/>
-    <w:lsdException w:name="heading 2" w:semiHidden="1" w:uiPriority="9" w:unhideWhenUsed="1" w:qFormat="1"/>
-    <w:lsdException w:name="heading 3" w:semiHidden="1" w:uiPriority="9" w:unhideWhenUsed="1" w:qFormat="1"/>
-    <w:lsdException w:name="heading 4" w:semiHidden="1" w:uiPriority="9" w:unhideWhenUsed="1" w:qFormat="1"/>
-    <w:lsdException w:name="heading 5" w:semiHidden="1" w:uiPriority="9" w:unhideWhenUsed="1" w:qFormat="1"/>
-    <w:lsdException w:name="heading 6" w:semiHidden="1" w:uiPriority="9" w:unhideWhenUsed="1" w:qFormat="1"/>
-    <w:lsdException w:name="heading 7" w:semiHidden="1" w:uiPriority="9" w:unhideWhenUsed="1" w:qFormat="1"/>
-    <w:lsdException w:name="heading 8" w:semiHidden="1" w:uiPriority="9" w:unhideWhenUsed="1" w:qFormat="1"/>
-    <w:lsdException w:name="heading 9" w:semiHidden="1" w:uiPriority="9" w:unhideWhenUsed="1" w:qFormat="1"/>
-    <w:lsdException w:name="index 1" w:semiHidden="1" w:unhideWhenUsed="1"/>
-    <w:lsdException w:name="index 2" w:semiHidden="1" w:unhideWhenUsed="1"/>
-    <w:lsdException w:name="index 3" w:semiHidden="1" w:unhideWhenUsed="1"/>
-    <w:lsdException w:name="index 4" w:semiHidden="1" w:unhideWhenUsed="1"/>
-    <w:lsdException w:name="index 5" w:semiHidden="1" w:unhideWhenUsed="1"/>
-    <w:lsdException w:name="index 6" w:semiHidden="1" w:unhideWhenUsed="1"/>
-    <w:lsdException w:name="index 7" w:semiHidden="1" w:unhideWhenUsed="1"/>
-    <w:lsdException w:name="index 8" w:semiHidden="1" w:unhideWhenUsed="1"/>
-    <w:lsdException w:name="index 9" w:semiHidden="1" w:unhideWhenUsed="1"/>
-    <w:lsdException w:name="toc 1" w:semiHidden="1" w:uiPriority="39" w:unhideWhenUsed="1"/>
-    <w:lsdException w:name="toc 2" w:semiHidden="1" w:uiPriority="39" w:unhideWhenUsed="1"/>
-    <w:lsdException w:name="toc 3" w:semiHidden="1" w:uiPriority="39" w:unhideWhenUsed="1"/>
-    <w:lsdException w:name="toc 4" w:semiHidden="1" w:uiPriority="39" w:unhideWhenUsed="1"/>
-    <w:lsdException w:name="toc 5" w:semiHidden="1" w:uiPriority="39" w:unhideWhenUsed="1"/>
-    <w:lsdException w:name="toc 6" w:semiHidden="1" w:uiPriority="39" w:unhideWhenUsed="1"/>
-    <w:lsdException w:name="toc 7" w:semiHidden="1" w:uiPriority="39" w:unhideWhenUsed="1"/>
-    <w:lsdException w:name="toc 8" w:semiHidden="1" w:uiPriority="39" w:unhideWhenUsed="1"/>
-    <w:lsdException w:name="toc 9" w:semiHidden="1" w:uiPriority="39" w:unhideWhenUsed="1"/>
-    <w:lsdException w:name="Normal Indent" w:semiHidden="1" w:unhideWhenUsed="1"/>
-    <w:lsdException w:name="footnote text" w:semiHidden="1" w:unhideWhenUsed="1"/>
-    <w:lsdException w:name="annotation text" w:semiHidden="1" w:unhideWhenUsed="1"/>
-    <w:lsdException w:name="header" w:semiHidden="1" w:unhideWhenUsed="1"/>
-    <w:lsdException w:name="footer" w:semiHidden="1" w:unhideWhenUsed="1"/>
-    <w:lsdException w:name="index heading" w:semiHidden="1" w:unhideWhenUsed="1"/>
-    <w:lsdException w:name="caption" w:semiHidden="1" w:uiPriority="35" w:unhideWhenUsed="1" w:qFormat="1"/>
-    <w:lsdException w:name="table of figures" w:semiHidden="1" w:unhideWhenUsed="1"/>
-    <w:lsdException w:name="envelope address" w:semiHidden="1" w:unhideWhenUsed="1"/>
-    <w:lsdException w:name="envelope return" w:semiHidden="1" w:unhideWhenUsed="1"/>
-    <w:lsdException w:name="footnote reference" w:semiHidden="1" w:unhideWhenUsed="1"/>
-    <w:lsdException w:name="annotation reference" w:semiHidden="1" w:unhideWhenUsed="1"/>
-    <w:lsdException w:name="line number" w:semiHidden="1" w:unhideWhenUsed="1"/>
-    <w:lsdException w:name="page number" w:semiHidden="1" w:unhideWhenUsed="1"/>
-    <w:lsdException w:name="endnote reference" w:semiHidden="1" w:unhideWhenUsed="1"/>
-    <w:lsdException w:name="endnote text" w:semiHidden="1" w:unhideWhenUsed="1"/>
-    <w:lsdException w:name="table of authorities" w:semiHidden="1" w:unhideWhenUsed="1"/>
-    <w:lsdException w:name="macro" w:semiHidden="1" w:unhideWhenUsed="1"/>
-    <w:lsdException w:name="toa heading" w:semiHidden="1" w:unhideWhenUsed="1"/>
-    <w:lsdException w:name="List" w:semiHidden="1" w:unhideWhenUsed="1"/>
-    <w:lsdException w:name="List Bullet" w:semiHidden="1" w:unhideWhenUsed="1"/>
-    <w:lsdException w:name="List Number" w:semiHidden="1" w:unhideWhenUsed="1"/>
-    <w:lsdException w:name="List 2" w:semiHidden="1" w:unhideWhenUsed="1"/>
-    <w:lsdException w:name="List 3" w:semiHidden="1" w:unhideWhenUsed="1"/>
-    <w:lsdException w:name="List 4" w:semiHidden="1" w:unhideWhenUsed="1"/>
-    <w:lsdException w:name="List 5" w:semiHidden="1" w:unhideWhenUsed="1"/>
-    <w:lsdException w:name="List Bullet 2" w:semiHidden="1" w:unhideWhenUsed="1"/>
-    <w:lsdException w:name="List Bullet 3" w:semiHidden="1" w:unhideWhenUsed="1"/>
-    <w:lsdException w:name="List Bullet 4" w:semiHidden="1" w:unhideWhenUsed="1"/>
-    <w:lsdException w:name="List Bullet 5" w:semiHidden="1" w:unhideWhenUsed="1"/>
-    <w:lsdException w:name="List Number 2" w:semiHidden="1" w:unhideWhenUsed="1"/>
-    <w:lsdException w:name="List Number 3" w:semiHidden="1" w:unhideWhenUsed="1"/>
-    <w:lsdException w:name="List Number 4" w:semiHidden="1" w:unhideWhenUsed="1"/>
-    <w:lsdException w:name="List Number 5" w:semiHidden="1" w:unhideWhenUsed="1"/>
-    <w:lsdException w:name="Title" w:uiPriority="10" w:qFormat="1"/>
-    <w:lsdException w:name="Closing" w:semiHidden="1" w:unhideWhenUsed="1"/>
-    <w:lsdException w:name="Signature" w:semiHidden="1" w:unhideWhenUsed="1"/>
-    <w:lsdException w:name="Default Paragraph Font" w:semiHidden="1" w:uiPriority="1" w:unhideWhenUsed="1"/>
-    <w:lsdException w:name="Body Text" w:semiHidden="1" w:unhideWhenUsed="1"/>
-    <w:lsdException w:name="Body Text Indent" w:semiHidden="1" w:unhideWhenUsed="1"/>
-    <w:lsdException w:name="List Continue" w:semiHidden="1" w:unhideWhenUsed="1"/>
-    <w:lsdException w:name="List Continue 2" w:semiHidden="1" w:unhideWhenUsed="1"/>
-    <w:lsdException w:name="List Continue 3" w:semiHidden="1" w:unhideWhenUsed="1"/>
-    <w:lsdException w:name="List Continue 4" w:semiHidden="1" w:unhideWhenUsed="1"/>
-    <w:lsdException w:name="List Continue 5" w:semiHidden="1" w:unhideWhenUsed="1"/>
-    <w:lsdException w:name="Message Header" w:semiHidden="1" w:unhideWhenUsed="1"/>
-    <w:lsdException w:name="Subtitle" w:uiPriority="11" w:qFormat="1"/>
-    <w:lsdException w:name="Salutation" w:semiHidden="1" w:unhideWhenUsed="1"/>
-    <w:lsdException w:name="Date" w:semiHidden="1" w:unhideWhenUsed="1"/>
-    <w:lsdException w:name="Body Text First Indent" w:semiHidden="1" w:unhideWhenUsed="1"/>
-    <w:lsdException w:name="Body Text First Indent 2" w:semiHidden="1" w:unhideWhenUsed="1"/>
-    <w:lsdException w:name="Note Heading" w:semiHidden="1" w:unhideWhenUsed="1"/>
-    <w:lsdException w:name="Body Text 2" w:semiHidden="1" w:unhideWhenUsed="1"/>
-    <w:lsdException w:name="Body Text 3" w:semiHidden="1" w:unhideWhenUsed="1"/>
-    <w:lsdException w:name="Body Text Indent 2" w:semiHidden="1" w:unhideWhenUsed="1"/>
-    <w:lsdException w:name="Body Text Indent 3" w:semiHidden="1" w:unhideWhenUsed="1"/>
-    <w:lsdException w:name="Block Text" w:semiHidden="1" w:unhideWhenUsed="1"/>
-    <w:lsdException w:name="Hyperlink" w:semiHidden="1" w:unhideWhenUsed="1"/>
-    <w:lsdException w:name="FollowedHyperlink" w:semiHidden="1" w:unhideWhenUsed="1"/>
-    <w:lsdException w:name="Strong" w:uiPriority="22" w:qFormat="1"/>
-    <w:lsdException w:name="Emphasis" w:uiPriority="20" w:qFormat="1"/>
-    <w:lsdException w:name="Document Map" w:semiHidden="1" w:unhideWhenUsed="1"/>
-    <w:lsdException w:name="Plain Text" w:semiHidden="1" w:unhideWhenUsed="1"/>
-    <w:lsdException w:name="E-mail Signature" w:semiHidden="1" w:unhideWhenUsed="1"/>
-    <w:lsdException w:name="HTML Top of Form" w:semiHidden="1" w:unhideWhenUsed="1"/>
-    <w:lsdException w:name="HTML Bottom of Form" w:semiHidden="1" w:unhideWhenUsed="1"/>
-    <w:lsdException w:name="Normal (Web)" w:semiHidden="1" w:unhideWhenUsed="1"/>
-    <w:lsdException w:name="HTML Acronym" w:semiHidden="1" w:unhideWhenUsed="1"/>
-    <w:lsdException w:name="HTML Address" w:semiHidden="1" w:unhideWhenUsed="1"/>
-    <w:lsdException w:name="HTML Cite" w:semiHidden="1" w:unhideWhenUsed="1"/>
-    <w:lsdException w:name="HTML Code" w:semiHidden="1" w:unhideWhenUsed="1"/>
-    <w:lsdException w:name="HTML Definition" w:semiHidden="1" w:unhideWhenUsed="1"/>
-    <w:lsdException w:name="HTML Keyboard" w:semiHidden="1" w:unhideWhenUsed="1"/>
-    <w:lsdException w:name="HTML Preformatted" w:semiHidden="1" w:unhideWhenUsed="1"/>
-    <w:lsdException w:name="HTML Sample" w:semiHidden="1" w:unhideWhenUsed="1"/>
-    <w:lsdException w:name="HTML Typewriter" w:semiHidden="1" w:unhideWhenUsed="1"/>
-    <w:lsdException w:name="HTML Variable" w:semiHidden="1" w:unhideWhenUsed="1"/>
-    <w:lsdException w:name="Normal Table" w:semiHidden="1" w:unhideWhenUsed="1"/>
-    <w:lsdException w:name="annotation subject" w:semiHidden="1" w:unhideWhenUsed="1"/>
-    <w:lsdException w:name="No List" w:semiHidden="1" w:unhideWhenUsed="1"/>
-    <w:lsdException w:name="Outline List 1" w:semiHidden="1" w:unhideWhenUsed="1"/>
-    <w:lsdException w:name="Outline List 2" w:semiHidden="1" w:unhideWhenUsed="1"/>
-    <w:lsdException w:name="Outline List 3" w:semiHidden="1" w:unhideWhenUsed="1"/>
-    <w:lsdException w:name="Table Simple 1" w:semiHidden="1" w:unhideWhenUsed="1"/>
-    <w:lsdException w:name="Table Simple 2" w:semiHidden="1" w:unhideWhenUsed="1"/>
-    <w:lsdException w:name="Table Simple 3" w:semiHidden="1" w:unhideWhenUsed="1"/>
-    <w:lsdException w:name="Table Classic 1" w:semiHidden="1" w:unhideWhenUsed="1"/>
-    <w:lsdException w:name="Table Classic 2" w:semiHidden="1" w:unhideWhenUsed="1"/>
-    <w:lsdException w:name="Table Classic 3" w:semiHidden="1" w:unhideWhenUsed="1"/>
-    <w:lsdException w:name="Table Classic 4" w:semiHidden="1" w:unhideWhenUsed="1"/>
-    <w:lsdException w:name="Table Colorful 1" w:semiHidden="1" w:unhideWhenUsed="1"/>
-    <w:lsdException w:name="Table Colorful 2" w:semiHidden="1" w:unhideWhenUsed="1"/>
-    <w:lsdException w:name="Table Colorful 3" w:semiHidden="1" w:unhideWhenUsed="1"/>
-    <w:lsdException w:name="Table Columns 1" w:semiHidden="1" w:unhideWhenUsed="1"/>
-    <w:lsdException w:name="Table Columns 2" w:semiHidden="1" w:unhideWhenUsed="1"/>
-    <w:lsdException w:name="Table Columns 3" w:semiHidden="1" w:unhideWhenUsed="1"/>
-    <w:lsdException w:name="Table Columns 4" w:semiHidden="1" w:unhideWhenUsed="1"/>
-    <w:lsdException w:name="Table Columns 5" w:semiHidden="1" w:unhideWhenUsed="1"/>
-    <w:lsdException w:name="Table Grid 1" w:semiHidden="1" w:unhideWhenUsed="1"/>
-    <w:lsdException w:name="Table Grid 2" w:semiHidden="1" w:unhideWhenUsed="1"/>
-    <w:lsdException w:name="Table Grid 3" w:semiHidden="1" w:unhideWhenUsed="1"/>
-    <w:lsdException w:name="Table Grid 4" w:semiHidden="1" w:unhideWhenUsed="1"/>
-    <w:lsdException w:name="Table Grid 5" w:semiHidden="1" w:unhideWhenUsed="1"/>
-    <w:lsdException w:name="Table Grid 6" w:semiHidden="1" w:unhideWhenUsed="1"/>
-    <w:lsdException w:name="Table Grid 7" w:semiHidden="1" w:unhideWhenUsed="1"/>
-    <w:lsdException w:name="Table Grid 8" w:semiHidden="1" w:unhideWhenUsed="1"/>
-    <w:lsdException w:name="Table List 1" w:semiHidden="1" w:unhideWhenUsed="1"/>
-    <w:lsdException w:name="Table List 2" w:semiHidden="1" w:unhideWhenUsed="1"/>
-    <w:lsdException w:name="Table List 3" w:semiHidden="1" w:unhideWhenUsed="1"/>
-    <w:lsdException w:name="Table List 4" w:semiHidden="1" w:unhideWhenUsed="1"/>
-    <w:lsdException w:name="Table List 5" w:semiHidden="1" w:unhideWhenUsed="1"/>
-    <w:lsdException w:name="Table List 6" w:semiHidden="1" w:unhideWhenUsed="1"/>
-    <w:lsdException w:name="Table List 7" w:semiHidden="1" w:unhideWhenUsed="1"/>
-    <w:lsdException w:name="Table List 8" w:semiHidden="1" w:unhideWhenUsed="1"/>
-    <w:lsdException w:name="Table 3D effects 1" w:semiHidden="1" w:unhideWhenUsed="1"/>
-    <w:lsdException w:name="Table 3D effects 2" w:semiHidden="1" w:unhideWhenUsed="1"/>
-    <w:lsdException w:name="Table 3D effects 3" w:semiHidden="1" w:unhideWhenUsed="1"/>
-    <w:lsdException w:name="Table Contemporary" w:semiHidden="1" w:unhideWhenUsed="1"/>
-    <w:lsdException w:name="Table Elegant" w:semiHidden="1" w:unhideWhenUsed="1"/>
-    <w:lsdException w:name="Table Professional" w:semiHidden="1" w:unhideWhenUsed="1"/>
-    <w:lsdException w:name="Table Subtle 1" w:semiHidden="1" w:unhideWhenUsed="1"/>
-    <w:lsdException w:name="Table Subtle 2" w:semiHidden="1" w:unhideWhenUsed="1"/>
-    <w:lsdException w:name="Table Web 1" w:semiHidden="1" w:unhideWhenUsed="1"/>
-    <w:lsdException w:name="Table Web 2" w:semiHidden="1" w:unhideWhenUsed="1"/>
-    <w:lsdException w:name="Table Web 3" w:semiHidden="1" w:unhideWhenUsed="1"/>
-    <w:lsdException w:name="Balloon Text" w:semiHidden="1" w:unhideWhenUsed="1"/>
-    <w:lsdException w:name="Table Grid" w:uiPriority="59"/>
-    <w:lsdException w:name="Table Theme" w:semiHidden="1" w:unhideWhenUsed="1"/>
-    <w:lsdException w:name="Placeholder Text" w:semiHidden="1"/>
-    <w:lsdException w:name="No Spacing" w:uiPriority="1" w:qFormat="1"/>
-    <w:lsdException w:name="Light Shading" w:uiPriority="60"/>
-    <w:lsdException w:name="Light List" w:uiPriority="61"/>
-    <w:lsdException w:name="Light Grid" w:uiPriority="62"/>
-    <w:lsdException w:name="Medium Shading 1" w:uiPriority="63"/>
-    <w:lsdException w:name="Medium Shading 2" w:uiPriority="64"/>
-    <w:lsdException w:name="Medium List 1" w:uiPriority="65"/>
-    <w:lsdException w:name="Medium List 2" w:uiPriority="66"/>
-    <w:lsdException w:name="Medium Grid 1" w:uiPriority="67"/>
-    <w:lsdException w:name="Medium Grid 2" w:uiPriority="68"/>
-    <w:lsdException w:name="Medium Grid 3" w:uiPriority="69"/>
-    <w:lsdException w:name="Dark List" w:uiPriority="70"/>
-    <w:lsdException w:name="Colorful Shading" w:uiPriority="71"/>
-    <w:lsdException w:name="Colorful List" w:uiPriority="72"/>
-    <w:lsdException w:name="Colorful Grid" w:uiPriority="73"/>
-    <w:lsdException w:name="Light Shading Accent 1" w:uiPriority="60"/>
-    <w:lsdException w:name="Light List Accent 1" w:uiPriority="61"/>
-    <w:lsdException w:name="Light Grid Accent 1" w:uiPriority="62"/>
-    <w:lsdException w:name="Medium Shading 1 Accent 1" w:uiPriority="63"/>
-    <w:lsdException w:name="Medium Shading 2 Accent 1" w:uiPriority="64"/>
-    <w:lsdException w:name="Medium List 1 Accent 1" w:uiPriority="65"/>
-    <w:lsdException w:name="Revision" w:semiHidden="1"/>
-    <w:lsdException w:name="List Paragraph" w:uiPriority="34" w:qFormat="1"/>
-    <w:lsdException w:name="Quote" w:uiPriority="29" w:qFormat="1"/>
-    <w:lsdException w:name="Intense Quote" w:uiPriority="30" w:qFormat="1"/>
-    <w:lsdException w:name="Medium List 2 Accent 1" w:uiPriority="66"/>
-    <w:lsdException w:name="Medium Grid 1 Accent 1" w:uiPriority="67"/>
-    <w:lsdException w:name="Medium Grid 2 Accent 1" w:uiPriority="68"/>
-    <w:lsdException w:name="Medium Grid 3 Accent 1" w:uiPriority="69"/>
-    <w:lsdException w:name="Dark List Accent 1" w:uiPriority="70"/>
-    <w:lsdException w:name="Colorful Shading Accent 1" w:uiPriority="71"/>
-    <w:lsdException w:name="Colorful List Accent 1" w:uiPriority="72"/>
-    <w:lsdException w:name="Colorful Grid Accent 1" w:uiPriority="73"/>
-    <w:lsdException w:name="Light Shading Accent 2" w:uiPriority="60"/>
-    <w:lsdException w:name="Light List Accent 2" w:uiPriority="61"/>
-    <w:lsdException w:name="Light Grid Accent 2" w:uiPriority="62"/>
-    <w:lsdException w:name="Medium Shading 1 Accent 2" w:uiPriority="63"/>
-    <w:lsdException w:name="Medium Shading 2 Accent 2" w:uiPriority="64"/>
-    <w:lsdException w:name="Medium List 1 Accent 2" w:uiPriority="65"/>
-    <w:lsdException w:name="Medium List 2 Accent 2" w:uiPriority="66"/>
-    <w:lsdException w:name="Medium Grid 1 Accent 2" w:uiPriority="67"/>
-    <w:lsdException w:name="Medium Grid 2 Accent 2" w:uiPriority="68"/>
-    <w:lsdException w:name="Medium Grid 3 Accent 2" w:uiPriority="69"/>
-    <w:lsdException w:name="Dark List Accent 2" w:uiPriority="70"/>
-    <w:lsdException w:name="Colorful Shading Accent 2" w:uiPriority="71"/>
-    <w:lsdException w:name="Colorful List Accent 2" w:uiPriority="72"/>
-    <w:lsdException w:name="Colorful Grid Accent 2" w:uiPriority="73"/>
-    <w:lsdException w:name="Light Shading Accent 3" w:uiPriority="60"/>
-    <w:lsdException w:name="Light List Accent 3" w:uiPriority="61"/>
-    <w:lsdException w:name="Light Grid Accent 3" w:uiPriority="62"/>
-    <w:lsdException w:name="Medium Shading 1 Accent 3" w:uiPriority="63"/>
-    <w:lsdException w:name="Medium Shading 2 Accent 3" w:uiPriority="64"/>
-    <w:lsdException w:name="Medium List 1 Accent 3" w:uiPriority="65"/>
-    <w:lsdException w:name="Medium List 2 Accent 3" w:uiPriority="66"/>
-    <w:lsdException w:name="Medium Grid 1 Accent 3" w:uiPriority="67"/>
-    <w:lsdException w:name="Medium Grid 2 Accent 3" w:uiPriority="68"/>
-    <w:lsdException w:name="Medium Grid 3 Accent 3" w:uiPriority="69"/>
-    <w:lsdException w:name="Dark List Accent 3" w:uiPriority="70"/>
-    <w:lsdException w:name="Colorful Shading Accent 3" w:uiPriority="71"/>
-    <w:lsdException w:name="Colorful List Accent 3" w:uiPriority="72"/>
-    <w:lsdException w:name="Colorful Grid Accent 3" w:uiPriority="73"/>
-    <w:lsdException w:name="Light Shading Accent 4" w:uiPriority="60"/>
-    <w:lsdException w:name="Light List Accent 4" w:uiPriority="61"/>
-    <w:lsdException w:name="Light Grid Accent 4" w:uiPriority="62"/>
-    <w:lsdException w:name="Medium Shading 1 Accent 4" w:uiPriority="63"/>
-    <w:lsdException w:name="Medium Shading 2 Accent 4" w:uiPriority="64"/>
-    <w:lsdException w:name="Medium List 1 Accent 4" w:uiPriority="65"/>
-    <w:lsdException w:name="Medium List 2 Accent 4" w:uiPriority="66"/>
-    <w:lsdException w:name="Medium Grid 1 Accent 4" w:uiPriority="67"/>
-    <w:lsdException w:name="Medium Grid 2 Accent 4" w:uiPriority="68"/>
-    <w:lsdException w:name="Medium Grid 3 Accent 4" w:uiPriority="69"/>
-    <w:lsdException w:name="Dark List Accent 4" w:uiPriority="70"/>
-    <w:lsdException w:name="Colorful Shading Accent 4" w:uiPriority="71"/>
-    <w:lsdException w:name="Colorful List Accent 4" w:uiPriority="72"/>
-    <w:lsdException w:name="Colorful Grid Accent 4" w:uiPriority="73"/>
-    <w:lsdException w:name="Light Shading Accent 5" w:uiPriority="60"/>
-    <w:lsdException w:name="Light List Accent 5" w:uiPriority="61"/>
-    <w:lsdException w:name="Light Grid Accent 5" w:uiPriority="62"/>
-    <w:lsdException w:name="Medium Shading 1 Accent 5" w:uiPriority="63"/>
-    <w:lsdException w:name="Medium Shading 2 Accent 5" w:uiPriority="64"/>
-    <w:lsdException w:name="Medium List 1 Accent 5" w:uiPriority="65"/>
-    <w:lsdException w:name="Medium List 2 Accent 5" w:uiPriority="66"/>
-    <w:lsdException w:name="Medium Grid 1 Accent 5" w:uiPriority="67"/>
-    <w:lsdException w:name="Medium Grid 2 Accent 5" w:uiPriority="68"/>
-    <w:lsdException w:name="Medium Grid 3 Accent 5" w:uiPriority="69"/>
-    <w:lsdException w:name="Dark List Accent 5" w:uiPriority="70"/>
-    <w:lsdException w:name="Colorful Shading Accent 5" w:uiPriority="71"/>
-    <w:lsdException w:name="Colorful List Accent 5" w:uiPriority="72"/>
-    <w:lsdException w:name="Colorful Grid Accent 5" w:uiPriority="73"/>
-    <w:lsdException w:name="Light Shading Accent 6" w:uiPriority="60"/>
-    <w:lsdException w:name="Light List Accent 6" w:uiPriority="61"/>
-    <w:lsdException w:name="Light Grid Accent 6" w:uiPriority="62"/>
-    <w:lsdException w:name="Medium Shading 1 Accent 6" w:uiPriority="63"/>
-    <w:lsdException w:name="Medium Shading 2 Accent 6" w:uiPriority="64"/>
-    <w:lsdException w:name="Medium List 1 Accent 6" w:uiPriority="65"/>
-    <w:lsdException w:name="Medium List 2 Accent 6" w:uiPriority="66"/>
-    <w:lsdException w:name="Medium Grid 1 Accent 6" w:uiPriority="67"/>
-    <w:lsdException w:name="Medium Grid 2 Accent 6" w:uiPriority="68"/>
-    <w:lsdException w:name="Medium Grid 3 Accent 6" w:uiPriority="69"/>
-    <w:lsdException w:name="Dark List Accent 6" w:uiPriority="70"/>
-    <w:lsdException w:name="Colorful Shading Accent 6" w:uiPriority="71"/>
-    <w:lsdException w:name="Colorful List Accent 6" w:uiPriority="72"/>
-    <w:lsdException w:name="Colorful Grid Accent 6" w:uiPriority="73"/>
-    <w:lsdException w:name="Subtle Emphasis" w:uiPriority="19" w:qFormat="1"/>
-    <w:lsdException w:name="Intense Emphasis" w:uiPriority="21" w:qFormat="1"/>
-    <w:lsdException w:name="Subtle Reference" w:uiPriority="31" w:qFormat="1"/>
-    <w:lsdException w:name="Intense Reference" w:uiPriority="32" w:qFormat="1"/>
-    <w:lsdException w:name="Book Title" w:uiPriority="33" w:qFormat="1"/>
-    <w:lsdException w:name="Bibliography" w:semiHidden="1" w:uiPriority="37" w:unhideWhenUsed="1"/>
-    <w:lsdException w:name="TOC Heading" w:semiHidden="1" w:uiPriority="39" w:unhideWhenUsed="1" w:qFormat="1"/>
-    <w:lsdException w:name="Grid Table 4" w:uiPriority="49"/>
-    <w:lsdException w:name="Grid Table 5 Dark" w:uiPriority="50"/>
-    <w:lsdException w:name="Grid Table 6 Colorful" w:uiPriority="51"/>
-    <w:lsdException w:name="Grid Table 7 Colorful" w:uiPriority="52"/>
-    <w:lsdException w:name="Grid Table 1 Light Accent 1" w:uiPriority="46"/>
-    <w:lsdException w:name="Grid Table 2 Accent 1" w:uiPriority="47"/>
-    <w:lsdException w:name="Grid Table 3 Accent 1" w:uiPriority="48"/>
-    <w:lsdException w:name="Grid Table 4 Accent 1" w:uiPriority="49"/>
-    <w:lsdException w:name="Grid Table 5 Dark Accent 1" w:uiPriority="50"/>
-    <w:lsdException w:name="Grid Table 6 Colorful Accent 1" w:uiPriority="51"/>
-    <w:lsdException w:name="Grid Table 7 Colorful Accent 1" w:uiPriority="52"/>
-    <w:lsdException w:name="Grid Table 1 Light Accent 2" w:uiPriority="46"/>
-    <w:lsdException w:name="Grid Table 2 Accent 2" w:uiPriority="47"/>
-    <w:lsdException w:name="Grid Table 3 Accent 2" w:uiPriority="48"/>
-    <w:lsdException w:name="Grid Table 4 Accent 2" w:uiPriority="49"/>
-    <w:lsdException w:name="Grid Table 5 Dark Accent 2" w:uiPriority="50"/>
-    <w:lsdException w:name="Grid Table 6 Colorful Accent 2" w:uiPriority="51"/>
-    <w:lsdException w:name="Grid Table 7 Colorful Accent 2" w:uiPriority="52"/>
-    <w:lsdException w:name="Grid Table 1 Light Accent 3" w:uiPriority="46"/>
-    <w:lsdException w:name="Grid Table 2 Accent 3" w:uiPriority="47"/>
-    <w:lsdException w:name="Grid Table 3 Accent 3" w:uiPriority="48"/>
-    <w:lsdException w:name="Grid Table 4 Accent 3" w:uiPriority="49"/>
-    <w:lsdException w:name="Grid Table 5 Dark Accent 3" w:uiPriority="50"/>
-    <w:lsdException w:name="Grid Table 6 Colorful Accent 3" w:uiPriority="51"/>
-    <w:lsdException w:name="Grid Table 7 Colorful Accent 3" w:uiPriority="52"/>
-    <w:lsdException w:name="Grid Table 1 Light Accent 4" w:uiPriority="46"/>
-    <w:lsdException w:name="Grid Table 2 Accent 4" w:uiPriority="47"/>
-    <w:lsdException w:name="Grid Table 3 Accent 4" w:uiPriority="48"/>
-    <w:lsdException w:name="Grid Table 4 Accent 4" w:uiPriority="49"/>
-    <w:lsdException w:name="Grid Table 5 Dark Accent 4" w:uiPriority="50"/>
-    <w:lsdException w:name="Grid Table 6 Colorful Accent 4" w:uiPriority="51"/>
-    <w:lsdException w:name="Grid Table 7 Colorful Accent 4" w:uiPriority="52"/>
-    <w:lsdException w:name="Grid Table 1 Light Accent 5" w:uiPriority="46"/>
-    <w:lsdException w:name="Grid Table 2 Accent 5" w:uiPriority="47"/>
-    <w:lsdException w:name="Grid Table 3 Accent 5" w:uiPriority="48"/>
-    <w:lsdException w:name="Grid Table 4 Accent 5" w:uiPriority="49"/>
-    <w:lsdException w:name="Grid Table 5 Dark Accent 5" w:uiPriority="50"/>
-    <w:lsdException w:name="Grid Table 6 Colorful Accent 5" w:uiPriority="51"/>
-    <w:lsdException w:name="Grid Table 7 Colorful Accent 5" w:uiPriority="52"/>
-    <w:lsdException w:name="Grid Table 1 Light Accent 6" w:uiPriority="46"/>
-    <w:lsdException w:name="Grid Table 2 Accent 6" w:uiPriority="47"/>
-    <w:lsdException w:name="Grid Table 3 Accent 6" w:uiPriority="48"/>
-    <w:lsdException w:name="Grid Table 4 Accent 6" w:uiPriority="49"/>
-    <w:lsdException w:name="Grid Table 5 Dark Accent 6" w:uiPriority="50"/>
-    <w:lsdException w:name="Grid Table 6 Colorful Accent 6" w:uiPriority="51"/>
-    <w:lsdException w:name="Grid Table 7 Colorful Accent 6" w:uiPriority="52"/>
-    <w:lsdException w:name="List Table 1 Light" w:uiPriority="46"/>
-    <w:lsdException w:name="List Table 2" w:uiPriority="47"/>
-    <w:lsdException w:name="List Table 3" w:uiPriority="48"/>
-    <w:lsdException w:name="List Table 4" w:uiPriority="49"/>
-    <w:lsdException w:name="List Table 5 Dark" w:uiPriority="50"/>
-    <w:lsdException w:name="List Table 6 Colorful" w:uiPriority="51"/>
-    <w:lsdException w:name="List Table 7 Colorful" w:uiPriority="52"/>
-    <w:lsdException w:name="List Table 1 Light Accent 1" w:uiPriority="46"/>
-    <w:lsdException w:name="List Table 2 Accent 1" w:uiPriority="47"/>
-    <w:lsdException w:name="List Table 3 Accent 1" w:uiPriority="48"/>
-    <w:lsdException w:name="List Table 4 Accent 1" w:uiPriority="49"/>
-    <w:lsdException w:name="List Table 5 Dark Accent 1" w:uiPriority="50"/>
-    <w:lsdException w:name="List Table 6 Colorful Accent 1" w:uiPriority="51"/>
-    <w:lsdException w:name="List Table 7 Colorful Accent 1" w:uiPriority="52"/>
-    <w:lsdException w:name="List Table 1 Light Accent 2" w:uiPriority="46"/>
-    <w:lsdException w:name="List Table 2 Accent 2" w:uiPriority="47"/>
-    <w:lsdException w:name="List Table 3 Accent 2" w:uiPriority="48"/>
-    <w:lsdException w:name="List Table 4 Accent 2" w:uiPriority="49"/>
-    <w:lsdException w:name="List Table 5 Dark Accent 2" w:uiPriority="50"/>
-    <w:lsdException w:name="List Table 6 Colorful Accent 2" w:uiPriority="51"/>
-    <w:lsdException w:name="List Table 7 Colorful Accent 2" w:uiPriority="52"/>
-    <w:lsdException w:name="List Table 1 Light Accent 3" w:uiPriority="46"/>
-    <w:lsdException w:name="List Table 2 Accent 3" w:uiPriority="47"/>
-    <w:lsdException w:name="List Table 3 Accent 3" w:uiPriority="48"/>
-    <w:lsdException w:name="List Table 4 Accent 3" w:uiPriority="49"/>
-    <w:lsdException w:name="List Table 5 Dark Accent 3" w:uiPriority="50"/>
-    <w:lsdException w:name="List Table 6 Colorful Accent 3" w:uiPriority="51"/>
-    <w:lsdException w:name="List Table 7 Colorful Accent 3" w:uiPriority="52"/>
-    <w:lsdException w:name="List Table 1 Light Accent 4" w:uiPriority="46"/>
-    <w:lsdException w:name="List Table 2 Accent 4" w:uiPriority="47"/>
-    <w:lsdException w:name="List Table 3 Accent 4" w:uiPriority="48"/>
-    <w:lsdException w:name="List Table 4 Accent 4" w:uiPriority="49"/>
-    <w:lsdException w:name="List Table 5 Dark Accent 4" w:uiPriority="50"/>
-    <w:lsdException w:name="List Table 6 Colorful Accent 4" w:uiPriority="51"/>
-    <w:lsdException w:name="List Table 7 Colorful Accent 4" w:uiPriority="52"/>
-    <w:lsdException w:name="List Table 1 Light Accent 5" w:uiPriority="46"/>
-    <w:lsdException w:name="List Table 2 Accent 5" w:uiPriority="47"/>
-    <w:lsdException w:name="List Table 3 Accent 5" w:uiPriority="48"/>
-    <w:lsdException w:name="List Table 4 Accent 5" w:uiPriority="49"/>
-    <w:lsdException w:name="List Table 5 Dark Accent 5" w:uiPriority="50"/>
-    <w:lsdException w:name="List Table 6 Colorful Accent 5" w:uiPriority="51"/>
-    <w:lsdException w:name="List Table 7 Colorful Accent 5" w:uiPriority="52"/>
-    <w:lsdException w:name="List Table 1 Light Accent 6" w:uiPriority="46"/>
-    <w:lsdException w:name="List Table 2 Accent 6" w:uiPriority="47"/>
-    <w:lsdException w:name="List Table 3 Accent 6" w:uiPriority="48"/>
-    <w:lsdException w:name="List Table 4 Accent 6" w:uiPriority="49"/>
-    <w:lsdException w:name="List Table 5 Dark Accent 6" w:uiPriority="50"/>
-    <w:lsdException w:name="List Table 6 Colorful Accent 6" w:uiPriority="51"/>
-    <w:lsdException w:name="List Table 7 Colorful Accent 6" w:uiPriority="52"/>
+  <w:latentStyles w:defLockedState="0" w:defUIPriority="99" w:defSemiHidden="1" w:defUnhideWhenUsed="1" w:defQFormat="0" w:count="276">
+    <w:lsdException w:name="Normal" w:semiHidden="0" w:uiPriority="0" w:unhideWhenUsed="0" w:qFormat="1"/>
+    <w:lsdException w:name="heading 1" w:semiHidden="0" w:uiPriority="9" w:unhideWhenUsed="0" w:qFormat="1"/>
+    <w:lsdException w:name="heading 2" w:uiPriority="9" w:qFormat="1"/>
+    <w:lsdException w:name="heading 3" w:uiPriority="9" w:qFormat="1"/>
+    <w:lsdException w:name="heading 4" w:uiPriority="9" w:qFormat="1"/>
+    <w:lsdException w:name="heading 5" w:uiPriority="9" w:qFormat="1"/>
+    <w:lsdException w:name="heading 6" w:uiPriority="9" w:qFormat="1"/>
+    <w:lsdException w:name="heading 7" w:uiPriority="9" w:qFormat="1"/>
+    <w:lsdException w:name="heading 8" w:uiPriority="9" w:qFormat="1"/>
+    <w:lsdException w:name="heading 9" w:uiPriority="9" w:qFormat="1"/>
+    <w:lsdException w:name="toc 1" w:uiPriority="39"/>
+    <w:lsdException w:name="toc 2" w:uiPriority="39"/>
+    <w:lsdException w:name="toc 3" w:uiPriority="39"/>
+    <w:lsdException w:name="toc 4" w:uiPriority="39"/>
+    <w:lsdException w:name="toc 5" w:uiPriority="39"/>
+    <w:lsdException w:name="toc 6" w:uiPriority="39"/>
+    <w:lsdException w:name="toc 7" w:uiPriority="39"/>
+    <w:lsdException w:name="toc 8" w:uiPriority="39"/>
+    <w:lsdException w:name="toc 9" w:uiPriority="39"/>
+    <w:lsdException w:name="caption" w:uiPriority="35" w:qFormat="1"/>
+    <w:lsdException w:name="Title" w:semiHidden="0" w:uiPriority="10" w:unhideWhenUsed="0" w:qFormat="1"/>
+    <w:lsdException w:name="Default Paragraph Font" w:uiPriority="1"/>
+    <w:lsdException w:name="Subtitle" w:semiHidden="0" w:uiPriority="11" w:unhideWhenUsed="0" w:qFormat="1"/>
+    <w:lsdException w:name="Strong" w:semiHidden="0" w:uiPriority="22" w:unhideWhenUsed="0" w:qFormat="1"/>
+    <w:lsdException w:name="Emphasis" w:semiHidden="0" w:uiPriority="20" w:unhideWhenUsed="0" w:qFormat="1"/>
+    <w:lsdException w:name="Table Grid" w:semiHidden="0" w:uiPriority="59" w:unhideWhenUsed="0"/>
+    <w:lsdException w:name="Note Level 1" w:semiHidden="0" w:unhideWhenUsed="0"/>
+    <w:lsdException w:name="Note Level 2" w:semiHidden="0" w:unhideWhenUsed="0"/>
+    <w:lsdException w:name="Note Level 3" w:semiHidden="0" w:unhideWhenUsed="0"/>
+    <w:lsdException w:name="Note Level 4" w:semiHidden="0" w:unhideWhenUsed="0"/>
+    <w:lsdException w:name="Note Level 5" w:semiHidden="0" w:unhideWhenUsed="0"/>
+    <w:lsdException w:name="Note Level 6" w:semiHidden="0" w:unhideWhenUsed="0"/>
+    <w:lsdException w:name="Note Level 7" w:semiHidden="0" w:unhideWhenUsed="0"/>
+    <w:lsdException w:name="Note Level 8" w:semiHidden="0" w:unhideWhenUsed="0"/>
+    <w:lsdException w:name="Note Level 9" w:semiHidden="0" w:unhideWhenUsed="0"/>
+    <w:lsdException w:name="Placeholder Text" w:unhideWhenUsed="0"/>
+    <w:lsdException w:name="No Spacing" w:semiHidden="0" w:uiPriority="1" w:unhideWhenUsed="0" w:qFormat="1"/>
+    <w:lsdException w:name="Light Shading" w:semiHidden="0" w:uiPriority="60" w:unhideWhenUsed="0"/>
+    <w:lsdException w:name="Light List" w:semiHidden="0" w:uiPriority="61" w:unhideWhenUsed="0"/>
+    <w:lsdException w:name="Light Grid" w:semiHidden="0" w:uiPriority="62" w:unhideWhenUsed="0"/>
+    <w:lsdException w:name="Medium Shading 1" w:semiHidden="0" w:uiPriority="63" w:unhideWhenUsed="0"/>
+    <w:lsdException w:name="Medium Shading 2" w:semiHidden="0" w:uiPriority="64" w:unhideWhenUsed="0"/>
+    <w:lsdException w:name="Medium List 1" w:semiHidden="0" w:uiPriority="65" w:unhideWhenUsed="0"/>
+    <w:lsdException w:name="Medium List 2" w:semiHidden="0" w:uiPriority="66" w:unhideWhenUsed="0"/>
+    <w:lsdException w:name="Medium Grid 1" w:semiHidden="0" w:uiPriority="67" w:unhideWhenUsed="0"/>
+    <w:lsdException w:name="Medium Grid 2" w:semiHidden="0" w:uiPriority="68" w:unhideWhenUsed="0"/>
+    <w:lsdException w:name="Medium Grid 3" w:semiHidden="0" w:uiPriority="69" w:unhideWhenUsed="0"/>
+    <w:lsdException w:name="Dark List" w:semiHidden="0" w:uiPriority="70" w:unhideWhenUsed="0"/>
+    <w:lsdException w:name="Colorful Shading" w:semiHidden="0" w:uiPriority="71" w:unhideWhenUsed="0"/>
+    <w:lsdException w:name="Colorful List" w:semiHidden="0" w:uiPriority="72" w:unhideWhenUsed="0"/>
+    <w:lsdException w:name="Colorful Grid" w:semiHidden="0" w:uiPriority="73" w:unhideWhenUsed="0"/>
+    <w:lsdException w:name="Light Shading Accent 1" w:semiHidden="0" w:uiPriority="60" w:unhideWhenUsed="0"/>
+    <w:lsdException w:name="Light List Accent 1" w:semiHidden="0" w:uiPriority="61" w:unhideWhenUsed="0"/>
+    <w:lsdException w:name="Light Grid Accent 1" w:semiHidden="0" w:uiPriority="62" w:unhideWhenUsed="0"/>
+    <w:lsdException w:name="Medium Shading 1 Accent 1" w:semiHidden="0" w:uiPriority="63" w:unhideWhenUsed="0"/>
+    <w:lsdException w:name="Medium Shading 2 Accent 1" w:semiHidden="0" w:uiPriority="64" w:unhideWhenUsed="0"/>
+    <w:lsdException w:name="Medium List 1 Accent 1" w:semiHidden="0" w:uiPriority="65" w:unhideWhenUsed="0"/>
+    <w:lsdException w:name="Revision" w:unhideWhenUsed="0"/>
+    <w:lsdException w:name="List Paragraph" w:semiHidden="0" w:uiPriority="34" w:unhideWhenUsed="0" w:qFormat="1"/>
+    <w:lsdException w:name="Quote" w:semiHidden="0" w:uiPriority="29" w:unhideWhenUsed="0" w:qFormat="1"/>
+    <w:lsdException w:name="Intense Quote" w:semiHidden="0" w:uiPriority="30" w:unhideWhenUsed="0" w:qFormat="1"/>
+    <w:lsdException w:name="Medium List 2 Accent 1" w:semiHidden="0" w:uiPriority="66" w:unhideWhenUsed="0"/>
+    <w:lsdException w:name="Medium Grid 1 Accent 1" w:semiHidden="0" w:uiPriority="67" w:unhideWhenUsed="0"/>
+    <w:lsdException w:name="Medium Grid 2 Accent 1" w:semiHidden="0" w:uiPriority="68" w:unhideWhenUsed="0"/>
+    <w:lsdException w:name="Medium Grid 3 Accent 1" w:semiHidden="0" w:uiPriority="69" w:unhideWhenUsed="0"/>
+    <w:lsdException w:name="Dark List Accent 1" w:semiHidden="0" w:uiPriority="70" w:unhideWhenUsed="0"/>
+    <w:lsdException w:name="Colorful Shading Accent 1" w:semiHidden="0" w:uiPriority="71" w:unhideWhenUsed="0"/>
+    <w:lsdException w:name="Colorful List Accent 1" w:semiHidden="0" w:uiPriority="72" w:unhideWhenUsed="0"/>
+    <w:lsdException w:name="Colorful Grid Accent 1" w:semiHidden="0" w:uiPriority="73" w:unhideWhenUsed="0"/>
+    <w:lsdException w:name="Light Shading Accent 2" w:semiHidden="0" w:uiPriority="60" w:unhideWhenUsed="0"/>
+    <w:lsdException w:name="Light List Accent 2" w:semiHidden="0" w:uiPriority="61" w:unhideWhenUsed="0"/>
+    <w:lsdException w:name="Light Grid Accent 2" w:semiHidden="0" w:uiPriority="62" w:unhideWhenUsed="0"/>
+    <w:lsdException w:name="Medium Shading 1 Accent 2" w:semiHidden="0" w:uiPriority="63" w:unhideWhenUsed="0"/>
+    <w:lsdException w:name="Medium Shading 2 Accent 2" w:semiHidden="0" w:uiPriority="64" w:unhideWhenUsed="0"/>
+    <w:lsdException w:name="Medium List 1 Accent 2" w:semiHidden="0" w:uiPriority="65" w:unhideWhenUsed="0"/>
+    <w:lsdException w:name="Medium List 2 Accent 2" w:semiHidden="0" w:uiPriority="66" w:unhideWhenUsed="0"/>
+    <w:lsdException w:name="Medium Grid 1 Accent 2" w:semiHidden="0" w:uiPriority="67" w:unhideWhenUsed="0"/>
+    <w:lsdException w:name="Medium Grid 2 Accent 2" w:semiHidden="0" w:uiPriority="68" w:unhideWhenUsed="0"/>
+    <w:lsdException w:name="Medium Grid 3 Accent 2" w:semiHidden="0" w:uiPriority="69" w:unhideWhenUsed="0"/>
+    <w:lsdException w:name="Dark List Accent 2" w:semiHidden="0" w:uiPriority="70" w:unhideWhenUsed="0"/>
+    <w:lsdException w:name="Colorful Shading Accent 2" w:semiHidden="0" w:uiPriority="71" w:unhideWhenUsed="0"/>
+    <w:lsdException w:name="Colorful List Accent 2" w:semiHidden="0" w:uiPriority="72" w:unhideWhenUsed="0"/>
+    <w:lsdException w:name="Colorful Grid Accent 2" w:semiHidden="0" w:uiPriority="73" w:unhideWhenUsed="0"/>
+    <w:lsdException w:name="Light Shading Accent 3" w:semiHidden="0" w:uiPriority="60" w:unhideWhenUsed="0"/>
+    <w:lsdException w:name="Light List Accent 3" w:semiHidden="0" w:uiPriority="61" w:unhideWhenUsed="0"/>
+    <w:lsdException w:name="Light Grid Accent 3" w:semiHidden="0" w:uiPriority="62" w:unhideWhenUsed="0"/>
+    <w:lsdException w:name="Medium Shading 1 Accent 3" w:semiHidden="0" w:uiPriority="63" w:unhideWhenUsed="0"/>
+    <w:lsdException w:name="Medium Shading 2 Accent 3" w:semiHidden="0" w:uiPriority="64" w:unhideWhenUsed="0"/>
+    <w:lsdException w:name="Medium List 1 Accent 3" w:semiHidden="0" w:uiPriority="65" w:unhideWhenUsed="0"/>
+    <w:lsdException w:name="Medium List 2 Accent 3" w:semiHidden="0" w:uiPriority="66" w:unhideWhenUsed="0"/>
+    <w:lsdException w:name="Medium Grid 1 Accent 3" w:semiHidden="0" w:uiPriority="67" w:unhideWhenUsed="0"/>
+    <w:lsdException w:name="Medium Grid 2 Accent 3" w:semiHidden="0" w:uiPriority="68" w:unhideWhenUsed="0"/>
+    <w:lsdException w:name="Medium Grid 3 Accent 3" w:semiHidden="0" w:uiPriority="69" w:unhideWhenUsed="0"/>
+    <w:lsdException w:name="Dark List Accent 3" w:semiHidden="0" w:uiPriority="70" w:unhideWhenUsed="0"/>
+    <w:lsdException w:name="Colorful Shading Accent 3" w:semiHidden="0" w:uiPriority="71" w:unhideWhenUsed="0"/>
+    <w:lsdException w:name="Colorful List Accent 3" w:semiHidden="0" w:uiPriority="72" w:unhideWhenUsed="0"/>
+    <w:lsdException w:name="Colorful Grid Accent 3" w:semiHidden="0" w:uiPriority="73" w:unhideWhenUsed="0"/>
+    <w:lsdException w:name="Light Shading Accent 4" w:semiHidden="0" w:uiPriority="60" w:unhideWhenUsed="0"/>
+    <w:lsdException w:name="Light List Accent 4" w:semiHidden="0" w:uiPriority="61" w:unhideWhenUsed="0"/>
+    <w:lsdException w:name="Light Grid Accent 4" w:semiHidden="0" w:uiPriority="62" w:unhideWhenUsed="0"/>
+    <w:lsdException w:name="Medium Shading 1 Accent 4" w:semiHidden="0" w:uiPriority="63" w:unhideWhenUsed="0"/>
+    <w:lsdException w:name="Medium Shading 2 Accent 4" w:semiHidden="0" w:uiPriority="64" w:unhideWhenUsed="0"/>
+    <w:lsdException w:name="Medium List 1 Accent 4" w:semiHidden="0" w:uiPriority="65" w:unhideWhenUsed="0"/>
+    <w:lsdException w:name="Medium List 2 Accent 4" w:semiHidden="0" w:uiPriority="66" w:unhideWhenUsed="0"/>
+    <w:lsdException w:name="Medium Grid 1 Accent 4" w:semiHidden="0" w:uiPriority="67" w:unhideWhenUsed="0"/>
+    <w:lsdException w:name="Medium Grid 2 Accent 4" w:semiHidden="0" w:uiPriority="68" w:unhideWhenUsed="0"/>
+    <w:lsdException w:name="Medium Grid 3 Accent 4" w:semiHidden="0" w:uiPriority="69" w:unhideWhenUsed="0"/>
+    <w:lsdException w:name="Dark List Accent 4" w:semiHidden="0" w:uiPriority="70" w:unhideWhenUsed="0"/>
+    <w:lsdException w:name="Colorful Shading Accent 4" w:semiHidden="0" w:uiPriority="71" w:unhideWhenUsed="0"/>
+    <w:lsdException w:name="Colorful List Accent 4" w:semiHidden="0" w:uiPriority="72" w:unhideWhenUsed="0"/>
+    <w:lsdException w:name="Colorful Grid Accent 4" w:semiHidden="0" w:uiPriority="73" w:unhideWhenUsed="0"/>
+    <w:lsdException w:name="Light Shading Accent 5" w:semiHidden="0" w:uiPriority="60" w:unhideWhenUsed="0"/>
+    <w:lsdException w:name="Light List Accent 5" w:semiHidden="0" w:uiPriority="61" w:unhideWhenUsed="0"/>
+    <w:lsdException w:name="Light Grid Accent 5" w:semiHidden="0" w:uiPriority="62" w:unhideWhenUsed="0"/>
+    <w:lsdException w:name="Medium Shading 1 Accent 5" w:semiHidden="0" w:uiPriority="63" w:unhideWhenUsed="0"/>
+    <w:lsdException w:name="Medium Shading 2 Accent 5" w:semiHidden="0" w:uiPriority="64" w:unhideWhenUsed="0"/>
+    <w:lsdException w:name="Medium List 1 Accent 5" w:semiHidden="0" w:uiPriority="65" w:unhideWhenUsed="0"/>
+    <w:lsdException w:name="Medium List 2 Accent 5" w:semiHidden="0" w:uiPriority="66" w:unhideWhenUsed="0"/>
+    <w:lsdException w:name="Medium Grid 1 Accent 5" w:semiHidden="0" w:uiPriority="67" w:unhideWhenUsed="0"/>
+    <w:lsdException w:name="Medium Grid 2 Accent 5" w:semiHidden="0" w:uiPriority="68" w:unhideWhenUsed="0"/>
+    <w:lsdException w:name="Medium Grid 3 Accent 5" w:semiHidden="0" w:uiPriority="69" w:unhideWhenUsed="0"/>
+    <w:lsdException w:name="Dark List Accent 5" w:semiHidden="0" w:uiPriority="70" w:unhideWhenUsed="0"/>
+    <w:lsdException w:name="Colorful Shading Accent 5" w:semiHidden="0" w:uiPriority="71" w:unhideWhenUsed="0"/>
+    <w:lsdException w:name="Colorful List Accent 5" w:semiHidden="0" w:uiPriority="72" w:unhideWhenUsed="0"/>
+    <w:lsdException w:name="Colorful Grid Accent 5" w:semiHidden="0" w:uiPriority="73" w:unhideWhenUsed="0"/>
+    <w:lsdException w:name="Light Shading Accent 6" w:semiHidden="0" w:uiPriority="60" w:unhideWhenUsed="0"/>
+    <w:lsdException w:name="Light List Accent 6" w:semiHidden="0" w:uiPriority="61" w:unhideWhenUsed="0"/>
+    <w:lsdException w:name="Light Grid Accent 6" w:semiHidden="0" w:uiPriority="62" w:unhideWhenUsed="0"/>
+    <w:lsdException w:name="Medium Shading 1 Accent 6" w:semiHidden="0" w:uiPriority="63" w:unhideWhenUsed="0"/>
+    <w:lsdException w:name="Medium Shading 2 Accent 6" w:semiHidden="0" w:uiPriority="64" w:unhideWhenUsed="0"/>
+    <w:lsdException w:name="Medium List 1 Accent 6" w:semiHidden="0" w:uiPriority="65" w:unhideWhenUsed="0"/>
+    <w:lsdException w:name="Medium List 2 Accent 6" w:semiHidden="0" w:uiPriority="66" w:unhideWhenUsed="0"/>
+    <w:lsdException w:name="Medium Grid 1 Accent 6" w:semiHidden="0" w:uiPriority="67" w:unhideWhenUsed="0"/>
+    <w:lsdException w:name="Medium Grid 2 Accent 6" w:semiHidden="0" w:uiPriority="68" w:unhideWhenUsed="0"/>
+    <w:lsdException w:name="Medium Grid 3 Accent 6" w:semiHidden="0" w:uiPriority="69" w:unhideWhenUsed="0"/>
+    <w:lsdException w:name="Dark List Accent 6" w:semiHidden="0" w:uiPriority="70" w:unhideWhenUsed="0"/>
+    <w:lsdException w:name="Colorful Shading Accent 6" w:semiHidden="0" w:uiPriority="71" w:unhideWhenUsed="0"/>
+    <w:lsdException w:name="Colorful List Accent 6" w:semiHidden="0" w:uiPriority="72" w:unhideWhenUsed="0"/>
+    <w:lsdException w:name="Colorful Grid Accent 6" w:semiHidden="0" w:uiPriority="73" w:unhideWhenUsed="0"/>
+    <w:lsdException w:name="Subtle Emphasis" w:semiHidden="0" w:uiPriority="19" w:unhideWhenUsed="0" w:qFormat="1"/>
+    <w:lsdException w:name="Intense Emphasis" w:semiHidden="0" w:uiPriority="21" w:unhideWhenUsed="0" w:qFormat="1"/>
+    <w:lsdException w:name="Subtle Reference" w:semiHidden="0" w:uiPriority="31" w:unhideWhenUsed="0" w:qFormat="1"/>
+    <w:lsdException w:name="Intense Reference" w:semiHidden="0" w:uiPriority="32" w:unhideWhenUsed="0" w:qFormat="1"/>
+    <w:lsdException w:name="Book Title" w:semiHidden="0" w:uiPriority="33" w:unhideWhenUsed="0" w:qFormat="1"/>
+    <w:lsdException w:name="Bibliography" w:uiPriority="37"/>
+    <w:lsdException w:name="TOC Heading" w:uiPriority="39" w:qFormat="1"/>
   </w:latentStyles>
   <w:style w:type="paragraph" w:default="1" w:styleId="Normal">
     <w:name w:val="Normal"/>
@@ -3666,7 +3532,7 @@
       <w:contextualSpacing/>
     </w:pPr>
   </w:style>
-  <w:style w:type="character" w:styleId="Emphaseple">
+  <w:style w:type="character" w:styleId="Accentuationdiscrte">
     <w:name w:val="Subtle Emphasis"/>
     <w:basedOn w:val="Policepardfaut"/>
     <w:uiPriority w:val="19"/>
@@ -3678,12 +3544,13 @@
       <w:color w:val="808080" w:themeColor="text1" w:themeTint="7F"/>
     </w:rPr>
   </w:style>
-  <w:style w:type="table" w:styleId="Grilledutableau">
+  <w:style w:type="table" w:styleId="Grille">
     <w:name w:val="Table Grid"/>
     <w:basedOn w:val="TableauNormal"/>
     <w:uiPriority w:val="59"/>
     <w:rsid w:val="0060457B"/>
     <w:tblPr>
+      <w:tblInd w:w="0" w:type="dxa"/>
       <w:tblBorders>
         <w:top w:val="single" w:sz="4" w:space="0" w:color="auto"/>
         <w:left w:val="single" w:sz="4" w:space="0" w:color="auto"/>
@@ -3692,6 +3559,438 @@
         <w:insideH w:val="single" w:sz="4" w:space="0" w:color="auto"/>
         <w:insideV w:val="single" w:sz="4" w:space="0" w:color="auto"/>
       </w:tblBorders>
+      <w:tblCellMar>
+        <w:top w:w="0" w:type="dxa"/>
+        <w:left w:w="108" w:type="dxa"/>
+        <w:bottom w:w="0" w:type="dxa"/>
+        <w:right w:w="108" w:type="dxa"/>
+      </w:tblCellMar>
+    </w:tblPr>
+  </w:style>
+  <w:style w:type="paragraph" w:styleId="En-tte">
+    <w:name w:val="header"/>
+    <w:basedOn w:val="Normal"/>
+    <w:link w:val="En-tteCar"/>
+    <w:uiPriority w:val="99"/>
+    <w:unhideWhenUsed/>
+    <w:rsid w:val="00B1411D"/>
+    <w:pPr>
+      <w:tabs>
+        <w:tab w:val="center" w:pos="4703"/>
+        <w:tab w:val="right" w:pos="9406"/>
+      </w:tabs>
+    </w:pPr>
+  </w:style>
+  <w:style w:type="character" w:customStyle="1" w:styleId="En-tteCar">
+    <w:name w:val="En-tête Car"/>
+    <w:basedOn w:val="Policepardfaut"/>
+    <w:link w:val="En-tte"/>
+    <w:uiPriority w:val="99"/>
+    <w:rsid w:val="00B1411D"/>
+  </w:style>
+  <w:style w:type="paragraph" w:styleId="Pieddepage">
+    <w:name w:val="footer"/>
+    <w:basedOn w:val="Normal"/>
+    <w:link w:val="PieddepageCar"/>
+    <w:uiPriority w:val="99"/>
+    <w:unhideWhenUsed/>
+    <w:rsid w:val="00B1411D"/>
+    <w:pPr>
+      <w:tabs>
+        <w:tab w:val="center" w:pos="4703"/>
+        <w:tab w:val="right" w:pos="9406"/>
+      </w:tabs>
+    </w:pPr>
+  </w:style>
+  <w:style w:type="character" w:customStyle="1" w:styleId="PieddepageCar">
+    <w:name w:val="Pied de page Car"/>
+    <w:basedOn w:val="Policepardfaut"/>
+    <w:link w:val="Pieddepage"/>
+    <w:uiPriority w:val="99"/>
+    <w:rsid w:val="00B1411D"/>
+  </w:style>
+</w:styles>
+</file>
+
+<file path=word/stylesWithEffects.xml><?xml version="1.0" encoding="utf-8"?>
+<w:styles xmlns:wpc="http://schemas.microsoft.com/office/word/2010/wordprocessingCanvas" xmlns:mo="http://schemas.microsoft.com/office/mac/office/2008/main" xmlns:mc="http://schemas.openxmlformats.org/markup-compatibility/2006" xmlns:mv="urn:schemas-microsoft-com:mac:vml" xmlns:o="urn:schemas-microsoft-com:office:office" xmlns:r="http://schemas.openxmlformats.org/officeDocument/2006/relationships" xmlns:m="http://schemas.openxmlformats.org/officeDocument/2006/math" xmlns:v="urn:schemas-microsoft-com:vml" xmlns:wp14="http://schemas.microsoft.com/office/word/2010/wordprocessingDrawing" xmlns:wp="http://schemas.openxmlformats.org/drawingml/2006/wordprocessingDrawing" xmlns:w10="urn:schemas-microsoft-com:office:word" xmlns:w="http://schemas.openxmlformats.org/wordprocessingml/2006/main" xmlns:w14="http://schemas.microsoft.com/office/word/2010/wordml" xmlns:wpg="http://schemas.microsoft.com/office/word/2010/wordprocessingGroup" xmlns:wpi="http://schemas.microsoft.com/office/word/2010/wordprocessingInk" xmlns:wne="http://schemas.microsoft.com/office/word/2006/wordml" xmlns:wps="http://schemas.microsoft.com/office/word/2010/wordprocessingShape" mc:Ignorable="w14 wp14">
+  <w:docDefaults>
+    <w:rPrDefault>
+      <w:rPr>
+        <w:rFonts w:asciiTheme="minorHAnsi" w:eastAsiaTheme="minorEastAsia" w:hAnsiTheme="minorHAnsi" w:cstheme="minorBidi"/>
+        <w:sz w:val="24"/>
+        <w:szCs w:val="24"/>
+        <w:lang w:val="fr-FR" w:eastAsia="fr-FR" w:bidi="ar-SA"/>
+      </w:rPr>
+    </w:rPrDefault>
+    <w:pPrDefault/>
+  </w:docDefaults>
+  <w:latentStyles w:defLockedState="0" w:defUIPriority="99" w:defSemiHidden="1" w:defUnhideWhenUsed="1" w:defQFormat="0" w:count="276">
+    <w:lsdException w:name="Normal" w:semiHidden="0" w:uiPriority="0" w:unhideWhenUsed="0" w:qFormat="1"/>
+    <w:lsdException w:name="heading 1" w:semiHidden="0" w:uiPriority="9" w:unhideWhenUsed="0" w:qFormat="1"/>
+    <w:lsdException w:name="heading 2" w:uiPriority="9" w:qFormat="1"/>
+    <w:lsdException w:name="heading 3" w:uiPriority="9" w:qFormat="1"/>
+    <w:lsdException w:name="heading 4" w:uiPriority="9" w:qFormat="1"/>
+    <w:lsdException w:name="heading 5" w:uiPriority="9" w:qFormat="1"/>
+    <w:lsdException w:name="heading 6" w:uiPriority="9" w:qFormat="1"/>
+    <w:lsdException w:name="heading 7" w:uiPriority="9" w:qFormat="1"/>
+    <w:lsdException w:name="heading 8" w:uiPriority="9" w:qFormat="1"/>
+    <w:lsdException w:name="heading 9" w:uiPriority="9" w:qFormat="1"/>
+    <w:lsdException w:name="toc 1" w:uiPriority="39"/>
+    <w:lsdException w:name="toc 2" w:uiPriority="39"/>
+    <w:lsdException w:name="toc 3" w:uiPriority="39"/>
+    <w:lsdException w:name="toc 4" w:uiPriority="39"/>
+    <w:lsdException w:name="toc 5" w:uiPriority="39"/>
+    <w:lsdException w:name="toc 6" w:uiPriority="39"/>
+    <w:lsdException w:name="toc 7" w:uiPriority="39"/>
+    <w:lsdException w:name="toc 8" w:uiPriority="39"/>
+    <w:lsdException w:name="toc 9" w:uiPriority="39"/>
+    <w:lsdException w:name="caption" w:uiPriority="35" w:qFormat="1"/>
+    <w:lsdException w:name="Title" w:semiHidden="0" w:uiPriority="10" w:unhideWhenUsed="0" w:qFormat="1"/>
+    <w:lsdException w:name="Default Paragraph Font" w:uiPriority="1"/>
+    <w:lsdException w:name="Subtitle" w:semiHidden="0" w:uiPriority="11" w:unhideWhenUsed="0" w:qFormat="1"/>
+    <w:lsdException w:name="Strong" w:semiHidden="0" w:uiPriority="22" w:unhideWhenUsed="0" w:qFormat="1"/>
+    <w:lsdException w:name="Emphasis" w:semiHidden="0" w:uiPriority="20" w:unhideWhenUsed="0" w:qFormat="1"/>
+    <w:lsdException w:name="Table Grid" w:semiHidden="0" w:uiPriority="59" w:unhideWhenUsed="0"/>
+    <w:lsdException w:name="Note Level 1" w:semiHidden="0" w:unhideWhenUsed="0"/>
+    <w:lsdException w:name="Note Level 2" w:semiHidden="0" w:unhideWhenUsed="0"/>
+    <w:lsdException w:name="Note Level 3" w:semiHidden="0" w:unhideWhenUsed="0"/>
+    <w:lsdException w:name="Note Level 4" w:semiHidden="0" w:unhideWhenUsed="0"/>
+    <w:lsdException w:name="Note Level 5" w:semiHidden="0" w:unhideWhenUsed="0"/>
+    <w:lsdException w:name="Note Level 6" w:semiHidden="0" w:unhideWhenUsed="0"/>
+    <w:lsdException w:name="Note Level 7" w:semiHidden="0" w:unhideWhenUsed="0"/>
+    <w:lsdException w:name="Note Level 8" w:semiHidden="0" w:unhideWhenUsed="0"/>
+    <w:lsdException w:name="Note Level 9" w:semiHidden="0" w:unhideWhenUsed="0"/>
+    <w:lsdException w:name="Placeholder Text" w:unhideWhenUsed="0"/>
+    <w:lsdException w:name="No Spacing" w:semiHidden="0" w:uiPriority="1" w:unhideWhenUsed="0" w:qFormat="1"/>
+    <w:lsdException w:name="Light Shading" w:semiHidden="0" w:uiPriority="60" w:unhideWhenUsed="0"/>
+    <w:lsdException w:name="Light List" w:semiHidden="0" w:uiPriority="61" w:unhideWhenUsed="0"/>
+    <w:lsdException w:name="Light Grid" w:semiHidden="0" w:uiPriority="62" w:unhideWhenUsed="0"/>
+    <w:lsdException w:name="Medium Shading 1" w:semiHidden="0" w:uiPriority="63" w:unhideWhenUsed="0"/>
+    <w:lsdException w:name="Medium Shading 2" w:semiHidden="0" w:uiPriority="64" w:unhideWhenUsed="0"/>
+    <w:lsdException w:name="Medium List 1" w:semiHidden="0" w:uiPriority="65" w:unhideWhenUsed="0"/>
+    <w:lsdException w:name="Medium List 2" w:semiHidden="0" w:uiPriority="66" w:unhideWhenUsed="0"/>
+    <w:lsdException w:name="Medium Grid 1" w:semiHidden="0" w:uiPriority="67" w:unhideWhenUsed="0"/>
+    <w:lsdException w:name="Medium Grid 2" w:semiHidden="0" w:uiPriority="68" w:unhideWhenUsed="0"/>
+    <w:lsdException w:name="Medium Grid 3" w:semiHidden="0" w:uiPriority="69" w:unhideWhenUsed="0"/>
+    <w:lsdException w:name="Dark List" w:semiHidden="0" w:uiPriority="70" w:unhideWhenUsed="0"/>
+    <w:lsdException w:name="Colorful Shading" w:semiHidden="0" w:uiPriority="71" w:unhideWhenUsed="0"/>
+    <w:lsdException w:name="Colorful List" w:semiHidden="0" w:uiPriority="72" w:unhideWhenUsed="0"/>
+    <w:lsdException w:name="Colorful Grid" w:semiHidden="0" w:uiPriority="73" w:unhideWhenUsed="0"/>
+    <w:lsdException w:name="Light Shading Accent 1" w:semiHidden="0" w:uiPriority="60" w:unhideWhenUsed="0"/>
+    <w:lsdException w:name="Light List Accent 1" w:semiHidden="0" w:uiPriority="61" w:unhideWhenUsed="0"/>
+    <w:lsdException w:name="Light Grid Accent 1" w:semiHidden="0" w:uiPriority="62" w:unhideWhenUsed="0"/>
+    <w:lsdException w:name="Medium Shading 1 Accent 1" w:semiHidden="0" w:uiPriority="63" w:unhideWhenUsed="0"/>
+    <w:lsdException w:name="Medium Shading 2 Accent 1" w:semiHidden="0" w:uiPriority="64" w:unhideWhenUsed="0"/>
+    <w:lsdException w:name="Medium List 1 Accent 1" w:semiHidden="0" w:uiPriority="65" w:unhideWhenUsed="0"/>
+    <w:lsdException w:name="Revision" w:unhideWhenUsed="0"/>
+    <w:lsdException w:name="List Paragraph" w:semiHidden="0" w:uiPriority="34" w:unhideWhenUsed="0" w:qFormat="1"/>
+    <w:lsdException w:name="Quote" w:semiHidden="0" w:uiPriority="29" w:unhideWhenUsed="0" w:qFormat="1"/>
+    <w:lsdException w:name="Intense Quote" w:semiHidden="0" w:uiPriority="30" w:unhideWhenUsed="0" w:qFormat="1"/>
+    <w:lsdException w:name="Medium List 2 Accent 1" w:semiHidden="0" w:uiPriority="66" w:unhideWhenUsed="0"/>
+    <w:lsdException w:name="Medium Grid 1 Accent 1" w:semiHidden="0" w:uiPriority="67" w:unhideWhenUsed="0"/>
+    <w:lsdException w:name="Medium Grid 2 Accent 1" w:semiHidden="0" w:uiPriority="68" w:unhideWhenUsed="0"/>
+    <w:lsdException w:name="Medium Grid 3 Accent 1" w:semiHidden="0" w:uiPriority="69" w:unhideWhenUsed="0"/>
+    <w:lsdException w:name="Dark List Accent 1" w:semiHidden="0" w:uiPriority="70" w:unhideWhenUsed="0"/>
+    <w:lsdException w:name="Colorful Shading Accent 1" w:semiHidden="0" w:uiPriority="71" w:unhideWhenUsed="0"/>
+    <w:lsdException w:name="Colorful List Accent 1" w:semiHidden="0" w:uiPriority="72" w:unhideWhenUsed="0"/>
+    <w:lsdException w:name="Colorful Grid Accent 1" w:semiHidden="0" w:uiPriority="73" w:unhideWhenUsed="0"/>
+    <w:lsdException w:name="Light Shading Accent 2" w:semiHidden="0" w:uiPriority="60" w:unhideWhenUsed="0"/>
+    <w:lsdException w:name="Light List Accent 2" w:semiHidden="0" w:uiPriority="61" w:unhideWhenUsed="0"/>
+    <w:lsdException w:name="Light Grid Accent 2" w:semiHidden="0" w:uiPriority="62" w:unhideWhenUsed="0"/>
+    <w:lsdException w:name="Medium Shading 1 Accent 2" w:semiHidden="0" w:uiPriority="63" w:unhideWhenUsed="0"/>
+    <w:lsdException w:name="Medium Shading 2 Accent 2" w:semiHidden="0" w:uiPriority="64" w:unhideWhenUsed="0"/>
+    <w:lsdException w:name="Medium List 1 Accent 2" w:semiHidden="0" w:uiPriority="65" w:unhideWhenUsed="0"/>
+    <w:lsdException w:name="Medium List 2 Accent 2" w:semiHidden="0" w:uiPriority="66" w:unhideWhenUsed="0"/>
+    <w:lsdException w:name="Medium Grid 1 Accent 2" w:semiHidden="0" w:uiPriority="67" w:unhideWhenUsed="0"/>
+    <w:lsdException w:name="Medium Grid 2 Accent 2" w:semiHidden="0" w:uiPriority="68" w:unhideWhenUsed="0"/>
+    <w:lsdException w:name="Medium Grid 3 Accent 2" w:semiHidden="0" w:uiPriority="69" w:unhideWhenUsed="0"/>
+    <w:lsdException w:name="Dark List Accent 2" w:semiHidden="0" w:uiPriority="70" w:unhideWhenUsed="0"/>
+    <w:lsdException w:name="Colorful Shading Accent 2" w:semiHidden="0" w:uiPriority="71" w:unhideWhenUsed="0"/>
+    <w:lsdException w:name="Colorful List Accent 2" w:semiHidden="0" w:uiPriority="72" w:unhideWhenUsed="0"/>
+    <w:lsdException w:name="Colorful Grid Accent 2" w:semiHidden="0" w:uiPriority="73" w:unhideWhenUsed="0"/>
+    <w:lsdException w:name="Light Shading Accent 3" w:semiHidden="0" w:uiPriority="60" w:unhideWhenUsed="0"/>
+    <w:lsdException w:name="Light List Accent 3" w:semiHidden="0" w:uiPriority="61" w:unhideWhenUsed="0"/>
+    <w:lsdException w:name="Light Grid Accent 3" w:semiHidden="0" w:uiPriority="62" w:unhideWhenUsed="0"/>
+    <w:lsdException w:name="Medium Shading 1 Accent 3" w:semiHidden="0" w:uiPriority="63" w:unhideWhenUsed="0"/>
+    <w:lsdException w:name="Medium Shading 2 Accent 3" w:semiHidden="0" w:uiPriority="64" w:unhideWhenUsed="0"/>
+    <w:lsdException w:name="Medium List 1 Accent 3" w:semiHidden="0" w:uiPriority="65" w:unhideWhenUsed="0"/>
+    <w:lsdException w:name="Medium List 2 Accent 3" w:semiHidden="0" w:uiPriority="66" w:unhideWhenUsed="0"/>
+    <w:lsdException w:name="Medium Grid 1 Accent 3" w:semiHidden="0" w:uiPriority="67" w:unhideWhenUsed="0"/>
+    <w:lsdException w:name="Medium Grid 2 Accent 3" w:semiHidden="0" w:uiPriority="68" w:unhideWhenUsed="0"/>
+    <w:lsdException w:name="Medium Grid 3 Accent 3" w:semiHidden="0" w:uiPriority="69" w:unhideWhenUsed="0"/>
+    <w:lsdException w:name="Dark List Accent 3" w:semiHidden="0" w:uiPriority="70" w:unhideWhenUsed="0"/>
+    <w:lsdException w:name="Colorful Shading Accent 3" w:semiHidden="0" w:uiPriority="71" w:unhideWhenUsed="0"/>
+    <w:lsdException w:name="Colorful List Accent 3" w:semiHidden="0" w:uiPriority="72" w:unhideWhenUsed="0"/>
+    <w:lsdException w:name="Colorful Grid Accent 3" w:semiHidden="0" w:uiPriority="73" w:unhideWhenUsed="0"/>
+    <w:lsdException w:name="Light Shading Accent 4" w:semiHidden="0" w:uiPriority="60" w:unhideWhenUsed="0"/>
+    <w:lsdException w:name="Light List Accent 4" w:semiHidden="0" w:uiPriority="61" w:unhideWhenUsed="0"/>
+    <w:lsdException w:name="Light Grid Accent 4" w:semiHidden="0" w:uiPriority="62" w:unhideWhenUsed="0"/>
+    <w:lsdException w:name="Medium Shading 1 Accent 4" w:semiHidden="0" w:uiPriority="63" w:unhideWhenUsed="0"/>
+    <w:lsdException w:name="Medium Shading 2 Accent 4" w:semiHidden="0" w:uiPriority="64" w:unhideWhenUsed="0"/>
+    <w:lsdException w:name="Medium List 1 Accent 4" w:semiHidden="0" w:uiPriority="65" w:unhideWhenUsed="0"/>
+    <w:lsdException w:name="Medium List 2 Accent 4" w:semiHidden="0" w:uiPriority="66" w:unhideWhenUsed="0"/>
+    <w:lsdException w:name="Medium Grid 1 Accent 4" w:semiHidden="0" w:uiPriority="67" w:unhideWhenUsed="0"/>
+    <w:lsdException w:name="Medium Grid 2 Accent 4" w:semiHidden="0" w:uiPriority="68" w:unhideWhenUsed="0"/>
+    <w:lsdException w:name="Medium Grid 3 Accent 4" w:semiHidden="0" w:uiPriority="69" w:unhideWhenUsed="0"/>
+    <w:lsdException w:name="Dark List Accent 4" w:semiHidden="0" w:uiPriority="70" w:unhideWhenUsed="0"/>
+    <w:lsdException w:name="Colorful Shading Accent 4" w:semiHidden="0" w:uiPriority="71" w:unhideWhenUsed="0"/>
+    <w:lsdException w:name="Colorful List Accent 4" w:semiHidden="0" w:uiPriority="72" w:unhideWhenUsed="0"/>
+    <w:lsdException w:name="Colorful Grid Accent 4" w:semiHidden="0" w:uiPriority="73" w:unhideWhenUsed="0"/>
+    <w:lsdException w:name="Light Shading Accent 5" w:semiHidden="0" w:uiPriority="60" w:unhideWhenUsed="0"/>
+    <w:lsdException w:name="Light List Accent 5" w:semiHidden="0" w:uiPriority="61" w:unhideWhenUsed="0"/>
+    <w:lsdException w:name="Light Grid Accent 5" w:semiHidden="0" w:uiPriority="62" w:unhideWhenUsed="0"/>
+    <w:lsdException w:name="Medium Shading 1 Accent 5" w:semiHidden="0" w:uiPriority="63" w:unhideWhenUsed="0"/>
+    <w:lsdException w:name="Medium Shading 2 Accent 5" w:semiHidden="0" w:uiPriority="64" w:unhideWhenUsed="0"/>
+    <w:lsdException w:name="Medium List 1 Accent 5" w:semiHidden="0" w:uiPriority="65" w:unhideWhenUsed="0"/>
+    <w:lsdException w:name="Medium List 2 Accent 5" w:semiHidden="0" w:uiPriority="66" w:unhideWhenUsed="0"/>
+    <w:lsdException w:name="Medium Grid 1 Accent 5" w:semiHidden="0" w:uiPriority="67" w:unhideWhenUsed="0"/>
+    <w:lsdException w:name="Medium Grid 2 Accent 5" w:semiHidden="0" w:uiPriority="68" w:unhideWhenUsed="0"/>
+    <w:lsdException w:name="Medium Grid 3 Accent 5" w:semiHidden="0" w:uiPriority="69" w:unhideWhenUsed="0"/>
+    <w:lsdException w:name="Dark List Accent 5" w:semiHidden="0" w:uiPriority="70" w:unhideWhenUsed="0"/>
+    <w:lsdException w:name="Colorful Shading Accent 5" w:semiHidden="0" w:uiPriority="71" w:unhideWhenUsed="0"/>
+    <w:lsdException w:name="Colorful List Accent 5" w:semiHidden="0" w:uiPriority="72" w:unhideWhenUsed="0"/>
+    <w:lsdException w:name="Colorful Grid Accent 5" w:semiHidden="0" w:uiPriority="73" w:unhideWhenUsed="0"/>
+    <w:lsdException w:name="Light Shading Accent 6" w:semiHidden="0" w:uiPriority="60" w:unhideWhenUsed="0"/>
+    <w:lsdException w:name="Light List Accent 6" w:semiHidden="0" w:uiPriority="61" w:unhideWhenUsed="0"/>
+    <w:lsdException w:name="Light Grid Accent 6" w:semiHidden="0" w:uiPriority="62" w:unhideWhenUsed="0"/>
+    <w:lsdException w:name="Medium Shading 1 Accent 6" w:semiHidden="0" w:uiPriority="63" w:unhideWhenUsed="0"/>
+    <w:lsdException w:name="Medium Shading 2 Accent 6" w:semiHidden="0" w:uiPriority="64" w:unhideWhenUsed="0"/>
+    <w:lsdException w:name="Medium List 1 Accent 6" w:semiHidden="0" w:uiPriority="65" w:unhideWhenUsed="0"/>
+    <w:lsdException w:name="Medium List 2 Accent 6" w:semiHidden="0" w:uiPriority="66" w:unhideWhenUsed="0"/>
+    <w:lsdException w:name="Medium Grid 1 Accent 6" w:semiHidden="0" w:uiPriority="67" w:unhideWhenUsed="0"/>
+    <w:lsdException w:name="Medium Grid 2 Accent 6" w:semiHidden="0" w:uiPriority="68" w:unhideWhenUsed="0"/>
+    <w:lsdException w:name="Medium Grid 3 Accent 6" w:semiHidden="0" w:uiPriority="69" w:unhideWhenUsed="0"/>
+    <w:lsdException w:name="Dark List Accent 6" w:semiHidden="0" w:uiPriority="70" w:unhideWhenUsed="0"/>
+    <w:lsdException w:name="Colorful Shading Accent 6" w:semiHidden="0" w:uiPriority="71" w:unhideWhenUsed="0"/>
+    <w:lsdException w:name="Colorful List Accent 6" w:semiHidden="0" w:uiPriority="72" w:unhideWhenUsed="0"/>
+    <w:lsdException w:name="Colorful Grid Accent 6" w:semiHidden="0" w:uiPriority="73" w:unhideWhenUsed="0"/>
+    <w:lsdException w:name="Subtle Emphasis" w:semiHidden="0" w:uiPriority="19" w:unhideWhenUsed="0" w:qFormat="1"/>
+    <w:lsdException w:name="Intense Emphasis" w:semiHidden="0" w:uiPriority="21" w:unhideWhenUsed="0" w:qFormat="1"/>
+    <w:lsdException w:name="Subtle Reference" w:semiHidden="0" w:uiPriority="31" w:unhideWhenUsed="0" w:qFormat="1"/>
+    <w:lsdException w:name="Intense Reference" w:semiHidden="0" w:uiPriority="32" w:unhideWhenUsed="0" w:qFormat="1"/>
+    <w:lsdException w:name="Book Title" w:semiHidden="0" w:uiPriority="33" w:unhideWhenUsed="0" w:qFormat="1"/>
+    <w:lsdException w:name="Bibliography" w:uiPriority="37"/>
+    <w:lsdException w:name="TOC Heading" w:uiPriority="39" w:qFormat="1"/>
+  </w:latentStyles>
+  <w:style w:type="paragraph" w:default="1" w:styleId="Normal">
+    <w:name w:val="Normal"/>
+    <w:qFormat/>
+  </w:style>
+  <w:style w:type="paragraph" w:styleId="Titre1">
+    <w:name w:val="heading 1"/>
+    <w:basedOn w:val="Normal"/>
+    <w:next w:val="Normal"/>
+    <w:link w:val="Titre1Car"/>
+    <w:uiPriority w:val="9"/>
+    <w:qFormat/>
+    <w:rsid w:val="00026B8B"/>
+    <w:pPr>
+      <w:keepNext/>
+      <w:keepLines/>
+      <w:spacing w:before="480"/>
+      <w:outlineLvl w:val="0"/>
+    </w:pPr>
+    <w:rPr>
+      <w:rFonts w:asciiTheme="majorHAnsi" w:eastAsiaTheme="majorEastAsia" w:hAnsiTheme="majorHAnsi" w:cstheme="majorBidi"/>
+      <w:b/>
+      <w:bCs/>
+      <w:color w:val="345A8A" w:themeColor="accent1" w:themeShade="B5"/>
+      <w:sz w:val="32"/>
+      <w:szCs w:val="32"/>
+    </w:rPr>
+  </w:style>
+  <w:style w:type="paragraph" w:styleId="Titre2">
+    <w:name w:val="heading 2"/>
+    <w:basedOn w:val="Normal"/>
+    <w:next w:val="Normal"/>
+    <w:link w:val="Titre2Car"/>
+    <w:uiPriority w:val="9"/>
+    <w:unhideWhenUsed/>
+    <w:qFormat/>
+    <w:rsid w:val="00026B8B"/>
+    <w:pPr>
+      <w:keepNext/>
+      <w:keepLines/>
+      <w:spacing w:before="200"/>
+      <w:outlineLvl w:val="1"/>
+    </w:pPr>
+    <w:rPr>
+      <w:rFonts w:asciiTheme="majorHAnsi" w:eastAsiaTheme="majorEastAsia" w:hAnsiTheme="majorHAnsi" w:cstheme="majorBidi"/>
+      <w:b/>
+      <w:bCs/>
+      <w:color w:val="4F81BD" w:themeColor="accent1"/>
+      <w:sz w:val="26"/>
+      <w:szCs w:val="26"/>
+    </w:rPr>
+  </w:style>
+  <w:style w:type="character" w:default="1" w:styleId="Policepardfaut">
+    <w:name w:val="Default Paragraph Font"/>
+    <w:uiPriority w:val="1"/>
+    <w:semiHidden/>
+    <w:unhideWhenUsed/>
+  </w:style>
+  <w:style w:type="table" w:default="1" w:styleId="TableauNormal">
+    <w:name w:val="Normal Table"/>
+    <w:uiPriority w:val="99"/>
+    <w:semiHidden/>
+    <w:unhideWhenUsed/>
+    <w:tblPr>
+      <w:tblInd w:w="0" w:type="dxa"/>
+      <w:tblCellMar>
+        <w:top w:w="0" w:type="dxa"/>
+        <w:left w:w="108" w:type="dxa"/>
+        <w:bottom w:w="0" w:type="dxa"/>
+        <w:right w:w="108" w:type="dxa"/>
+      </w:tblCellMar>
+    </w:tblPr>
+  </w:style>
+  <w:style w:type="numbering" w:default="1" w:styleId="Aucuneliste">
+    <w:name w:val="No List"/>
+    <w:uiPriority w:val="99"/>
+    <w:semiHidden/>
+    <w:unhideWhenUsed/>
+  </w:style>
+  <w:style w:type="paragraph" w:styleId="Titre">
+    <w:name w:val="Title"/>
+    <w:basedOn w:val="Normal"/>
+    <w:next w:val="Normal"/>
+    <w:link w:val="TitreCar"/>
+    <w:uiPriority w:val="10"/>
+    <w:qFormat/>
+    <w:rsid w:val="00026B8B"/>
+    <w:pPr>
+      <w:pBdr>
+        <w:bottom w:val="single" w:sz="8" w:space="4" w:color="4F81BD" w:themeColor="accent1"/>
+      </w:pBdr>
+      <w:spacing w:after="300"/>
+      <w:contextualSpacing/>
+    </w:pPr>
+    <w:rPr>
+      <w:rFonts w:asciiTheme="majorHAnsi" w:eastAsiaTheme="majorEastAsia" w:hAnsiTheme="majorHAnsi" w:cstheme="majorBidi"/>
+      <w:color w:val="17365D" w:themeColor="text2" w:themeShade="BF"/>
+      <w:spacing w:val="5"/>
+      <w:kern w:val="28"/>
+      <w:sz w:val="52"/>
+      <w:szCs w:val="52"/>
+    </w:rPr>
+  </w:style>
+  <w:style w:type="character" w:customStyle="1" w:styleId="TitreCar">
+    <w:name w:val="Titre Car"/>
+    <w:basedOn w:val="Policepardfaut"/>
+    <w:link w:val="Titre"/>
+    <w:uiPriority w:val="10"/>
+    <w:rsid w:val="00026B8B"/>
+    <w:rPr>
+      <w:rFonts w:asciiTheme="majorHAnsi" w:eastAsiaTheme="majorEastAsia" w:hAnsiTheme="majorHAnsi" w:cstheme="majorBidi"/>
+      <w:color w:val="17365D" w:themeColor="text2" w:themeShade="BF"/>
+      <w:spacing w:val="5"/>
+      <w:kern w:val="28"/>
+      <w:sz w:val="52"/>
+      <w:szCs w:val="52"/>
+    </w:rPr>
+  </w:style>
+  <w:style w:type="character" w:customStyle="1" w:styleId="Titre1Car">
+    <w:name w:val="Titre 1 Car"/>
+    <w:basedOn w:val="Policepardfaut"/>
+    <w:link w:val="Titre1"/>
+    <w:uiPriority w:val="9"/>
+    <w:rsid w:val="00026B8B"/>
+    <w:rPr>
+      <w:rFonts w:asciiTheme="majorHAnsi" w:eastAsiaTheme="majorEastAsia" w:hAnsiTheme="majorHAnsi" w:cstheme="majorBidi"/>
+      <w:b/>
+      <w:bCs/>
+      <w:color w:val="345A8A" w:themeColor="accent1" w:themeShade="B5"/>
+      <w:sz w:val="32"/>
+      <w:szCs w:val="32"/>
+    </w:rPr>
+  </w:style>
+  <w:style w:type="character" w:customStyle="1" w:styleId="Titre2Car">
+    <w:name w:val="Titre 2 Car"/>
+    <w:basedOn w:val="Policepardfaut"/>
+    <w:link w:val="Titre2"/>
+    <w:uiPriority w:val="9"/>
+    <w:rsid w:val="00026B8B"/>
+    <w:rPr>
+      <w:rFonts w:asciiTheme="majorHAnsi" w:eastAsiaTheme="majorEastAsia" w:hAnsiTheme="majorHAnsi" w:cstheme="majorBidi"/>
+      <w:b/>
+      <w:bCs/>
+      <w:color w:val="4F81BD" w:themeColor="accent1"/>
+      <w:sz w:val="26"/>
+      <w:szCs w:val="26"/>
+    </w:rPr>
+  </w:style>
+  <w:style w:type="paragraph" w:styleId="Textedebulles">
+    <w:name w:val="Balloon Text"/>
+    <w:basedOn w:val="Normal"/>
+    <w:link w:val="TextedebullesCar"/>
+    <w:uiPriority w:val="99"/>
+    <w:semiHidden/>
+    <w:unhideWhenUsed/>
+    <w:rsid w:val="00A86C0C"/>
+    <w:rPr>
+      <w:rFonts w:ascii="Lucida Grande" w:hAnsi="Lucida Grande"/>
+      <w:sz w:val="18"/>
+      <w:szCs w:val="18"/>
+    </w:rPr>
+  </w:style>
+  <w:style w:type="character" w:customStyle="1" w:styleId="TextedebullesCar">
+    <w:name w:val="Texte de bulles Car"/>
+    <w:basedOn w:val="Policepardfaut"/>
+    <w:link w:val="Textedebulles"/>
+    <w:uiPriority w:val="99"/>
+    <w:semiHidden/>
+    <w:rsid w:val="00A86C0C"/>
+    <w:rPr>
+      <w:rFonts w:ascii="Lucida Grande" w:hAnsi="Lucida Grande"/>
+      <w:sz w:val="18"/>
+      <w:szCs w:val="18"/>
+    </w:rPr>
+  </w:style>
+  <w:style w:type="paragraph" w:styleId="Paragraphedeliste">
+    <w:name w:val="List Paragraph"/>
+    <w:basedOn w:val="Normal"/>
+    <w:uiPriority w:val="34"/>
+    <w:qFormat/>
+    <w:rsid w:val="005A07B3"/>
+    <w:pPr>
+      <w:ind w:left="720"/>
+      <w:contextualSpacing/>
+    </w:pPr>
+  </w:style>
+  <w:style w:type="character" w:styleId="Accentuationdiscrte">
+    <w:name w:val="Subtle Emphasis"/>
+    <w:basedOn w:val="Policepardfaut"/>
+    <w:uiPriority w:val="19"/>
+    <w:qFormat/>
+    <w:rsid w:val="00502F11"/>
+    <w:rPr>
+      <w:i/>
+      <w:iCs/>
+      <w:color w:val="808080" w:themeColor="text1" w:themeTint="7F"/>
+    </w:rPr>
+  </w:style>
+  <w:style w:type="table" w:styleId="Grille">
+    <w:name w:val="Table Grid"/>
+    <w:basedOn w:val="TableauNormal"/>
+    <w:uiPriority w:val="59"/>
+    <w:rsid w:val="0060457B"/>
+    <w:tblPr>
+      <w:tblInd w:w="0" w:type="dxa"/>
+      <w:tblBorders>
+        <w:top w:val="single" w:sz="4" w:space="0" w:color="auto"/>
+        <w:left w:val="single" w:sz="4" w:space="0" w:color="auto"/>
+        <w:bottom w:val="single" w:sz="4" w:space="0" w:color="auto"/>
+        <w:right w:val="single" w:sz="4" w:space="0" w:color="auto"/>
+        <w:insideH w:val="single" w:sz="4" w:space="0" w:color="auto"/>
+        <w:insideV w:val="single" w:sz="4" w:space="0" w:color="auto"/>
+      </w:tblBorders>
+      <w:tblCellMar>
+        <w:top w:w="0" w:type="dxa"/>
+        <w:left w:w="108" w:type="dxa"/>
+        <w:bottom w:w="0" w:type="dxa"/>
+        <w:right w:w="108" w:type="dxa"/>
+      </w:tblCellMar>
     </w:tblPr>
   </w:style>
   <w:style w:type="paragraph" w:styleId="En-tte">
@@ -5047,25 +5346,25 @@
     </dgm:pt>
   </dgm:ptLst>
   <dgm:cxnLst>
-    <dgm:cxn modelId="{8D344B52-CF17-4251-9CED-B71A15A5A9D5}" type="presOf" srcId="{11B1DDF2-5D3A-6046-A642-2556D51C5C65}" destId="{ED9F7B1F-9110-4547-B843-767A59B78CDA}" srcOrd="0" destOrd="0" presId="urn:microsoft.com/office/officeart/2005/8/layout/radial5"/>
-    <dgm:cxn modelId="{678D28AF-85EC-4F2B-9F59-E7A42738BF96}" type="presOf" srcId="{A19BB557-C08A-E045-99A1-AE1412ACAEE6}" destId="{F9C4CB8D-74F0-BB4C-BF14-6B7B011D60E2}" srcOrd="0" destOrd="0" presId="urn:microsoft.com/office/officeart/2005/8/layout/radial5"/>
-    <dgm:cxn modelId="{1BA9A6B5-2584-D64A-9289-E5385C059343}" srcId="{7B7333BC-CCC3-F64F-B3AA-CD71B0B3A93A}" destId="{23793BCF-9185-8249-915E-9B85622EA1EF}" srcOrd="1" destOrd="0" parTransId="{6FD1DBBA-84F0-174B-9867-1E8E1CE3FCBE}" sibTransId="{5DE0911C-57B8-CC48-ABD6-956047987706}"/>
-    <dgm:cxn modelId="{F011A1A3-E74F-F24E-9C24-2C52EDE10692}" srcId="{7B7333BC-CCC3-F64F-B3AA-CD71B0B3A93A}" destId="{26D06B2B-5294-C544-A310-7356548809DA}" srcOrd="2" destOrd="0" parTransId="{A80DF4CA-C4C4-6445-B2D7-6C7439837ABC}" sibTransId="{045EE924-C4B0-934C-87D6-F8D4B862A424}"/>
     <dgm:cxn modelId="{6AFD6586-2813-469B-BD72-DC35041B206F}" type="presOf" srcId="{26D06B2B-5294-C544-A310-7356548809DA}" destId="{B8C8BFD6-B5C2-124E-9696-A81C77064B0A}" srcOrd="0" destOrd="0" presId="urn:microsoft.com/office/officeart/2005/8/layout/radial5"/>
     <dgm:cxn modelId="{B0432035-7C96-4A89-9FE9-D21638E7B744}" type="presOf" srcId="{A80DF4CA-C4C4-6445-B2D7-6C7439837ABC}" destId="{52AC54B5-C493-164D-AC56-5C1B831DAF6D}" srcOrd="1" destOrd="0" presId="urn:microsoft.com/office/officeart/2005/8/layout/radial5"/>
+    <dgm:cxn modelId="{1BA9A6B5-2584-D64A-9289-E5385C059343}" srcId="{7B7333BC-CCC3-F64F-B3AA-CD71B0B3A93A}" destId="{23793BCF-9185-8249-915E-9B85622EA1EF}" srcOrd="1" destOrd="0" parTransId="{6FD1DBBA-84F0-174B-9867-1E8E1CE3FCBE}" sibTransId="{5DE0911C-57B8-CC48-ABD6-956047987706}"/>
+    <dgm:cxn modelId="{E5F994F2-227D-4814-87E7-042C7D3F6AAF}" type="presOf" srcId="{6FD1DBBA-84F0-174B-9867-1E8E1CE3FCBE}" destId="{D1F005FF-4626-3745-8728-B80E14869A34}" srcOrd="1" destOrd="0" presId="urn:microsoft.com/office/officeart/2005/8/layout/radial5"/>
+    <dgm:cxn modelId="{C93DC7EA-B2F9-46C9-8F17-B6DB01B8C500}" type="presOf" srcId="{EBD3DA7C-26CA-5F4A-86CF-975B9A0E1E19}" destId="{E88A8099-984B-C446-AF10-553A96E7F083}" srcOrd="1" destOrd="0" presId="urn:microsoft.com/office/officeart/2005/8/layout/radial5"/>
+    <dgm:cxn modelId="{678D28AF-85EC-4F2B-9F59-E7A42738BF96}" type="presOf" srcId="{A19BB557-C08A-E045-99A1-AE1412ACAEE6}" destId="{F9C4CB8D-74F0-BB4C-BF14-6B7B011D60E2}" srcOrd="0" destOrd="0" presId="urn:microsoft.com/office/officeart/2005/8/layout/radial5"/>
     <dgm:cxn modelId="{1DECD169-07C4-F74A-ABA3-B24F3B726E2B}" srcId="{7B7333BC-CCC3-F64F-B3AA-CD71B0B3A93A}" destId="{2A8C6E35-EC3A-B749-913D-84910F7756CD}" srcOrd="0" destOrd="0" parTransId="{A19BB557-C08A-E045-99A1-AE1412ACAEE6}" sibTransId="{A6BCD72E-D2FF-B549-A590-0FF224C28936}"/>
-    <dgm:cxn modelId="{15525FAB-43B5-46D9-ADA4-080A65A9F935}" type="presOf" srcId="{A80DF4CA-C4C4-6445-B2D7-6C7439837ABC}" destId="{B8834A82-61CF-054F-866E-11A3599B6E04}" srcOrd="0" destOrd="0" presId="urn:microsoft.com/office/officeart/2005/8/layout/radial5"/>
-    <dgm:cxn modelId="{E5F994F2-227D-4814-87E7-042C7D3F6AAF}" type="presOf" srcId="{6FD1DBBA-84F0-174B-9867-1E8E1CE3FCBE}" destId="{D1F005FF-4626-3745-8728-B80E14869A34}" srcOrd="1" destOrd="0" presId="urn:microsoft.com/office/officeart/2005/8/layout/radial5"/>
-    <dgm:cxn modelId="{71CE6628-2D63-EA48-AE9B-95A473B65EC2}" srcId="{7B7333BC-CCC3-F64F-B3AA-CD71B0B3A93A}" destId="{739CF2E8-717E-D74C-B55C-BE50D7A64D5C}" srcOrd="3" destOrd="0" parTransId="{EBD3DA7C-26CA-5F4A-86CF-975B9A0E1E19}" sibTransId="{26D9342A-6994-CF4D-8A6F-E3F3A72DDD84}"/>
-    <dgm:cxn modelId="{C93DC7EA-B2F9-46C9-8F17-B6DB01B8C500}" type="presOf" srcId="{EBD3DA7C-26CA-5F4A-86CF-975B9A0E1E19}" destId="{E88A8099-984B-C446-AF10-553A96E7F083}" srcOrd="1" destOrd="0" presId="urn:microsoft.com/office/officeart/2005/8/layout/radial5"/>
-    <dgm:cxn modelId="{27D53339-7B3B-4FA8-9644-E24CFFD5708E}" type="presOf" srcId="{6FD1DBBA-84F0-174B-9867-1E8E1CE3FCBE}" destId="{E3ED147C-02FA-B94A-8FB4-3A281EDB4D05}" srcOrd="0" destOrd="0" presId="urn:microsoft.com/office/officeart/2005/8/layout/radial5"/>
-    <dgm:cxn modelId="{04F13B74-E583-4AFD-8837-302740559F00}" type="presOf" srcId="{739CF2E8-717E-D74C-B55C-BE50D7A64D5C}" destId="{F8AD1693-3EB1-124D-B8B2-70B99DC223CA}" srcOrd="0" destOrd="0" presId="urn:microsoft.com/office/officeart/2005/8/layout/radial5"/>
-    <dgm:cxn modelId="{AB3FE68E-0645-4B1B-B8B0-B0121F77282A}" type="presOf" srcId="{A19BB557-C08A-E045-99A1-AE1412ACAEE6}" destId="{8A19771D-171C-5143-8AA5-AB8A20648809}" srcOrd="1" destOrd="0" presId="urn:microsoft.com/office/officeart/2005/8/layout/radial5"/>
-    <dgm:cxn modelId="{1D224588-19FE-4802-BCAA-D90564BCB344}" type="presOf" srcId="{2A8C6E35-EC3A-B749-913D-84910F7756CD}" destId="{344C1D8D-8087-2644-88C5-CC501399550C}" srcOrd="0" destOrd="0" presId="urn:microsoft.com/office/officeart/2005/8/layout/radial5"/>
-    <dgm:cxn modelId="{A41AF96B-25DA-4F6B-8A4E-FC6866A647F7}" type="presOf" srcId="{23793BCF-9185-8249-915E-9B85622EA1EF}" destId="{56FE3846-55A7-3C48-BC6A-8857270B9E97}" srcOrd="0" destOrd="0" presId="urn:microsoft.com/office/officeart/2005/8/layout/radial5"/>
     <dgm:cxn modelId="{9D654930-F032-654D-BE3C-5A652AA50A4B}" srcId="{11B1DDF2-5D3A-6046-A642-2556D51C5C65}" destId="{7B7333BC-CCC3-F64F-B3AA-CD71B0B3A93A}" srcOrd="0" destOrd="0" parTransId="{C617CBEF-351B-4C4A-A049-922F30226068}" sibTransId="{B697ED93-2C2F-FF4F-9128-7B7353B9D828}"/>
     <dgm:cxn modelId="{A4022E68-1706-490A-8A8C-0799C217D905}" type="presOf" srcId="{7B7333BC-CCC3-F64F-B3AA-CD71B0B3A93A}" destId="{7D3567DA-1304-174D-AE80-1EA8AB28F54C}" srcOrd="0" destOrd="0" presId="urn:microsoft.com/office/officeart/2005/8/layout/radial5"/>
+    <dgm:cxn modelId="{04F13B74-E583-4AFD-8837-302740559F00}" type="presOf" srcId="{739CF2E8-717E-D74C-B55C-BE50D7A64D5C}" destId="{F8AD1693-3EB1-124D-B8B2-70B99DC223CA}" srcOrd="0" destOrd="0" presId="urn:microsoft.com/office/officeart/2005/8/layout/radial5"/>
+    <dgm:cxn modelId="{27D53339-7B3B-4FA8-9644-E24CFFD5708E}" type="presOf" srcId="{6FD1DBBA-84F0-174B-9867-1E8E1CE3FCBE}" destId="{E3ED147C-02FA-B94A-8FB4-3A281EDB4D05}" srcOrd="0" destOrd="0" presId="urn:microsoft.com/office/officeart/2005/8/layout/radial5"/>
+    <dgm:cxn modelId="{15525FAB-43B5-46D9-ADA4-080A65A9F935}" type="presOf" srcId="{A80DF4CA-C4C4-6445-B2D7-6C7439837ABC}" destId="{B8834A82-61CF-054F-866E-11A3599B6E04}" srcOrd="0" destOrd="0" presId="urn:microsoft.com/office/officeart/2005/8/layout/radial5"/>
+    <dgm:cxn modelId="{F011A1A3-E74F-F24E-9C24-2C52EDE10692}" srcId="{7B7333BC-CCC3-F64F-B3AA-CD71B0B3A93A}" destId="{26D06B2B-5294-C544-A310-7356548809DA}" srcOrd="2" destOrd="0" parTransId="{A80DF4CA-C4C4-6445-B2D7-6C7439837ABC}" sibTransId="{045EE924-C4B0-934C-87D6-F8D4B862A424}"/>
+    <dgm:cxn modelId="{A41AF96B-25DA-4F6B-8A4E-FC6866A647F7}" type="presOf" srcId="{23793BCF-9185-8249-915E-9B85622EA1EF}" destId="{56FE3846-55A7-3C48-BC6A-8857270B9E97}" srcOrd="0" destOrd="0" presId="urn:microsoft.com/office/officeart/2005/8/layout/radial5"/>
     <dgm:cxn modelId="{9BA4416E-AA66-4A93-B12C-30ACD82D0CA5}" type="presOf" srcId="{EBD3DA7C-26CA-5F4A-86CF-975B9A0E1E19}" destId="{E5ADB0FA-C538-BE43-BB37-48907E329A5E}" srcOrd="0" destOrd="0" presId="urn:microsoft.com/office/officeart/2005/8/layout/radial5"/>
+    <dgm:cxn modelId="{AB3FE68E-0645-4B1B-B8B0-B0121F77282A}" type="presOf" srcId="{A19BB557-C08A-E045-99A1-AE1412ACAEE6}" destId="{8A19771D-171C-5143-8AA5-AB8A20648809}" srcOrd="1" destOrd="0" presId="urn:microsoft.com/office/officeart/2005/8/layout/radial5"/>
+    <dgm:cxn modelId="{8D344B52-CF17-4251-9CED-B71A15A5A9D5}" type="presOf" srcId="{11B1DDF2-5D3A-6046-A642-2556D51C5C65}" destId="{ED9F7B1F-9110-4547-B843-767A59B78CDA}" srcOrd="0" destOrd="0" presId="urn:microsoft.com/office/officeart/2005/8/layout/radial5"/>
+    <dgm:cxn modelId="{1D224588-19FE-4802-BCAA-D90564BCB344}" type="presOf" srcId="{2A8C6E35-EC3A-B749-913D-84910F7756CD}" destId="{344C1D8D-8087-2644-88C5-CC501399550C}" srcOrd="0" destOrd="0" presId="urn:microsoft.com/office/officeart/2005/8/layout/radial5"/>
+    <dgm:cxn modelId="{71CE6628-2D63-EA48-AE9B-95A473B65EC2}" srcId="{7B7333BC-CCC3-F64F-B3AA-CD71B0B3A93A}" destId="{739CF2E8-717E-D74C-B55C-BE50D7A64D5C}" srcOrd="3" destOrd="0" parTransId="{EBD3DA7C-26CA-5F4A-86CF-975B9A0E1E19}" sibTransId="{26D9342A-6994-CF4D-8A6F-E3F3A72DDD84}"/>
     <dgm:cxn modelId="{F43E96C7-15C7-4859-ACCB-A9DA5DC32ED6}" type="presParOf" srcId="{ED9F7B1F-9110-4547-B843-767A59B78CDA}" destId="{7D3567DA-1304-174D-AE80-1EA8AB28F54C}" srcOrd="0" destOrd="0" presId="urn:microsoft.com/office/officeart/2005/8/layout/radial5"/>
     <dgm:cxn modelId="{2821BADB-AD00-4D82-857D-2FD6C219DD86}" type="presParOf" srcId="{ED9F7B1F-9110-4547-B843-767A59B78CDA}" destId="{F9C4CB8D-74F0-BB4C-BF14-6B7B011D60E2}" srcOrd="1" destOrd="0" presId="urn:microsoft.com/office/officeart/2005/8/layout/radial5"/>
     <dgm:cxn modelId="{6A8FD83B-82CB-4329-B471-110A5E4ED61E}" type="presParOf" srcId="{F9C4CB8D-74F0-BB4C-BF14-6B7B011D60E2}" destId="{8A19771D-171C-5143-8AA5-AB8A20648809}" srcOrd="0" destOrd="0" presId="urn:microsoft.com/office/officeart/2005/8/layout/radial5"/>
@@ -5084,7 +5383,7 @@
   <dgm:whole/>
   <dgm:extLst>
     <a:ext uri="http://schemas.microsoft.com/office/drawing/2008/diagram">
-      <dsp:dataModelExt xmlns:dsp="http://schemas.microsoft.com/office/drawing/2008/diagram" relId="rId12" minVer="http://schemas.openxmlformats.org/drawingml/2006/diagram"/>
+      <dsp:dataModelExt xmlns:dsp="http://schemas.microsoft.com/office/drawing/2008/diagram" relId="rId13" minVer="http://schemas.openxmlformats.org/drawingml/2006/diagram"/>
     </a:ext>
   </dgm:extLst>
 </dgm:dataModel>
@@ -7201,7 +7500,7 @@
 </file>
 
 <file path=word/glossary/document.xml><?xml version="1.0" encoding="utf-8"?>
-<w:glossaryDocument xmlns:wpc="http://schemas.microsoft.com/office/word/2010/wordprocessingCanvas" xmlns:mc="http://schemas.openxmlformats.org/markup-compatibility/2006" xmlns:o="urn:schemas-microsoft-com:office:office" xmlns:r="http://schemas.openxmlformats.org/officeDocument/2006/relationships" xmlns:m="http://schemas.openxmlformats.org/officeDocument/2006/math" xmlns:v="urn:schemas-microsoft-com:vml" xmlns:wp14="http://schemas.microsoft.com/office/word/2010/wordprocessingDrawing" xmlns:wp="http://schemas.openxmlformats.org/drawingml/2006/wordprocessingDrawing" xmlns:w10="urn:schemas-microsoft-com:office:word" xmlns:w="http://schemas.openxmlformats.org/wordprocessingml/2006/main" xmlns:w14="http://schemas.microsoft.com/office/word/2010/wordml" xmlns:w15="http://schemas.microsoft.com/office/word/2012/wordml" xmlns:wpg="http://schemas.microsoft.com/office/word/2010/wordprocessingGroup" xmlns:wpi="http://schemas.microsoft.com/office/word/2010/wordprocessingInk" xmlns:wne="http://schemas.microsoft.com/office/word/2006/wordml" xmlns:wps="http://schemas.microsoft.com/office/word/2010/wordprocessingShape" mc:Ignorable="w14 w15 wp14">
+<w:glossaryDocument xmlns:wpc="http://schemas.microsoft.com/office/word/2010/wordprocessingCanvas" xmlns:mo="http://schemas.microsoft.com/office/mac/office/2008/main" xmlns:mc="http://schemas.openxmlformats.org/markup-compatibility/2006" xmlns:mv="urn:schemas-microsoft-com:mac:vml" xmlns:o="urn:schemas-microsoft-com:office:office" xmlns:r="http://schemas.openxmlformats.org/officeDocument/2006/relationships" xmlns:m="http://schemas.openxmlformats.org/officeDocument/2006/math" xmlns:v="urn:schemas-microsoft-com:vml" xmlns:wp14="http://schemas.microsoft.com/office/word/2010/wordprocessingDrawing" xmlns:wp="http://schemas.openxmlformats.org/drawingml/2006/wordprocessingDrawing" xmlns:w10="urn:schemas-microsoft-com:office:word" xmlns:w="http://schemas.openxmlformats.org/wordprocessingml/2006/main" xmlns:w14="http://schemas.microsoft.com/office/word/2010/wordml" xmlns:wpg="http://schemas.microsoft.com/office/word/2010/wordprocessingGroup" xmlns:wpi="http://schemas.microsoft.com/office/word/2010/wordprocessingInk" xmlns:wne="http://schemas.microsoft.com/office/word/2006/wordml" xmlns:wps="http://schemas.microsoft.com/office/word/2010/wordprocessingShape" mc:Ignorable="w14 wp14">
   <w:docParts>
     <w:docPart>
       <w:docPartPr>
@@ -7237,26 +7536,26 @@
 </file>
 
 <file path=word/glossary/fontTable.xml><?xml version="1.0" encoding="utf-8"?>
-<w:fonts xmlns:mc="http://schemas.openxmlformats.org/markup-compatibility/2006" xmlns:r="http://schemas.openxmlformats.org/officeDocument/2006/relationships" xmlns:w="http://schemas.openxmlformats.org/wordprocessingml/2006/main" xmlns:w14="http://schemas.microsoft.com/office/word/2010/wordml" xmlns:w15="http://schemas.microsoft.com/office/word/2012/wordml" mc:Ignorable="w14 w15">
+<w:fonts xmlns:mc="http://schemas.openxmlformats.org/markup-compatibility/2006" xmlns:r="http://schemas.openxmlformats.org/officeDocument/2006/relationships" xmlns:w="http://schemas.openxmlformats.org/wordprocessingml/2006/main" xmlns:w14="http://schemas.microsoft.com/office/word/2010/wordml" mc:Ignorable="w14">
   <w:font w:name="Symbol">
-    <w:panose1 w:val="05050102010706020507"/>
+    <w:panose1 w:val="00000000000000000000"/>
     <w:charset w:val="02"/>
-    <w:family w:val="roman"/>
+    <w:family w:val="auto"/>
     <w:pitch w:val="variable"/>
     <w:sig w:usb0="00000000" w:usb1="10000000" w:usb2="00000000" w:usb3="00000000" w:csb0="80000000" w:csb1="00000000"/>
   </w:font>
   <w:font w:name="Times New Roman">
     <w:panose1 w:val="02020603050405020304"/>
     <w:charset w:val="00"/>
-    <w:family w:val="roman"/>
+    <w:family w:val="auto"/>
     <w:pitch w:val="variable"/>
-    <w:sig w:usb0="E0002EFF" w:usb1="C0007843" w:usb2="00000009" w:usb3="00000000" w:csb0="000001FF" w:csb1="00000000"/>
+    <w:sig w:usb0="E0002AFF" w:usb1="C0007841" w:usb2="00000009" w:usb3="00000000" w:csb0="000001FF" w:csb1="00000000"/>
   </w:font>
   <w:font w:name="Courier New">
     <w:panose1 w:val="02070309020205020404"/>
     <w:charset w:val="00"/>
-    <w:family w:val="modern"/>
-    <w:pitch w:val="fixed"/>
+    <w:family w:val="auto"/>
+    <w:pitch w:val="variable"/>
     <w:sig w:usb0="E0002AFF" w:usb1="C0007843" w:usb2="00000009" w:usb3="00000000" w:csb0="000001FF" w:csb1="00000000"/>
   </w:font>
   <w:font w:name="Wingdings">
@@ -7269,58 +7568,48 @@
   <w:font w:name="Cambria">
     <w:panose1 w:val="02040503050406030204"/>
     <w:charset w:val="00"/>
-    <w:family w:val="roman"/>
+    <w:family w:val="auto"/>
     <w:pitch w:val="variable"/>
     <w:sig w:usb0="E00002FF" w:usb1="400004FF" w:usb2="00000000" w:usb3="00000000" w:csb0="0000019F" w:csb1="00000000"/>
   </w:font>
-  <w:font w:name="MS Mincho">
-    <w:altName w:val="ＭＳ 明朝"/>
-    <w:panose1 w:val="02020609040205080304"/>
-    <w:charset w:val="80"/>
-    <w:family w:val="modern"/>
-    <w:pitch w:val="fixed"/>
-    <w:sig w:usb0="E00002FF" w:usb1="6AC7FDFB" w:usb2="08000012" w:usb3="00000000" w:csb0="0002009F" w:csb1="00000000"/>
+  <w:font w:name="ＭＳ 明朝">
+    <w:charset w:val="4E"/>
+    <w:family w:val="auto"/>
+    <w:pitch w:val="variable"/>
+    <w:sig w:usb0="E00002FF" w:usb1="6AC7FDFB" w:usb2="00000012" w:usb3="00000000" w:csb0="0002009F" w:csb1="00000000"/>
   </w:font>
   <w:font w:name="Arial">
     <w:panose1 w:val="020B0604020202020204"/>
     <w:charset w:val="00"/>
-    <w:family w:val="swiss"/>
+    <w:family w:val="auto"/>
     <w:pitch w:val="variable"/>
     <w:sig w:usb0="E0002AFF" w:usb1="C0007843" w:usb2="00000009" w:usb3="00000000" w:csb0="000001FF" w:csb1="00000000"/>
   </w:font>
   <w:font w:name="Calibri">
     <w:panose1 w:val="020F0502020204030204"/>
     <w:charset w:val="00"/>
-    <w:family w:val="swiss"/>
+    <w:family w:val="auto"/>
     <w:pitch w:val="variable"/>
-    <w:sig w:usb0="E00002FF" w:usb1="4000ACFF" w:usb2="00000001" w:usb3="00000000" w:csb0="0000019F" w:csb1="00000000"/>
+    <w:sig w:usb0="E10002FF" w:usb1="4000ACFF" w:usb2="00000009" w:usb3="00000000" w:csb0="0000019F" w:csb1="00000000"/>
   </w:font>
-  <w:font w:name="MS Gothic">
-    <w:altName w:val="ＭＳ ゴシック"/>
-    <w:panose1 w:val="020B0609070205080204"/>
-    <w:charset w:val="80"/>
-    <w:family w:val="modern"/>
-    <w:pitch w:val="fixed"/>
-    <w:sig w:usb0="E00002FF" w:usb1="6AC7FDFB" w:usb2="08000012" w:usb3="00000000" w:csb0="0002009F" w:csb1="00000000"/>
+  <w:font w:name="ＭＳ ゴシック">
+    <w:charset w:val="4E"/>
+    <w:family w:val="auto"/>
+    <w:pitch w:val="variable"/>
+    <w:sig w:usb0="E00002FF" w:usb1="6AC7FDFB" w:usb2="00000012" w:usb3="00000000" w:csb0="0002009F" w:csb1="00000000"/>
   </w:font>
   <w:font w:name="Lucida Grande">
+    <w:panose1 w:val="020B0600040502020204"/>
     <w:charset w:val="00"/>
     <w:family w:val="auto"/>
     <w:pitch w:val="variable"/>
     <w:sig w:usb0="E1000AEF" w:usb1="5000A1FF" w:usb2="00000000" w:usb3="00000000" w:csb0="000001BF" w:csb1="00000000"/>
   </w:font>
-  <w:font w:name="Calibri Light">
-    <w:panose1 w:val="020F0302020204030204"/>
-    <w:charset w:val="00"/>
-    <w:family w:val="swiss"/>
-    <w:pitch w:val="variable"/>
-    <w:sig w:usb0="A00002EF" w:usb1="4000207B" w:usb2="00000000" w:usb3="00000000" w:csb0="0000019F" w:csb1="00000000"/>
-  </w:font>
 </w:fonts>
 </file>
 
 <file path=word/glossary/settings.xml><?xml version="1.0" encoding="utf-8"?>
-<w:settings xmlns:mc="http://schemas.openxmlformats.org/markup-compatibility/2006" xmlns:o="urn:schemas-microsoft-com:office:office" xmlns:r="http://schemas.openxmlformats.org/officeDocument/2006/relationships" xmlns:m="http://schemas.openxmlformats.org/officeDocument/2006/math" xmlns:v="urn:schemas-microsoft-com:vml" xmlns:w10="urn:schemas-microsoft-com:office:word" xmlns:w="http://schemas.openxmlformats.org/wordprocessingml/2006/main" xmlns:w14="http://schemas.microsoft.com/office/word/2010/wordml" xmlns:w15="http://schemas.microsoft.com/office/word/2012/wordml" xmlns:sl="http://schemas.openxmlformats.org/schemaLibrary/2006/main" mc:Ignorable="w14 w15">
+<w:settings xmlns:mc="http://schemas.openxmlformats.org/markup-compatibility/2006" xmlns:o="urn:schemas-microsoft-com:office:office" xmlns:r="http://schemas.openxmlformats.org/officeDocument/2006/relationships" xmlns:m="http://schemas.openxmlformats.org/officeDocument/2006/math" xmlns:v="urn:schemas-microsoft-com:vml" xmlns:w10="urn:schemas-microsoft-com:office:word" xmlns:w="http://schemas.openxmlformats.org/wordprocessingml/2006/main" xmlns:w14="http://schemas.microsoft.com/office/word/2010/wordml" xmlns:sl="http://schemas.openxmlformats.org/schemaLibrary/2006/main" mc:Ignorable="w14">
   <w:view w:val="normal"/>
   <w:defaultTabStop w:val="708"/>
   <w:hyphenationZone w:val="425"/>
@@ -7337,6 +7626,7 @@
     <w:rsid w:val="00027E77"/>
     <w:rsid w:val="000D17FC"/>
     <w:rsid w:val="00164E1C"/>
+    <w:rsid w:val="007F73BE"/>
   </w:rsids>
   <m:mathPr>
     <m:mathFont m:val="Cambria Math"/>
@@ -7361,7 +7651,7 @@
 </file>
 
 <file path=word/glossary/styles.xml><?xml version="1.0" encoding="utf-8"?>
-<w:styles xmlns:mc="http://schemas.openxmlformats.org/markup-compatibility/2006" xmlns:r="http://schemas.openxmlformats.org/officeDocument/2006/relationships" xmlns:w="http://schemas.openxmlformats.org/wordprocessingml/2006/main" xmlns:w14="http://schemas.microsoft.com/office/word/2010/wordml" xmlns:w15="http://schemas.microsoft.com/office/word/2012/wordml" mc:Ignorable="w14 w15">
+<w:styles xmlns:mc="http://schemas.openxmlformats.org/markup-compatibility/2006" xmlns:r="http://schemas.openxmlformats.org/officeDocument/2006/relationships" xmlns:w="http://schemas.openxmlformats.org/wordprocessingml/2006/main" xmlns:w14="http://schemas.microsoft.com/office/word/2010/wordml" mc:Ignorable="w14">
   <w:docDefaults>
     <w:rPrDefault>
       <w:rPr>
@@ -7373,369 +7663,352 @@
     </w:rPrDefault>
     <w:pPrDefault/>
   </w:docDefaults>
-  <w:latentStyles w:defLockedState="0" w:defUIPriority="99" w:defSemiHidden="0" w:defUnhideWhenUsed="0" w:defQFormat="0" w:count="371">
-    <w:lsdException w:name="Normal" w:uiPriority="0" w:qFormat="1"/>
-    <w:lsdException w:name="heading 1" w:uiPriority="9" w:qFormat="1"/>
-    <w:lsdException w:name="heading 2" w:semiHidden="1" w:uiPriority="9" w:unhideWhenUsed="1" w:qFormat="1"/>
-    <w:lsdException w:name="heading 3" w:semiHidden="1" w:uiPriority="9" w:unhideWhenUsed="1" w:qFormat="1"/>
-    <w:lsdException w:name="heading 4" w:semiHidden="1" w:uiPriority="9" w:unhideWhenUsed="1" w:qFormat="1"/>
-    <w:lsdException w:name="heading 5" w:semiHidden="1" w:uiPriority="9" w:unhideWhenUsed="1" w:qFormat="1"/>
-    <w:lsdException w:name="heading 6" w:semiHidden="1" w:uiPriority="9" w:unhideWhenUsed="1" w:qFormat="1"/>
-    <w:lsdException w:name="heading 7" w:semiHidden="1" w:uiPriority="9" w:unhideWhenUsed="1" w:qFormat="1"/>
-    <w:lsdException w:name="heading 8" w:semiHidden="1" w:uiPriority="9" w:unhideWhenUsed="1" w:qFormat="1"/>
-    <w:lsdException w:name="heading 9" w:semiHidden="1" w:uiPriority="9" w:unhideWhenUsed="1" w:qFormat="1"/>
-    <w:lsdException w:name="index 1" w:semiHidden="1" w:unhideWhenUsed="1"/>
-    <w:lsdException w:name="index 2" w:semiHidden="1" w:unhideWhenUsed="1"/>
-    <w:lsdException w:name="index 3" w:semiHidden="1" w:unhideWhenUsed="1"/>
-    <w:lsdException w:name="index 4" w:semiHidden="1" w:unhideWhenUsed="1"/>
-    <w:lsdException w:name="index 5" w:semiHidden="1" w:unhideWhenUsed="1"/>
-    <w:lsdException w:name="index 6" w:semiHidden="1" w:unhideWhenUsed="1"/>
-    <w:lsdException w:name="index 7" w:semiHidden="1" w:unhideWhenUsed="1"/>
-    <w:lsdException w:name="index 8" w:semiHidden="1" w:unhideWhenUsed="1"/>
-    <w:lsdException w:name="index 9" w:semiHidden="1" w:unhideWhenUsed="1"/>
-    <w:lsdException w:name="toc 1" w:semiHidden="1" w:uiPriority="39" w:unhideWhenUsed="1"/>
-    <w:lsdException w:name="toc 2" w:semiHidden="1" w:uiPriority="39" w:unhideWhenUsed="1"/>
-    <w:lsdException w:name="toc 3" w:semiHidden="1" w:uiPriority="39" w:unhideWhenUsed="1"/>
-    <w:lsdException w:name="toc 4" w:semiHidden="1" w:uiPriority="39" w:unhideWhenUsed="1"/>
-    <w:lsdException w:name="toc 5" w:semiHidden="1" w:uiPriority="39" w:unhideWhenUsed="1"/>
-    <w:lsdException w:name="toc 6" w:semiHidden="1" w:uiPriority="39" w:unhideWhenUsed="1"/>
-    <w:lsdException w:name="toc 7" w:semiHidden="1" w:uiPriority="39" w:unhideWhenUsed="1"/>
-    <w:lsdException w:name="toc 8" w:semiHidden="1" w:uiPriority="39" w:unhideWhenUsed="1"/>
-    <w:lsdException w:name="toc 9" w:semiHidden="1" w:uiPriority="39" w:unhideWhenUsed="1"/>
-    <w:lsdException w:name="Normal Indent" w:semiHidden="1" w:unhideWhenUsed="1"/>
-    <w:lsdException w:name="footnote text" w:semiHidden="1" w:unhideWhenUsed="1"/>
-    <w:lsdException w:name="annotation text" w:semiHidden="1" w:unhideWhenUsed="1"/>
-    <w:lsdException w:name="header" w:semiHidden="1" w:unhideWhenUsed="1"/>
-    <w:lsdException w:name="footer" w:semiHidden="1" w:unhideWhenUsed="1"/>
-    <w:lsdException w:name="index heading" w:semiHidden="1" w:unhideWhenUsed="1"/>
-    <w:lsdException w:name="caption" w:semiHidden="1" w:uiPriority="35" w:unhideWhenUsed="1" w:qFormat="1"/>
-    <w:lsdException w:name="table of figures" w:semiHidden="1" w:unhideWhenUsed="1"/>
-    <w:lsdException w:name="envelope address" w:semiHidden="1" w:unhideWhenUsed="1"/>
-    <w:lsdException w:name="envelope return" w:semiHidden="1" w:unhideWhenUsed="1"/>
-    <w:lsdException w:name="footnote reference" w:semiHidden="1" w:unhideWhenUsed="1"/>
-    <w:lsdException w:name="annotation reference" w:semiHidden="1" w:unhideWhenUsed="1"/>
-    <w:lsdException w:name="line number" w:semiHidden="1" w:unhideWhenUsed="1"/>
-    <w:lsdException w:name="page number" w:semiHidden="1" w:unhideWhenUsed="1"/>
-    <w:lsdException w:name="endnote reference" w:semiHidden="1" w:unhideWhenUsed="1"/>
-    <w:lsdException w:name="endnote text" w:semiHidden="1" w:unhideWhenUsed="1"/>
-    <w:lsdException w:name="table of authorities" w:semiHidden="1" w:unhideWhenUsed="1"/>
-    <w:lsdException w:name="macro" w:semiHidden="1" w:unhideWhenUsed="1"/>
-    <w:lsdException w:name="toa heading" w:semiHidden="1" w:unhideWhenUsed="1"/>
-    <w:lsdException w:name="List" w:semiHidden="1" w:unhideWhenUsed="1"/>
-    <w:lsdException w:name="List Bullet" w:semiHidden="1" w:unhideWhenUsed="1"/>
-    <w:lsdException w:name="List Number" w:semiHidden="1" w:unhideWhenUsed="1"/>
-    <w:lsdException w:name="List 2" w:semiHidden="1" w:unhideWhenUsed="1"/>
-    <w:lsdException w:name="List 3" w:semiHidden="1" w:unhideWhenUsed="1"/>
-    <w:lsdException w:name="List 4" w:semiHidden="1" w:unhideWhenUsed="1"/>
-    <w:lsdException w:name="List 5" w:semiHidden="1" w:unhideWhenUsed="1"/>
-    <w:lsdException w:name="List Bullet 2" w:semiHidden="1" w:unhideWhenUsed="1"/>
-    <w:lsdException w:name="List Bullet 3" w:semiHidden="1" w:unhideWhenUsed="1"/>
-    <w:lsdException w:name="List Bullet 4" w:semiHidden="1" w:unhideWhenUsed="1"/>
-    <w:lsdException w:name="List Bullet 5" w:semiHidden="1" w:unhideWhenUsed="1"/>
-    <w:lsdException w:name="List Number 2" w:semiHidden="1" w:unhideWhenUsed="1"/>
-    <w:lsdException w:name="List Number 3" w:semiHidden="1" w:unhideWhenUsed="1"/>
-    <w:lsdException w:name="List Number 4" w:semiHidden="1" w:unhideWhenUsed="1"/>
-    <w:lsdException w:name="List Number 5" w:semiHidden="1" w:unhideWhenUsed="1"/>
-    <w:lsdException w:name="Title" w:uiPriority="10" w:qFormat="1"/>
-    <w:lsdException w:name="Closing" w:semiHidden="1" w:unhideWhenUsed="1"/>
-    <w:lsdException w:name="Signature" w:semiHidden="1" w:unhideWhenUsed="1"/>
-    <w:lsdException w:name="Default Paragraph Font" w:semiHidden="1" w:uiPriority="1" w:unhideWhenUsed="1"/>
-    <w:lsdException w:name="Body Text" w:semiHidden="1" w:unhideWhenUsed="1"/>
-    <w:lsdException w:name="Body Text Indent" w:semiHidden="1" w:unhideWhenUsed="1"/>
-    <w:lsdException w:name="List Continue" w:semiHidden="1" w:unhideWhenUsed="1"/>
-    <w:lsdException w:name="List Continue 2" w:semiHidden="1" w:unhideWhenUsed="1"/>
-    <w:lsdException w:name="List Continue 3" w:semiHidden="1" w:unhideWhenUsed="1"/>
-    <w:lsdException w:name="List Continue 4" w:semiHidden="1" w:unhideWhenUsed="1"/>
-    <w:lsdException w:name="List Continue 5" w:semiHidden="1" w:unhideWhenUsed="1"/>
-    <w:lsdException w:name="Message Header" w:semiHidden="1" w:unhideWhenUsed="1"/>
-    <w:lsdException w:name="Subtitle" w:uiPriority="11" w:qFormat="1"/>
-    <w:lsdException w:name="Salutation" w:semiHidden="1" w:unhideWhenUsed="1"/>
-    <w:lsdException w:name="Date" w:semiHidden="1" w:unhideWhenUsed="1"/>
-    <w:lsdException w:name="Body Text First Indent" w:semiHidden="1" w:unhideWhenUsed="1"/>
-    <w:lsdException w:name="Body Text First Indent 2" w:semiHidden="1" w:unhideWhenUsed="1"/>
-    <w:lsdException w:name="Note Heading" w:semiHidden="1" w:unhideWhenUsed="1"/>
-    <w:lsdException w:name="Body Text 2" w:semiHidden="1" w:unhideWhenUsed="1"/>
-    <w:lsdException w:name="Body Text 3" w:semiHidden="1" w:unhideWhenUsed="1"/>
-    <w:lsdException w:name="Body Text Indent 2" w:semiHidden="1" w:unhideWhenUsed="1"/>
-    <w:lsdException w:name="Body Text Indent 3" w:semiHidden="1" w:unhideWhenUsed="1"/>
-    <w:lsdException w:name="Block Text" w:semiHidden="1" w:unhideWhenUsed="1"/>
-    <w:lsdException w:name="Hyperlink" w:semiHidden="1" w:unhideWhenUsed="1"/>
-    <w:lsdException w:name="FollowedHyperlink" w:semiHidden="1" w:unhideWhenUsed="1"/>
-    <w:lsdException w:name="Strong" w:uiPriority="22" w:qFormat="1"/>
-    <w:lsdException w:name="Emphasis" w:uiPriority="20" w:qFormat="1"/>
-    <w:lsdException w:name="Document Map" w:semiHidden="1" w:unhideWhenUsed="1"/>
-    <w:lsdException w:name="Plain Text" w:semiHidden="1" w:unhideWhenUsed="1"/>
-    <w:lsdException w:name="E-mail Signature" w:semiHidden="1" w:unhideWhenUsed="1"/>
-    <w:lsdException w:name="HTML Top of Form" w:semiHidden="1" w:unhideWhenUsed="1"/>
-    <w:lsdException w:name="HTML Bottom of Form" w:semiHidden="1" w:unhideWhenUsed="1"/>
-    <w:lsdException w:name="Normal (Web)" w:semiHidden="1" w:unhideWhenUsed="1"/>
-    <w:lsdException w:name="HTML Acronym" w:semiHidden="1" w:unhideWhenUsed="1"/>
-    <w:lsdException w:name="HTML Address" w:semiHidden="1" w:unhideWhenUsed="1"/>
-    <w:lsdException w:name="HTML Cite" w:semiHidden="1" w:unhideWhenUsed="1"/>
-    <w:lsdException w:name="HTML Code" w:semiHidden="1" w:unhideWhenUsed="1"/>
-    <w:lsdException w:name="HTML Definition" w:semiHidden="1" w:unhideWhenUsed="1"/>
-    <w:lsdException w:name="HTML Keyboard" w:semiHidden="1" w:unhideWhenUsed="1"/>
-    <w:lsdException w:name="HTML Preformatted" w:semiHidden="1" w:unhideWhenUsed="1"/>
-    <w:lsdException w:name="HTML Sample" w:semiHidden="1" w:unhideWhenUsed="1"/>
-    <w:lsdException w:name="HTML Typewriter" w:semiHidden="1" w:unhideWhenUsed="1"/>
-    <w:lsdException w:name="HTML Variable" w:semiHidden="1" w:unhideWhenUsed="1"/>
-    <w:lsdException w:name="Normal Table" w:semiHidden="1" w:unhideWhenUsed="1"/>
-    <w:lsdException w:name="annotation subject" w:semiHidden="1" w:unhideWhenUsed="1"/>
-    <w:lsdException w:name="No List" w:semiHidden="1" w:unhideWhenUsed="1"/>
-    <w:lsdException w:name="Outline List 1" w:semiHidden="1" w:unhideWhenUsed="1"/>
-    <w:lsdException w:name="Outline List 2" w:semiHidden="1" w:unhideWhenUsed="1"/>
-    <w:lsdException w:name="Outline List 3" w:semiHidden="1" w:unhideWhenUsed="1"/>
-    <w:lsdException w:name="Table Simple 1" w:semiHidden="1" w:unhideWhenUsed="1"/>
-    <w:lsdException w:name="Table Simple 2" w:semiHidden="1" w:unhideWhenUsed="1"/>
-    <w:lsdException w:name="Table Simple 3" w:semiHidden="1" w:unhideWhenUsed="1"/>
-    <w:lsdException w:name="Table Classic 1" w:semiHidden="1" w:unhideWhenUsed="1"/>
-    <w:lsdException w:name="Table Classic 2" w:semiHidden="1" w:unhideWhenUsed="1"/>
-    <w:lsdException w:name="Table Classic 3" w:semiHidden="1" w:unhideWhenUsed="1"/>
-    <w:lsdException w:name="Table Classic 4" w:semiHidden="1" w:unhideWhenUsed="1"/>
-    <w:lsdException w:name="Table Colorful 1" w:semiHidden="1" w:unhideWhenUsed="1"/>
-    <w:lsdException w:name="Table Colorful 2" w:semiHidden="1" w:unhideWhenUsed="1"/>
-    <w:lsdException w:name="Table Colorful 3" w:semiHidden="1" w:unhideWhenUsed="1"/>
-    <w:lsdException w:name="Table Columns 1" w:semiHidden="1" w:unhideWhenUsed="1"/>
-    <w:lsdException w:name="Table Columns 2" w:semiHidden="1" w:unhideWhenUsed="1"/>
-    <w:lsdException w:name="Table Columns 3" w:semiHidden="1" w:unhideWhenUsed="1"/>
-    <w:lsdException w:name="Table Columns 4" w:semiHidden="1" w:unhideWhenUsed="1"/>
-    <w:lsdException w:name="Table Columns 5" w:semiHidden="1" w:unhideWhenUsed="1"/>
-    <w:lsdException w:name="Table Grid 1" w:semiHidden="1" w:unhideWhenUsed="1"/>
-    <w:lsdException w:name="Table Grid 2" w:semiHidden="1" w:unhideWhenUsed="1"/>
-    <w:lsdException w:name="Table Grid 3" w:semiHidden="1" w:unhideWhenUsed="1"/>
-    <w:lsdException w:name="Table Grid 4" w:semiHidden="1" w:unhideWhenUsed="1"/>
-    <w:lsdException w:name="Table Grid 5" w:semiHidden="1" w:unhideWhenUsed="1"/>
-    <w:lsdException w:name="Table Grid 6" w:semiHidden="1" w:unhideWhenUsed="1"/>
-    <w:lsdException w:name="Table Grid 7" w:semiHidden="1" w:unhideWhenUsed="1"/>
-    <w:lsdException w:name="Table Grid 8" w:semiHidden="1" w:unhideWhenUsed="1"/>
-    <w:lsdException w:name="Table List 1" w:semiHidden="1" w:unhideWhenUsed="1"/>
-    <w:lsdException w:name="Table List 2" w:semiHidden="1" w:unhideWhenUsed="1"/>
-    <w:lsdException w:name="Table List 3" w:semiHidden="1" w:unhideWhenUsed="1"/>
-    <w:lsdException w:name="Table List 4" w:semiHidden="1" w:unhideWhenUsed="1"/>
-    <w:lsdException w:name="Table List 5" w:semiHidden="1" w:unhideWhenUsed="1"/>
-    <w:lsdException w:name="Table List 6" w:semiHidden="1" w:unhideWhenUsed="1"/>
-    <w:lsdException w:name="Table List 7" w:semiHidden="1" w:unhideWhenUsed="1"/>
-    <w:lsdException w:name="Table List 8" w:semiHidden="1" w:unhideWhenUsed="1"/>
-    <w:lsdException w:name="Table 3D effects 1" w:semiHidden="1" w:unhideWhenUsed="1"/>
-    <w:lsdException w:name="Table 3D effects 2" w:semiHidden="1" w:unhideWhenUsed="1"/>
-    <w:lsdException w:name="Table 3D effects 3" w:semiHidden="1" w:unhideWhenUsed="1"/>
-    <w:lsdException w:name="Table Contemporary" w:semiHidden="1" w:unhideWhenUsed="1"/>
-    <w:lsdException w:name="Table Elegant" w:semiHidden="1" w:unhideWhenUsed="1"/>
-    <w:lsdException w:name="Table Professional" w:semiHidden="1" w:unhideWhenUsed="1"/>
-    <w:lsdException w:name="Table Subtle 1" w:semiHidden="1" w:unhideWhenUsed="1"/>
-    <w:lsdException w:name="Table Subtle 2" w:semiHidden="1" w:unhideWhenUsed="1"/>
-    <w:lsdException w:name="Table Web 1" w:semiHidden="1" w:unhideWhenUsed="1"/>
-    <w:lsdException w:name="Table Web 2" w:semiHidden="1" w:unhideWhenUsed="1"/>
-    <w:lsdException w:name="Table Web 3" w:semiHidden="1" w:unhideWhenUsed="1"/>
-    <w:lsdException w:name="Balloon Text" w:semiHidden="1" w:unhideWhenUsed="1"/>
-    <w:lsdException w:name="Table Grid" w:uiPriority="59"/>
-    <w:lsdException w:name="Table Theme" w:semiHidden="1" w:unhideWhenUsed="1"/>
-    <w:lsdException w:name="Placeholder Text" w:semiHidden="1"/>
-    <w:lsdException w:name="No Spacing" w:uiPriority="1" w:qFormat="1"/>
-    <w:lsdException w:name="Light Shading" w:uiPriority="60"/>
-    <w:lsdException w:name="Light List" w:uiPriority="61"/>
-    <w:lsdException w:name="Light Grid" w:uiPriority="62"/>
-    <w:lsdException w:name="Medium Shading 1" w:uiPriority="63"/>
-    <w:lsdException w:name="Medium Shading 2" w:uiPriority="64"/>
-    <w:lsdException w:name="Medium List 1" w:uiPriority="65"/>
-    <w:lsdException w:name="Medium List 2" w:uiPriority="66"/>
-    <w:lsdException w:name="Medium Grid 1" w:uiPriority="67"/>
-    <w:lsdException w:name="Medium Grid 2" w:uiPriority="68"/>
-    <w:lsdException w:name="Medium Grid 3" w:uiPriority="69"/>
-    <w:lsdException w:name="Dark List" w:uiPriority="70"/>
-    <w:lsdException w:name="Colorful Shading" w:uiPriority="71"/>
-    <w:lsdException w:name="Colorful List" w:uiPriority="72"/>
-    <w:lsdException w:name="Colorful Grid" w:uiPriority="73"/>
-    <w:lsdException w:name="Light Shading Accent 1" w:uiPriority="60"/>
-    <w:lsdException w:name="Light List Accent 1" w:uiPriority="61"/>
-    <w:lsdException w:name="Light Grid Accent 1" w:uiPriority="62"/>
-    <w:lsdException w:name="Medium Shading 1 Accent 1" w:uiPriority="63"/>
-    <w:lsdException w:name="Medium Shading 2 Accent 1" w:uiPriority="64"/>
-    <w:lsdException w:name="Medium List 1 Accent 1" w:uiPriority="65"/>
-    <w:lsdException w:name="Revision" w:semiHidden="1"/>
-    <w:lsdException w:name="List Paragraph" w:uiPriority="34" w:qFormat="1"/>
-    <w:lsdException w:name="Quote" w:uiPriority="29" w:qFormat="1"/>
-    <w:lsdException w:name="Intense Quote" w:uiPriority="30" w:qFormat="1"/>
-    <w:lsdException w:name="Medium List 2 Accent 1" w:uiPriority="66"/>
-    <w:lsdException w:name="Medium Grid 1 Accent 1" w:uiPriority="67"/>
-    <w:lsdException w:name="Medium Grid 2 Accent 1" w:uiPriority="68"/>
-    <w:lsdException w:name="Medium Grid 3 Accent 1" w:uiPriority="69"/>
-    <w:lsdException w:name="Dark List Accent 1" w:uiPriority="70"/>
-    <w:lsdException w:name="Colorful Shading Accent 1" w:uiPriority="71"/>
-    <w:lsdException w:name="Colorful List Accent 1" w:uiPriority="72"/>
-    <w:lsdException w:name="Colorful Grid Accent 1" w:uiPriority="73"/>
-    <w:lsdException w:name="Light Shading Accent 2" w:uiPriority="60"/>
-    <w:lsdException w:name="Light List Accent 2" w:uiPriority="61"/>
-    <w:lsdException w:name="Light Grid Accent 2" w:uiPriority="62"/>
-    <w:lsdException w:name="Medium Shading 1 Accent 2" w:uiPriority="63"/>
-    <w:lsdException w:name="Medium Shading 2 Accent 2" w:uiPriority="64"/>
-    <w:lsdException w:name="Medium List 1 Accent 2" w:uiPriority="65"/>
-    <w:lsdException w:name="Medium List 2 Accent 2" w:uiPriority="66"/>
-    <w:lsdException w:name="Medium Grid 1 Accent 2" w:uiPriority="67"/>
-    <w:lsdException w:name="Medium Grid 2 Accent 2" w:uiPriority="68"/>
-    <w:lsdException w:name="Medium Grid 3 Accent 2" w:uiPriority="69"/>
-    <w:lsdException w:name="Dark List Accent 2" w:uiPriority="70"/>
-    <w:lsdException w:name="Colorful Shading Accent 2" w:uiPriority="71"/>
-    <w:lsdException w:name="Colorful List Accent 2" w:uiPriority="72"/>
-    <w:lsdException w:name="Colorful Grid Accent 2" w:uiPriority="73"/>
-    <w:lsdException w:name="Light Shading Accent 3" w:uiPriority="60"/>
-    <w:lsdException w:name="Light List Accent 3" w:uiPriority="61"/>
-    <w:lsdException w:name="Light Grid Accent 3" w:uiPriority="62"/>
-    <w:lsdException w:name="Medium Shading 1 Accent 3" w:uiPriority="63"/>
-    <w:lsdException w:name="Medium Shading 2 Accent 3" w:uiPriority="64"/>
-    <w:lsdException w:name="Medium List 1 Accent 3" w:uiPriority="65"/>
-    <w:lsdException w:name="Medium List 2 Accent 3" w:uiPriority="66"/>
-    <w:lsdException w:name="Medium Grid 1 Accent 3" w:uiPriority="67"/>
-    <w:lsdException w:name="Medium Grid 2 Accent 3" w:uiPriority="68"/>
-    <w:lsdException w:name="Medium Grid 3 Accent 3" w:uiPriority="69"/>
-    <w:lsdException w:name="Dark List Accent 3" w:uiPriority="70"/>
-    <w:lsdException w:name="Colorful Shading Accent 3" w:uiPriority="71"/>
-    <w:lsdException w:name="Colorful List Accent 3" w:uiPriority="72"/>
-    <w:lsdException w:name="Colorful Grid Accent 3" w:uiPriority="73"/>
-    <w:lsdException w:name="Light Shading Accent 4" w:uiPriority="60"/>
-    <w:lsdException w:name="Light List Accent 4" w:uiPriority="61"/>
-    <w:lsdException w:name="Light Grid Accent 4" w:uiPriority="62"/>
-    <w:lsdException w:name="Medium Shading 1 Accent 4" w:uiPriority="63"/>
-    <w:lsdException w:name="Medium Shading 2 Accent 4" w:uiPriority="64"/>
-    <w:lsdException w:name="Medium List 1 Accent 4" w:uiPriority="65"/>
-    <w:lsdException w:name="Medium List 2 Accent 4" w:uiPriority="66"/>
-    <w:lsdException w:name="Medium Grid 1 Accent 4" w:uiPriority="67"/>
-    <w:lsdException w:name="Medium Grid 2 Accent 4" w:uiPriority="68"/>
-    <w:lsdException w:name="Medium Grid 3 Accent 4" w:uiPriority="69"/>
-    <w:lsdException w:name="Dark List Accent 4" w:uiPriority="70"/>
-    <w:lsdException w:name="Colorful Shading Accent 4" w:uiPriority="71"/>
-    <w:lsdException w:name="Colorful List Accent 4" w:uiPriority="72"/>
-    <w:lsdException w:name="Colorful Grid Accent 4" w:uiPriority="73"/>
-    <w:lsdException w:name="Light Shading Accent 5" w:uiPriority="60"/>
-    <w:lsdException w:name="Light List Accent 5" w:uiPriority="61"/>
-    <w:lsdException w:name="Light Grid Accent 5" w:uiPriority="62"/>
-    <w:lsdException w:name="Medium Shading 1 Accent 5" w:uiPriority="63"/>
-    <w:lsdException w:name="Medium Shading 2 Accent 5" w:uiPriority="64"/>
-    <w:lsdException w:name="Medium List 1 Accent 5" w:uiPriority="65"/>
-    <w:lsdException w:name="Medium List 2 Accent 5" w:uiPriority="66"/>
-    <w:lsdException w:name="Medium Grid 1 Accent 5" w:uiPriority="67"/>
-    <w:lsdException w:name="Medium Grid 2 Accent 5" w:uiPriority="68"/>
-    <w:lsdException w:name="Medium Grid 3 Accent 5" w:uiPriority="69"/>
-    <w:lsdException w:name="Dark List Accent 5" w:uiPriority="70"/>
-    <w:lsdException w:name="Colorful Shading Accent 5" w:uiPriority="71"/>
-    <w:lsdException w:name="Colorful List Accent 5" w:uiPriority="72"/>
-    <w:lsdException w:name="Colorful Grid Accent 5" w:uiPriority="73"/>
-    <w:lsdException w:name="Light Shading Accent 6" w:uiPriority="60"/>
-    <w:lsdException w:name="Light List Accent 6" w:uiPriority="61"/>
-    <w:lsdException w:name="Light Grid Accent 6" w:uiPriority="62"/>
-    <w:lsdException w:name="Medium Shading 1 Accent 6" w:uiPriority="63"/>
-    <w:lsdException w:name="Medium Shading 2 Accent 6" w:uiPriority="64"/>
-    <w:lsdException w:name="Medium List 1 Accent 6" w:uiPriority="65"/>
-    <w:lsdException w:name="Medium List 2 Accent 6" w:uiPriority="66"/>
-    <w:lsdException w:name="Medium Grid 1 Accent 6" w:uiPriority="67"/>
-    <w:lsdException w:name="Medium Grid 2 Accent 6" w:uiPriority="68"/>
-    <w:lsdException w:name="Medium Grid 3 Accent 6" w:uiPriority="69"/>
-    <w:lsdException w:name="Dark List Accent 6" w:uiPriority="70"/>
-    <w:lsdException w:name="Colorful Shading Accent 6" w:uiPriority="71"/>
-    <w:lsdException w:name="Colorful List Accent 6" w:uiPriority="72"/>
-    <w:lsdException w:name="Colorful Grid Accent 6" w:uiPriority="73"/>
-    <w:lsdException w:name="Subtle Emphasis" w:uiPriority="19" w:qFormat="1"/>
-    <w:lsdException w:name="Intense Emphasis" w:uiPriority="21" w:qFormat="1"/>
-    <w:lsdException w:name="Subtle Reference" w:uiPriority="31" w:qFormat="1"/>
-    <w:lsdException w:name="Intense Reference" w:uiPriority="32" w:qFormat="1"/>
-    <w:lsdException w:name="Book Title" w:uiPriority="33" w:qFormat="1"/>
-    <w:lsdException w:name="Bibliography" w:semiHidden="1" w:uiPriority="37" w:unhideWhenUsed="1"/>
-    <w:lsdException w:name="TOC Heading" w:semiHidden="1" w:uiPriority="39" w:unhideWhenUsed="1" w:qFormat="1"/>
-    <w:lsdException w:name="Grid Table 4" w:uiPriority="49"/>
-    <w:lsdException w:name="Grid Table 5 Dark" w:uiPriority="50"/>
-    <w:lsdException w:name="Grid Table 6 Colorful" w:uiPriority="51"/>
-    <w:lsdException w:name="Grid Table 7 Colorful" w:uiPriority="52"/>
-    <w:lsdException w:name="Grid Table 1 Light Accent 1" w:uiPriority="46"/>
-    <w:lsdException w:name="Grid Table 2 Accent 1" w:uiPriority="47"/>
-    <w:lsdException w:name="Grid Table 3 Accent 1" w:uiPriority="48"/>
-    <w:lsdException w:name="Grid Table 4 Accent 1" w:uiPriority="49"/>
-    <w:lsdException w:name="Grid Table 5 Dark Accent 1" w:uiPriority="50"/>
-    <w:lsdException w:name="Grid Table 6 Colorful Accent 1" w:uiPriority="51"/>
-    <w:lsdException w:name="Grid Table 7 Colorful Accent 1" w:uiPriority="52"/>
-    <w:lsdException w:name="Grid Table 1 Light Accent 2" w:uiPriority="46"/>
-    <w:lsdException w:name="Grid Table 2 Accent 2" w:uiPriority="47"/>
-    <w:lsdException w:name="Grid Table 3 Accent 2" w:uiPriority="48"/>
-    <w:lsdException w:name="Grid Table 4 Accent 2" w:uiPriority="49"/>
-    <w:lsdException w:name="Grid Table 5 Dark Accent 2" w:uiPriority="50"/>
-    <w:lsdException w:name="Grid Table 6 Colorful Accent 2" w:uiPriority="51"/>
-    <w:lsdException w:name="Grid Table 7 Colorful Accent 2" w:uiPriority="52"/>
-    <w:lsdException w:name="Grid Table 1 Light Accent 3" w:uiPriority="46"/>
-    <w:lsdException w:name="Grid Table 2 Accent 3" w:uiPriority="47"/>
-    <w:lsdException w:name="Grid Table 3 Accent 3" w:uiPriority="48"/>
-    <w:lsdException w:name="Grid Table 4 Accent 3" w:uiPriority="49"/>
-    <w:lsdException w:name="Grid Table 5 Dark Accent 3" w:uiPriority="50"/>
-    <w:lsdException w:name="Grid Table 6 Colorful Accent 3" w:uiPriority="51"/>
-    <w:lsdException w:name="Grid Table 7 Colorful Accent 3" w:uiPriority="52"/>
-    <w:lsdException w:name="Grid Table 1 Light Accent 4" w:uiPriority="46"/>
-    <w:lsdException w:name="Grid Table 2 Accent 4" w:uiPriority="47"/>
-    <w:lsdException w:name="Grid Table 3 Accent 4" w:uiPriority="48"/>
-    <w:lsdException w:name="Grid Table 4 Accent 4" w:uiPriority="49"/>
-    <w:lsdException w:name="Grid Table 5 Dark Accent 4" w:uiPriority="50"/>
-    <w:lsdException w:name="Grid Table 6 Colorful Accent 4" w:uiPriority="51"/>
-    <w:lsdException w:name="Grid Table 7 Colorful Accent 4" w:uiPriority="52"/>
-    <w:lsdException w:name="Grid Table 1 Light Accent 5" w:uiPriority="46"/>
-    <w:lsdException w:name="Grid Table 2 Accent 5" w:uiPriority="47"/>
-    <w:lsdException w:name="Grid Table 3 Accent 5" w:uiPriority="48"/>
-    <w:lsdException w:name="Grid Table 4 Accent 5" w:uiPriority="49"/>
-    <w:lsdException w:name="Grid Table 5 Dark Accent 5" w:uiPriority="50"/>
-    <w:lsdException w:name="Grid Table 6 Colorful Accent 5" w:uiPriority="51"/>
-    <w:lsdException w:name="Grid Table 7 Colorful Accent 5" w:uiPriority="52"/>
-    <w:lsdException w:name="Grid Table 1 Light Accent 6" w:uiPriority="46"/>
-    <w:lsdException w:name="Grid Table 2 Accent 6" w:uiPriority="47"/>
-    <w:lsdException w:name="Grid Table 3 Accent 6" w:uiPriority="48"/>
-    <w:lsdException w:name="Grid Table 4 Accent 6" w:uiPriority="49"/>
-    <w:lsdException w:name="Grid Table 5 Dark Accent 6" w:uiPriority="50"/>
-    <w:lsdException w:name="Grid Table 6 Colorful Accent 6" w:uiPriority="51"/>
-    <w:lsdException w:name="Grid Table 7 Colorful Accent 6" w:uiPriority="52"/>
-    <w:lsdException w:name="List Table 1 Light" w:uiPriority="46"/>
-    <w:lsdException w:name="List Table 2" w:uiPriority="47"/>
-    <w:lsdException w:name="List Table 3" w:uiPriority="48"/>
-    <w:lsdException w:name="List Table 4" w:uiPriority="49"/>
-    <w:lsdException w:name="List Table 5 Dark" w:uiPriority="50"/>
-    <w:lsdException w:name="List Table 6 Colorful" w:uiPriority="51"/>
-    <w:lsdException w:name="List Table 7 Colorful" w:uiPriority="52"/>
-    <w:lsdException w:name="List Table 1 Light Accent 1" w:uiPriority="46"/>
-    <w:lsdException w:name="List Table 2 Accent 1" w:uiPriority="47"/>
-    <w:lsdException w:name="List Table 3 Accent 1" w:uiPriority="48"/>
-    <w:lsdException w:name="List Table 4 Accent 1" w:uiPriority="49"/>
-    <w:lsdException w:name="List Table 5 Dark Accent 1" w:uiPriority="50"/>
-    <w:lsdException w:name="List Table 6 Colorful Accent 1" w:uiPriority="51"/>
-    <w:lsdException w:name="List Table 7 Colorful Accent 1" w:uiPriority="52"/>
-    <w:lsdException w:name="List Table 1 Light Accent 2" w:uiPriority="46"/>
-    <w:lsdException w:name="List Table 2 Accent 2" w:uiPriority="47"/>
-    <w:lsdException w:name="List Table 3 Accent 2" w:uiPriority="48"/>
-    <w:lsdException w:name="List Table 4 Accent 2" w:uiPriority="49"/>
-    <w:lsdException w:name="List Table 5 Dark Accent 2" w:uiPriority="50"/>
-    <w:lsdException w:name="List Table 6 Colorful Accent 2" w:uiPriority="51"/>
-    <w:lsdException w:name="List Table 7 Colorful Accent 2" w:uiPriority="52"/>
-    <w:lsdException w:name="List Table 1 Light Accent 3" w:uiPriority="46"/>
-    <w:lsdException w:name="List Table 2 Accent 3" w:uiPriority="47"/>
-    <w:lsdException w:name="List Table 3 Accent 3" w:uiPriority="48"/>
-    <w:lsdException w:name="List Table 4 Accent 3" w:uiPriority="49"/>
-    <w:lsdException w:name="List Table 5 Dark Accent 3" w:uiPriority="50"/>
-    <w:lsdException w:name="List Table 6 Colorful Accent 3" w:uiPriority="51"/>
-    <w:lsdException w:name="List Table 7 Colorful Accent 3" w:uiPriority="52"/>
-    <w:lsdException w:name="List Table 1 Light Accent 4" w:uiPriority="46"/>
-    <w:lsdException w:name="List Table 2 Accent 4" w:uiPriority="47"/>
-    <w:lsdException w:name="List Table 3 Accent 4" w:uiPriority="48"/>
-    <w:lsdException w:name="List Table 4 Accent 4" w:uiPriority="49"/>
-    <w:lsdException w:name="List Table 5 Dark Accent 4" w:uiPriority="50"/>
-    <w:lsdException w:name="List Table 6 Colorful Accent 4" w:uiPriority="51"/>
-    <w:lsdException w:name="List Table 7 Colorful Accent 4" w:uiPriority="52"/>
-    <w:lsdException w:name="List Table 1 Light Accent 5" w:uiPriority="46"/>
-    <w:lsdException w:name="List Table 2 Accent 5" w:uiPriority="47"/>
-    <w:lsdException w:name="List Table 3 Accent 5" w:uiPriority="48"/>
-    <w:lsdException w:name="List Table 4 Accent 5" w:uiPriority="49"/>
-    <w:lsdException w:name="List Table 5 Dark Accent 5" w:uiPriority="50"/>
-    <w:lsdException w:name="List Table 6 Colorful Accent 5" w:uiPriority="51"/>
-    <w:lsdException w:name="List Table 7 Colorful Accent 5" w:uiPriority="52"/>
-    <w:lsdException w:name="List Table 1 Light Accent 6" w:uiPriority="46"/>
-    <w:lsdException w:name="List Table 2 Accent 6" w:uiPriority="47"/>
-    <w:lsdException w:name="List Table 3 Accent 6" w:uiPriority="48"/>
-    <w:lsdException w:name="List Table 4 Accent 6" w:uiPriority="49"/>
-    <w:lsdException w:name="List Table 5 Dark Accent 6" w:uiPriority="50"/>
-    <w:lsdException w:name="List Table 6 Colorful Accent 6" w:uiPriority="51"/>
-    <w:lsdException w:name="List Table 7 Colorful Accent 6" w:uiPriority="52"/>
+  <w:latentStyles w:defLockedState="0" w:defUIPriority="99" w:defSemiHidden="1" w:defUnhideWhenUsed="1" w:defQFormat="0" w:count="276">
+    <w:lsdException w:name="Normal" w:semiHidden="0" w:uiPriority="0" w:unhideWhenUsed="0" w:qFormat="1"/>
+    <w:lsdException w:name="heading 1" w:semiHidden="0" w:uiPriority="9" w:unhideWhenUsed="0" w:qFormat="1"/>
+    <w:lsdException w:name="heading 2" w:uiPriority="9" w:qFormat="1"/>
+    <w:lsdException w:name="heading 3" w:uiPriority="9" w:qFormat="1"/>
+    <w:lsdException w:name="heading 4" w:uiPriority="9" w:qFormat="1"/>
+    <w:lsdException w:name="heading 5" w:uiPriority="9" w:qFormat="1"/>
+    <w:lsdException w:name="heading 6" w:uiPriority="9" w:qFormat="1"/>
+    <w:lsdException w:name="heading 7" w:uiPriority="9" w:qFormat="1"/>
+    <w:lsdException w:name="heading 8" w:uiPriority="9" w:qFormat="1"/>
+    <w:lsdException w:name="heading 9" w:uiPriority="9" w:qFormat="1"/>
+    <w:lsdException w:name="toc 1" w:uiPriority="39"/>
+    <w:lsdException w:name="toc 2" w:uiPriority="39"/>
+    <w:lsdException w:name="toc 3" w:uiPriority="39"/>
+    <w:lsdException w:name="toc 4" w:uiPriority="39"/>
+    <w:lsdException w:name="toc 5" w:uiPriority="39"/>
+    <w:lsdException w:name="toc 6" w:uiPriority="39"/>
+    <w:lsdException w:name="toc 7" w:uiPriority="39"/>
+    <w:lsdException w:name="toc 8" w:uiPriority="39"/>
+    <w:lsdException w:name="toc 9" w:uiPriority="39"/>
+    <w:lsdException w:name="caption" w:uiPriority="35" w:qFormat="1"/>
+    <w:lsdException w:name="Title" w:semiHidden="0" w:uiPriority="10" w:unhideWhenUsed="0" w:qFormat="1"/>
+    <w:lsdException w:name="Default Paragraph Font" w:uiPriority="1"/>
+    <w:lsdException w:name="Subtitle" w:semiHidden="0" w:uiPriority="11" w:unhideWhenUsed="0" w:qFormat="1"/>
+    <w:lsdException w:name="Strong" w:semiHidden="0" w:uiPriority="22" w:unhideWhenUsed="0" w:qFormat="1"/>
+    <w:lsdException w:name="Emphasis" w:semiHidden="0" w:uiPriority="20" w:unhideWhenUsed="0" w:qFormat="1"/>
+    <w:lsdException w:name="Table Grid" w:semiHidden="0" w:uiPriority="59" w:unhideWhenUsed="0"/>
+    <w:lsdException w:name="Note Level 1" w:semiHidden="0" w:unhideWhenUsed="0"/>
+    <w:lsdException w:name="Note Level 2" w:semiHidden="0" w:unhideWhenUsed="0"/>
+    <w:lsdException w:name="Note Level 3" w:semiHidden="0" w:unhideWhenUsed="0"/>
+    <w:lsdException w:name="Note Level 4" w:semiHidden="0" w:unhideWhenUsed="0"/>
+    <w:lsdException w:name="Note Level 5" w:semiHidden="0" w:unhideWhenUsed="0"/>
+    <w:lsdException w:name="Note Level 6" w:semiHidden="0" w:unhideWhenUsed="0"/>
+    <w:lsdException w:name="Note Level 7" w:semiHidden="0" w:unhideWhenUsed="0"/>
+    <w:lsdException w:name="Note Level 8" w:semiHidden="0" w:unhideWhenUsed="0"/>
+    <w:lsdException w:name="Note Level 9" w:semiHidden="0" w:unhideWhenUsed="0"/>
+    <w:lsdException w:name="Placeholder Text" w:unhideWhenUsed="0"/>
+    <w:lsdException w:name="No Spacing" w:semiHidden="0" w:uiPriority="1" w:unhideWhenUsed="0" w:qFormat="1"/>
+    <w:lsdException w:name="Light Shading" w:semiHidden="0" w:uiPriority="60" w:unhideWhenUsed="0"/>
+    <w:lsdException w:name="Light List" w:semiHidden="0" w:uiPriority="61" w:unhideWhenUsed="0"/>
+    <w:lsdException w:name="Light Grid" w:semiHidden="0" w:uiPriority="62" w:unhideWhenUsed="0"/>
+    <w:lsdException w:name="Medium Shading 1" w:semiHidden="0" w:uiPriority="63" w:unhideWhenUsed="0"/>
+    <w:lsdException w:name="Medium Shading 2" w:semiHidden="0" w:uiPriority="64" w:unhideWhenUsed="0"/>
+    <w:lsdException w:name="Medium List 1" w:semiHidden="0" w:uiPriority="65" w:unhideWhenUsed="0"/>
+    <w:lsdException w:name="Medium List 2" w:semiHidden="0" w:uiPriority="66" w:unhideWhenUsed="0"/>
+    <w:lsdException w:name="Medium Grid 1" w:semiHidden="0" w:uiPriority="67" w:unhideWhenUsed="0"/>
+    <w:lsdException w:name="Medium Grid 2" w:semiHidden="0" w:uiPriority="68" w:unhideWhenUsed="0"/>
+    <w:lsdException w:name="Medium Grid 3" w:semiHidden="0" w:uiPriority="69" w:unhideWhenUsed="0"/>
+    <w:lsdException w:name="Dark List" w:semiHidden="0" w:uiPriority="70" w:unhideWhenUsed="0"/>
+    <w:lsdException w:name="Colorful Shading" w:semiHidden="0" w:uiPriority="71" w:unhideWhenUsed="0"/>
+    <w:lsdException w:name="Colorful List" w:semiHidden="0" w:uiPriority="72" w:unhideWhenUsed="0"/>
+    <w:lsdException w:name="Colorful Grid" w:semiHidden="0" w:uiPriority="73" w:unhideWhenUsed="0"/>
+    <w:lsdException w:name="Light Shading Accent 1" w:semiHidden="0" w:uiPriority="60" w:unhideWhenUsed="0"/>
+    <w:lsdException w:name="Light List Accent 1" w:semiHidden="0" w:uiPriority="61" w:unhideWhenUsed="0"/>
+    <w:lsdException w:name="Light Grid Accent 1" w:semiHidden="0" w:uiPriority="62" w:unhideWhenUsed="0"/>
+    <w:lsdException w:name="Medium Shading 1 Accent 1" w:semiHidden="0" w:uiPriority="63" w:unhideWhenUsed="0"/>
+    <w:lsdException w:name="Medium Shading 2 Accent 1" w:semiHidden="0" w:uiPriority="64" w:unhideWhenUsed="0"/>
+    <w:lsdException w:name="Medium List 1 Accent 1" w:semiHidden="0" w:uiPriority="65" w:unhideWhenUsed="0"/>
+    <w:lsdException w:name="Revision" w:unhideWhenUsed="0"/>
+    <w:lsdException w:name="List Paragraph" w:semiHidden="0" w:uiPriority="34" w:unhideWhenUsed="0" w:qFormat="1"/>
+    <w:lsdException w:name="Quote" w:semiHidden="0" w:uiPriority="29" w:unhideWhenUsed="0" w:qFormat="1"/>
+    <w:lsdException w:name="Intense Quote" w:semiHidden="0" w:uiPriority="30" w:unhideWhenUsed="0" w:qFormat="1"/>
+    <w:lsdException w:name="Medium List 2 Accent 1" w:semiHidden="0" w:uiPriority="66" w:unhideWhenUsed="0"/>
+    <w:lsdException w:name="Medium Grid 1 Accent 1" w:semiHidden="0" w:uiPriority="67" w:unhideWhenUsed="0"/>
+    <w:lsdException w:name="Medium Grid 2 Accent 1" w:semiHidden="0" w:uiPriority="68" w:unhideWhenUsed="0"/>
+    <w:lsdException w:name="Medium Grid 3 Accent 1" w:semiHidden="0" w:uiPriority="69" w:unhideWhenUsed="0"/>
+    <w:lsdException w:name="Dark List Accent 1" w:semiHidden="0" w:uiPriority="70" w:unhideWhenUsed="0"/>
+    <w:lsdException w:name="Colorful Shading Accent 1" w:semiHidden="0" w:uiPriority="71" w:unhideWhenUsed="0"/>
+    <w:lsdException w:name="Colorful List Accent 1" w:semiHidden="0" w:uiPriority="72" w:unhideWhenUsed="0"/>
+    <w:lsdException w:name="Colorful Grid Accent 1" w:semiHidden="0" w:uiPriority="73" w:unhideWhenUsed="0"/>
+    <w:lsdException w:name="Light Shading Accent 2" w:semiHidden="0" w:uiPriority="60" w:unhideWhenUsed="0"/>
+    <w:lsdException w:name="Light List Accent 2" w:semiHidden="0" w:uiPriority="61" w:unhideWhenUsed="0"/>
+    <w:lsdException w:name="Light Grid Accent 2" w:semiHidden="0" w:uiPriority="62" w:unhideWhenUsed="0"/>
+    <w:lsdException w:name="Medium Shading 1 Accent 2" w:semiHidden="0" w:uiPriority="63" w:unhideWhenUsed="0"/>
+    <w:lsdException w:name="Medium Shading 2 Accent 2" w:semiHidden="0" w:uiPriority="64" w:unhideWhenUsed="0"/>
+    <w:lsdException w:name="Medium List 1 Accent 2" w:semiHidden="0" w:uiPriority="65" w:unhideWhenUsed="0"/>
+    <w:lsdException w:name="Medium List 2 Accent 2" w:semiHidden="0" w:uiPriority="66" w:unhideWhenUsed="0"/>
+    <w:lsdException w:name="Medium Grid 1 Accent 2" w:semiHidden="0" w:uiPriority="67" w:unhideWhenUsed="0"/>
+    <w:lsdException w:name="Medium Grid 2 Accent 2" w:semiHidden="0" w:uiPriority="68" w:unhideWhenUsed="0"/>
+    <w:lsdException w:name="Medium Grid 3 Accent 2" w:semiHidden="0" w:uiPriority="69" w:unhideWhenUsed="0"/>
+    <w:lsdException w:name="Dark List Accent 2" w:semiHidden="0" w:uiPriority="70" w:unhideWhenUsed="0"/>
+    <w:lsdException w:name="Colorful Shading Accent 2" w:semiHidden="0" w:uiPriority="71" w:unhideWhenUsed="0"/>
+    <w:lsdException w:name="Colorful List Accent 2" w:semiHidden="0" w:uiPriority="72" w:unhideWhenUsed="0"/>
+    <w:lsdException w:name="Colorful Grid Accent 2" w:semiHidden="0" w:uiPriority="73" w:unhideWhenUsed="0"/>
+    <w:lsdException w:name="Light Shading Accent 3" w:semiHidden="0" w:uiPriority="60" w:unhideWhenUsed="0"/>
+    <w:lsdException w:name="Light List Accent 3" w:semiHidden="0" w:uiPriority="61" w:unhideWhenUsed="0"/>
+    <w:lsdException w:name="Light Grid Accent 3" w:semiHidden="0" w:uiPriority="62" w:unhideWhenUsed="0"/>
+    <w:lsdException w:name="Medium Shading 1 Accent 3" w:semiHidden="0" w:uiPriority="63" w:unhideWhenUsed="0"/>
+    <w:lsdException w:name="Medium Shading 2 Accent 3" w:semiHidden="0" w:uiPriority="64" w:unhideWhenUsed="0"/>
+    <w:lsdException w:name="Medium List 1 Accent 3" w:semiHidden="0" w:uiPriority="65" w:unhideWhenUsed="0"/>
+    <w:lsdException w:name="Medium List 2 Accent 3" w:semiHidden="0" w:uiPriority="66" w:unhideWhenUsed="0"/>
+    <w:lsdException w:name="Medium Grid 1 Accent 3" w:semiHidden="0" w:uiPriority="67" w:unhideWhenUsed="0"/>
+    <w:lsdException w:name="Medium Grid 2 Accent 3" w:semiHidden="0" w:uiPriority="68" w:unhideWhenUsed="0"/>
+    <w:lsdException w:name="Medium Grid 3 Accent 3" w:semiHidden="0" w:uiPriority="69" w:unhideWhenUsed="0"/>
+    <w:lsdException w:name="Dark List Accent 3" w:semiHidden="0" w:uiPriority="70" w:unhideWhenUsed="0"/>
+    <w:lsdException w:name="Colorful Shading Accent 3" w:semiHidden="0" w:uiPriority="71" w:unhideWhenUsed="0"/>
+    <w:lsdException w:name="Colorful List Accent 3" w:semiHidden="0" w:uiPriority="72" w:unhideWhenUsed="0"/>
+    <w:lsdException w:name="Colorful Grid Accent 3" w:semiHidden="0" w:uiPriority="73" w:unhideWhenUsed="0"/>
+    <w:lsdException w:name="Light Shading Accent 4" w:semiHidden="0" w:uiPriority="60" w:unhideWhenUsed="0"/>
+    <w:lsdException w:name="Light List Accent 4" w:semiHidden="0" w:uiPriority="61" w:unhideWhenUsed="0"/>
+    <w:lsdException w:name="Light Grid Accent 4" w:semiHidden="0" w:uiPriority="62" w:unhideWhenUsed="0"/>
+    <w:lsdException w:name="Medium Shading 1 Accent 4" w:semiHidden="0" w:uiPriority="63" w:unhideWhenUsed="0"/>
+    <w:lsdException w:name="Medium Shading 2 Accent 4" w:semiHidden="0" w:uiPriority="64" w:unhideWhenUsed="0"/>
+    <w:lsdException w:name="Medium List 1 Accent 4" w:semiHidden="0" w:uiPriority="65" w:unhideWhenUsed="0"/>
+    <w:lsdException w:name="Medium List 2 Accent 4" w:semiHidden="0" w:uiPriority="66" w:unhideWhenUsed="0"/>
+    <w:lsdException w:name="Medium Grid 1 Accent 4" w:semiHidden="0" w:uiPriority="67" w:unhideWhenUsed="0"/>
+    <w:lsdException w:name="Medium Grid 2 Accent 4" w:semiHidden="0" w:uiPriority="68" w:unhideWhenUsed="0"/>
+    <w:lsdException w:name="Medium Grid 3 Accent 4" w:semiHidden="0" w:uiPriority="69" w:unhideWhenUsed="0"/>
+    <w:lsdException w:name="Dark List Accent 4" w:semiHidden="0" w:uiPriority="70" w:unhideWhenUsed="0"/>
+    <w:lsdException w:name="Colorful Shading Accent 4" w:semiHidden="0" w:uiPriority="71" w:unhideWhenUsed="0"/>
+    <w:lsdException w:name="Colorful List Accent 4" w:semiHidden="0" w:uiPriority="72" w:unhideWhenUsed="0"/>
+    <w:lsdException w:name="Colorful Grid Accent 4" w:semiHidden="0" w:uiPriority="73" w:unhideWhenUsed="0"/>
+    <w:lsdException w:name="Light Shading Accent 5" w:semiHidden="0" w:uiPriority="60" w:unhideWhenUsed="0"/>
+    <w:lsdException w:name="Light List Accent 5" w:semiHidden="0" w:uiPriority="61" w:unhideWhenUsed="0"/>
+    <w:lsdException w:name="Light Grid Accent 5" w:semiHidden="0" w:uiPriority="62" w:unhideWhenUsed="0"/>
+    <w:lsdException w:name="Medium Shading 1 Accent 5" w:semiHidden="0" w:uiPriority="63" w:unhideWhenUsed="0"/>
+    <w:lsdException w:name="Medium Shading 2 Accent 5" w:semiHidden="0" w:uiPriority="64" w:unhideWhenUsed="0"/>
+    <w:lsdException w:name="Medium List 1 Accent 5" w:semiHidden="0" w:uiPriority="65" w:unhideWhenUsed="0"/>
+    <w:lsdException w:name="Medium List 2 Accent 5" w:semiHidden="0" w:uiPriority="66" w:unhideWhenUsed="0"/>
+    <w:lsdException w:name="Medium Grid 1 Accent 5" w:semiHidden="0" w:uiPriority="67" w:unhideWhenUsed="0"/>
+    <w:lsdException w:name="Medium Grid 2 Accent 5" w:semiHidden="0" w:uiPriority="68" w:unhideWhenUsed="0"/>
+    <w:lsdException w:name="Medium Grid 3 Accent 5" w:semiHidden="0" w:uiPriority="69" w:unhideWhenUsed="0"/>
+    <w:lsdException w:name="Dark List Accent 5" w:semiHidden="0" w:uiPriority="70" w:unhideWhenUsed="0"/>
+    <w:lsdException w:name="Colorful Shading Accent 5" w:semiHidden="0" w:uiPriority="71" w:unhideWhenUsed="0"/>
+    <w:lsdException w:name="Colorful List Accent 5" w:semiHidden="0" w:uiPriority="72" w:unhideWhenUsed="0"/>
+    <w:lsdException w:name="Colorful Grid Accent 5" w:semiHidden="0" w:uiPriority="73" w:unhideWhenUsed="0"/>
+    <w:lsdException w:name="Light Shading Accent 6" w:semiHidden="0" w:uiPriority="60" w:unhideWhenUsed="0"/>
+    <w:lsdException w:name="Light List Accent 6" w:semiHidden="0" w:uiPriority="61" w:unhideWhenUsed="0"/>
+    <w:lsdException w:name="Light Grid Accent 6" w:semiHidden="0" w:uiPriority="62" w:unhideWhenUsed="0"/>
+    <w:lsdException w:name="Medium Shading 1 Accent 6" w:semiHidden="0" w:uiPriority="63" w:unhideWhenUsed="0"/>
+    <w:lsdException w:name="Medium Shading 2 Accent 6" w:semiHidden="0" w:uiPriority="64" w:unhideWhenUsed="0"/>
+    <w:lsdException w:name="Medium List 1 Accent 6" w:semiHidden="0" w:uiPriority="65" w:unhideWhenUsed="0"/>
+    <w:lsdException w:name="Medium List 2 Accent 6" w:semiHidden="0" w:uiPriority="66" w:unhideWhenUsed="0"/>
+    <w:lsdException w:name="Medium Grid 1 Accent 6" w:semiHidden="0" w:uiPriority="67" w:unhideWhenUsed="0"/>
+    <w:lsdException w:name="Medium Grid 2 Accent 6" w:semiHidden="0" w:uiPriority="68" w:unhideWhenUsed="0"/>
+    <w:lsdException w:name="Medium Grid 3 Accent 6" w:semiHidden="0" w:uiPriority="69" w:unhideWhenUsed="0"/>
+    <w:lsdException w:name="Dark List Accent 6" w:semiHidden="0" w:uiPriority="70" w:unhideWhenUsed="0"/>
+    <w:lsdException w:name="Colorful Shading Accent 6" w:semiHidden="0" w:uiPriority="71" w:unhideWhenUsed="0"/>
+    <w:lsdException w:name="Colorful List Accent 6" w:semiHidden="0" w:uiPriority="72" w:unhideWhenUsed="0"/>
+    <w:lsdException w:name="Colorful Grid Accent 6" w:semiHidden="0" w:uiPriority="73" w:unhideWhenUsed="0"/>
+    <w:lsdException w:name="Subtle Emphasis" w:semiHidden="0" w:uiPriority="19" w:unhideWhenUsed="0" w:qFormat="1"/>
+    <w:lsdException w:name="Intense Emphasis" w:semiHidden="0" w:uiPriority="21" w:unhideWhenUsed="0" w:qFormat="1"/>
+    <w:lsdException w:name="Subtle Reference" w:semiHidden="0" w:uiPriority="31" w:unhideWhenUsed="0" w:qFormat="1"/>
+    <w:lsdException w:name="Intense Reference" w:semiHidden="0" w:uiPriority="32" w:unhideWhenUsed="0" w:qFormat="1"/>
+    <w:lsdException w:name="Book Title" w:semiHidden="0" w:uiPriority="33" w:unhideWhenUsed="0" w:qFormat="1"/>
+    <w:lsdException w:name="Bibliography" w:uiPriority="37"/>
+    <w:lsdException w:name="TOC Heading" w:uiPriority="39" w:qFormat="1"/>
+  </w:latentStyles>
+  <w:style w:type="paragraph" w:default="1" w:styleId="Normal">
+    <w:name w:val="Normal"/>
+    <w:qFormat/>
+  </w:style>
+  <w:style w:type="character" w:default="1" w:styleId="Policepardfaut">
+    <w:name w:val="Default Paragraph Font"/>
+    <w:uiPriority w:val="1"/>
+    <w:semiHidden/>
+    <w:unhideWhenUsed/>
+  </w:style>
+  <w:style w:type="table" w:default="1" w:styleId="TableauNormal">
+    <w:name w:val="Normal Table"/>
+    <w:uiPriority w:val="99"/>
+    <w:semiHidden/>
+    <w:unhideWhenUsed/>
+    <w:tblPr>
+      <w:tblInd w:w="0" w:type="dxa"/>
+      <w:tblCellMar>
+        <w:top w:w="0" w:type="dxa"/>
+        <w:left w:w="108" w:type="dxa"/>
+        <w:bottom w:w="0" w:type="dxa"/>
+        <w:right w:w="108" w:type="dxa"/>
+      </w:tblCellMar>
+    </w:tblPr>
+  </w:style>
+  <w:style w:type="numbering" w:default="1" w:styleId="Aucuneliste">
+    <w:name w:val="No List"/>
+    <w:uiPriority w:val="99"/>
+    <w:semiHidden/>
+    <w:unhideWhenUsed/>
+  </w:style>
+  <w:style w:type="paragraph" w:customStyle="1" w:styleId="5214D39A9F1242409DF2341FC3D61125">
+    <w:name w:val="5214D39A9F1242409DF2341FC3D61125"/>
+    <w:rsid w:val="00164E1C"/>
+  </w:style>
+</w:styles>
+</file>
+
+<file path=word/glossary/stylesWithEffects.xml><?xml version="1.0" encoding="utf-8"?>
+<w:styles xmlns:wpc="http://schemas.microsoft.com/office/word/2010/wordprocessingCanvas" xmlns:mo="http://schemas.microsoft.com/office/mac/office/2008/main" xmlns:mc="http://schemas.openxmlformats.org/markup-compatibility/2006" xmlns:mv="urn:schemas-microsoft-com:mac:vml" xmlns:o="urn:schemas-microsoft-com:office:office" xmlns:r="http://schemas.openxmlformats.org/officeDocument/2006/relationships" xmlns:m="http://schemas.openxmlformats.org/officeDocument/2006/math" xmlns:v="urn:schemas-microsoft-com:vml" xmlns:wp14="http://schemas.microsoft.com/office/word/2010/wordprocessingDrawing" xmlns:wp="http://schemas.openxmlformats.org/drawingml/2006/wordprocessingDrawing" xmlns:w10="urn:schemas-microsoft-com:office:word" xmlns:w="http://schemas.openxmlformats.org/wordprocessingml/2006/main" xmlns:w14="http://schemas.microsoft.com/office/word/2010/wordml" xmlns:wpg="http://schemas.microsoft.com/office/word/2010/wordprocessingGroup" xmlns:wpi="http://schemas.microsoft.com/office/word/2010/wordprocessingInk" xmlns:wne="http://schemas.microsoft.com/office/word/2006/wordml" xmlns:wps="http://schemas.microsoft.com/office/word/2010/wordprocessingShape" mc:Ignorable="w14 wp14">
+  <w:docDefaults>
+    <w:rPrDefault>
+      <w:rPr>
+        <w:rFonts w:asciiTheme="minorHAnsi" w:eastAsiaTheme="minorEastAsia" w:hAnsiTheme="minorHAnsi" w:cstheme="minorBidi"/>
+        <w:sz w:val="24"/>
+        <w:szCs w:val="24"/>
+        <w:lang w:val="en-US" w:eastAsia="ja-JP" w:bidi="ar-SA"/>
+      </w:rPr>
+    </w:rPrDefault>
+    <w:pPrDefault/>
+  </w:docDefaults>
+  <w:latentStyles w:defLockedState="0" w:defUIPriority="99" w:defSemiHidden="1" w:defUnhideWhenUsed="1" w:defQFormat="0" w:count="276">
+    <w:lsdException w:name="Normal" w:semiHidden="0" w:uiPriority="0" w:unhideWhenUsed="0" w:qFormat="1"/>
+    <w:lsdException w:name="heading 1" w:semiHidden="0" w:uiPriority="9" w:unhideWhenUsed="0" w:qFormat="1"/>
+    <w:lsdException w:name="heading 2" w:uiPriority="9" w:qFormat="1"/>
+    <w:lsdException w:name="heading 3" w:uiPriority="9" w:qFormat="1"/>
+    <w:lsdException w:name="heading 4" w:uiPriority="9" w:qFormat="1"/>
+    <w:lsdException w:name="heading 5" w:uiPriority="9" w:qFormat="1"/>
+    <w:lsdException w:name="heading 6" w:uiPriority="9" w:qFormat="1"/>
+    <w:lsdException w:name="heading 7" w:uiPriority="9" w:qFormat="1"/>
+    <w:lsdException w:name="heading 8" w:uiPriority="9" w:qFormat="1"/>
+    <w:lsdException w:name="heading 9" w:uiPriority="9" w:qFormat="1"/>
+    <w:lsdException w:name="toc 1" w:uiPriority="39"/>
+    <w:lsdException w:name="toc 2" w:uiPriority="39"/>
+    <w:lsdException w:name="toc 3" w:uiPriority="39"/>
+    <w:lsdException w:name="toc 4" w:uiPriority="39"/>
+    <w:lsdException w:name="toc 5" w:uiPriority="39"/>
+    <w:lsdException w:name="toc 6" w:uiPriority="39"/>
+    <w:lsdException w:name="toc 7" w:uiPriority="39"/>
+    <w:lsdException w:name="toc 8" w:uiPriority="39"/>
+    <w:lsdException w:name="toc 9" w:uiPriority="39"/>
+    <w:lsdException w:name="caption" w:uiPriority="35" w:qFormat="1"/>
+    <w:lsdException w:name="Title" w:semiHidden="0" w:uiPriority="10" w:unhideWhenUsed="0" w:qFormat="1"/>
+    <w:lsdException w:name="Default Paragraph Font" w:uiPriority="1"/>
+    <w:lsdException w:name="Subtitle" w:semiHidden="0" w:uiPriority="11" w:unhideWhenUsed="0" w:qFormat="1"/>
+    <w:lsdException w:name="Strong" w:semiHidden="0" w:uiPriority="22" w:unhideWhenUsed="0" w:qFormat="1"/>
+    <w:lsdException w:name="Emphasis" w:semiHidden="0" w:uiPriority="20" w:unhideWhenUsed="0" w:qFormat="1"/>
+    <w:lsdException w:name="Table Grid" w:semiHidden="0" w:uiPriority="59" w:unhideWhenUsed="0"/>
+    <w:lsdException w:name="Note Level 1" w:semiHidden="0" w:unhideWhenUsed="0"/>
+    <w:lsdException w:name="Note Level 2" w:semiHidden="0" w:unhideWhenUsed="0"/>
+    <w:lsdException w:name="Note Level 3" w:semiHidden="0" w:unhideWhenUsed="0"/>
+    <w:lsdException w:name="Note Level 4" w:semiHidden="0" w:unhideWhenUsed="0"/>
+    <w:lsdException w:name="Note Level 5" w:semiHidden="0" w:unhideWhenUsed="0"/>
+    <w:lsdException w:name="Note Level 6" w:semiHidden="0" w:unhideWhenUsed="0"/>
+    <w:lsdException w:name="Note Level 7" w:semiHidden="0" w:unhideWhenUsed="0"/>
+    <w:lsdException w:name="Note Level 8" w:semiHidden="0" w:unhideWhenUsed="0"/>
+    <w:lsdException w:name="Note Level 9" w:semiHidden="0" w:unhideWhenUsed="0"/>
+    <w:lsdException w:name="Placeholder Text" w:unhideWhenUsed="0"/>
+    <w:lsdException w:name="No Spacing" w:semiHidden="0" w:uiPriority="1" w:unhideWhenUsed="0" w:qFormat="1"/>
+    <w:lsdException w:name="Light Shading" w:semiHidden="0" w:uiPriority="60" w:unhideWhenUsed="0"/>
+    <w:lsdException w:name="Light List" w:semiHidden="0" w:uiPriority="61" w:unhideWhenUsed="0"/>
+    <w:lsdException w:name="Light Grid" w:semiHidden="0" w:uiPriority="62" w:unhideWhenUsed="0"/>
+    <w:lsdException w:name="Medium Shading 1" w:semiHidden="0" w:uiPriority="63" w:unhideWhenUsed="0"/>
+    <w:lsdException w:name="Medium Shading 2" w:semiHidden="0" w:uiPriority="64" w:unhideWhenUsed="0"/>
+    <w:lsdException w:name="Medium List 1" w:semiHidden="0" w:uiPriority="65" w:unhideWhenUsed="0"/>
+    <w:lsdException w:name="Medium List 2" w:semiHidden="0" w:uiPriority="66" w:unhideWhenUsed="0"/>
+    <w:lsdException w:name="Medium Grid 1" w:semiHidden="0" w:uiPriority="67" w:unhideWhenUsed="0"/>
+    <w:lsdException w:name="Medium Grid 2" w:semiHidden="0" w:uiPriority="68" w:unhideWhenUsed="0"/>
+    <w:lsdException w:name="Medium Grid 3" w:semiHidden="0" w:uiPriority="69" w:unhideWhenUsed="0"/>
+    <w:lsdException w:name="Dark List" w:semiHidden="0" w:uiPriority="70" w:unhideWhenUsed="0"/>
+    <w:lsdException w:name="Colorful Shading" w:semiHidden="0" w:uiPriority="71" w:unhideWhenUsed="0"/>
+    <w:lsdException w:name="Colorful List" w:semiHidden="0" w:uiPriority="72" w:unhideWhenUsed="0"/>
+    <w:lsdException w:name="Colorful Grid" w:semiHidden="0" w:uiPriority="73" w:unhideWhenUsed="0"/>
+    <w:lsdException w:name="Light Shading Accent 1" w:semiHidden="0" w:uiPriority="60" w:unhideWhenUsed="0"/>
+    <w:lsdException w:name="Light List Accent 1" w:semiHidden="0" w:uiPriority="61" w:unhideWhenUsed="0"/>
+    <w:lsdException w:name="Light Grid Accent 1" w:semiHidden="0" w:uiPriority="62" w:unhideWhenUsed="0"/>
+    <w:lsdException w:name="Medium Shading 1 Accent 1" w:semiHidden="0" w:uiPriority="63" w:unhideWhenUsed="0"/>
+    <w:lsdException w:name="Medium Shading 2 Accent 1" w:semiHidden="0" w:uiPriority="64" w:unhideWhenUsed="0"/>
+    <w:lsdException w:name="Medium List 1 Accent 1" w:semiHidden="0" w:uiPriority="65" w:unhideWhenUsed="0"/>
+    <w:lsdException w:name="Revision" w:unhideWhenUsed="0"/>
+    <w:lsdException w:name="List Paragraph" w:semiHidden="0" w:uiPriority="34" w:unhideWhenUsed="0" w:qFormat="1"/>
+    <w:lsdException w:name="Quote" w:semiHidden="0" w:uiPriority="29" w:unhideWhenUsed="0" w:qFormat="1"/>
+    <w:lsdException w:name="Intense Quote" w:semiHidden="0" w:uiPriority="30" w:unhideWhenUsed="0" w:qFormat="1"/>
+    <w:lsdException w:name="Medium List 2 Accent 1" w:semiHidden="0" w:uiPriority="66" w:unhideWhenUsed="0"/>
+    <w:lsdException w:name="Medium Grid 1 Accent 1" w:semiHidden="0" w:uiPriority="67" w:unhideWhenUsed="0"/>
+    <w:lsdException w:name="Medium Grid 2 Accent 1" w:semiHidden="0" w:uiPriority="68" w:unhideWhenUsed="0"/>
+    <w:lsdException w:name="Medium Grid 3 Accent 1" w:semiHidden="0" w:uiPriority="69" w:unhideWhenUsed="0"/>
+    <w:lsdException w:name="Dark List Accent 1" w:semiHidden="0" w:uiPriority="70" w:unhideWhenUsed="0"/>
+    <w:lsdException w:name="Colorful Shading Accent 1" w:semiHidden="0" w:uiPriority="71" w:unhideWhenUsed="0"/>
+    <w:lsdException w:name="Colorful List Accent 1" w:semiHidden="0" w:uiPriority="72" w:unhideWhenUsed="0"/>
+    <w:lsdException w:name="Colorful Grid Accent 1" w:semiHidden="0" w:uiPriority="73" w:unhideWhenUsed="0"/>
+    <w:lsdException w:name="Light Shading Accent 2" w:semiHidden="0" w:uiPriority="60" w:unhideWhenUsed="0"/>
+    <w:lsdException w:name="Light List Accent 2" w:semiHidden="0" w:uiPriority="61" w:unhideWhenUsed="0"/>
+    <w:lsdException w:name="Light Grid Accent 2" w:semiHidden="0" w:uiPriority="62" w:unhideWhenUsed="0"/>
+    <w:lsdException w:name="Medium Shading 1 Accent 2" w:semiHidden="0" w:uiPriority="63" w:unhideWhenUsed="0"/>
+    <w:lsdException w:name="Medium Shading 2 Accent 2" w:semiHidden="0" w:uiPriority="64" w:unhideWhenUsed="0"/>
+    <w:lsdException w:name="Medium List 1 Accent 2" w:semiHidden="0" w:uiPriority="65" w:unhideWhenUsed="0"/>
+    <w:lsdException w:name="Medium List 2 Accent 2" w:semiHidden="0" w:uiPriority="66" w:unhideWhenUsed="0"/>
+    <w:lsdException w:name="Medium Grid 1 Accent 2" w:semiHidden="0" w:uiPriority="67" w:unhideWhenUsed="0"/>
+    <w:lsdException w:name="Medium Grid 2 Accent 2" w:semiHidden="0" w:uiPriority="68" w:unhideWhenUsed="0"/>
+    <w:lsdException w:name="Medium Grid 3 Accent 2" w:semiHidden="0" w:uiPriority="69" w:unhideWhenUsed="0"/>
+    <w:lsdException w:name="Dark List Accent 2" w:semiHidden="0" w:uiPriority="70" w:unhideWhenUsed="0"/>
+    <w:lsdException w:name="Colorful Shading Accent 2" w:semiHidden="0" w:uiPriority="71" w:unhideWhenUsed="0"/>
+    <w:lsdException w:name="Colorful List Accent 2" w:semiHidden="0" w:uiPriority="72" w:unhideWhenUsed="0"/>
+    <w:lsdException w:name="Colorful Grid Accent 2" w:semiHidden="0" w:uiPriority="73" w:unhideWhenUsed="0"/>
+    <w:lsdException w:name="Light Shading Accent 3" w:semiHidden="0" w:uiPriority="60" w:unhideWhenUsed="0"/>
+    <w:lsdException w:name="Light List Accent 3" w:semiHidden="0" w:uiPriority="61" w:unhideWhenUsed="0"/>
+    <w:lsdException w:name="Light Grid Accent 3" w:semiHidden="0" w:uiPriority="62" w:unhideWhenUsed="0"/>
+    <w:lsdException w:name="Medium Shading 1 Accent 3" w:semiHidden="0" w:uiPriority="63" w:unhideWhenUsed="0"/>
+    <w:lsdException w:name="Medium Shading 2 Accent 3" w:semiHidden="0" w:uiPriority="64" w:unhideWhenUsed="0"/>
+    <w:lsdException w:name="Medium List 1 Accent 3" w:semiHidden="0" w:uiPriority="65" w:unhideWhenUsed="0"/>
+    <w:lsdException w:name="Medium List 2 Accent 3" w:semiHidden="0" w:uiPriority="66" w:unhideWhenUsed="0"/>
+    <w:lsdException w:name="Medium Grid 1 Accent 3" w:semiHidden="0" w:uiPriority="67" w:unhideWhenUsed="0"/>
+    <w:lsdException w:name="Medium Grid 2 Accent 3" w:semiHidden="0" w:uiPriority="68" w:unhideWhenUsed="0"/>
+    <w:lsdException w:name="Medium Grid 3 Accent 3" w:semiHidden="0" w:uiPriority="69" w:unhideWhenUsed="0"/>
+    <w:lsdException w:name="Dark List Accent 3" w:semiHidden="0" w:uiPriority="70" w:unhideWhenUsed="0"/>
+    <w:lsdException w:name="Colorful Shading Accent 3" w:semiHidden="0" w:uiPriority="71" w:unhideWhenUsed="0"/>
+    <w:lsdException w:name="Colorful List Accent 3" w:semiHidden="0" w:uiPriority="72" w:unhideWhenUsed="0"/>
+    <w:lsdException w:name="Colorful Grid Accent 3" w:semiHidden="0" w:uiPriority="73" w:unhideWhenUsed="0"/>
+    <w:lsdException w:name="Light Shading Accent 4" w:semiHidden="0" w:uiPriority="60" w:unhideWhenUsed="0"/>
+    <w:lsdException w:name="Light List Accent 4" w:semiHidden="0" w:uiPriority="61" w:unhideWhenUsed="0"/>
+    <w:lsdException w:name="Light Grid Accent 4" w:semiHidden="0" w:uiPriority="62" w:unhideWhenUsed="0"/>
+    <w:lsdException w:name="Medium Shading 1 Accent 4" w:semiHidden="0" w:uiPriority="63" w:unhideWhenUsed="0"/>
+    <w:lsdException w:name="Medium Shading 2 Accent 4" w:semiHidden="0" w:uiPriority="64" w:unhideWhenUsed="0"/>
+    <w:lsdException w:name="Medium List 1 Accent 4" w:semiHidden="0" w:uiPriority="65" w:unhideWhenUsed="0"/>
+    <w:lsdException w:name="Medium List 2 Accent 4" w:semiHidden="0" w:uiPriority="66" w:unhideWhenUsed="0"/>
+    <w:lsdException w:name="Medium Grid 1 Accent 4" w:semiHidden="0" w:uiPriority="67" w:unhideWhenUsed="0"/>
+    <w:lsdException w:name="Medium Grid 2 Accent 4" w:semiHidden="0" w:uiPriority="68" w:unhideWhenUsed="0"/>
+    <w:lsdException w:name="Medium Grid 3 Accent 4" w:semiHidden="0" w:uiPriority="69" w:unhideWhenUsed="0"/>
+    <w:lsdException w:name="Dark List Accent 4" w:semiHidden="0" w:uiPriority="70" w:unhideWhenUsed="0"/>
+    <w:lsdException w:name="Colorful Shading Accent 4" w:semiHidden="0" w:uiPriority="71" w:unhideWhenUsed="0"/>
+    <w:lsdException w:name="Colorful List Accent 4" w:semiHidden="0" w:uiPriority="72" w:unhideWhenUsed="0"/>
+    <w:lsdException w:name="Colorful Grid Accent 4" w:semiHidden="0" w:uiPriority="73" w:unhideWhenUsed="0"/>
+    <w:lsdException w:name="Light Shading Accent 5" w:semiHidden="0" w:uiPriority="60" w:unhideWhenUsed="0"/>
+    <w:lsdException w:name="Light List Accent 5" w:semiHidden="0" w:uiPriority="61" w:unhideWhenUsed="0"/>
+    <w:lsdException w:name="Light Grid Accent 5" w:semiHidden="0" w:uiPriority="62" w:unhideWhenUsed="0"/>
+    <w:lsdException w:name="Medium Shading 1 Accent 5" w:semiHidden="0" w:uiPriority="63" w:unhideWhenUsed="0"/>
+    <w:lsdException w:name="Medium Shading 2 Accent 5" w:semiHidden="0" w:uiPriority="64" w:unhideWhenUsed="0"/>
+    <w:lsdException w:name="Medium List 1 Accent 5" w:semiHidden="0" w:uiPriority="65" w:unhideWhenUsed="0"/>
+    <w:lsdException w:name="Medium List 2 Accent 5" w:semiHidden="0" w:uiPriority="66" w:unhideWhenUsed="0"/>
+    <w:lsdException w:name="Medium Grid 1 Accent 5" w:semiHidden="0" w:uiPriority="67" w:unhideWhenUsed="0"/>
+    <w:lsdException w:name="Medium Grid 2 Accent 5" w:semiHidden="0" w:uiPriority="68" w:unhideWhenUsed="0"/>
+    <w:lsdException w:name="Medium Grid 3 Accent 5" w:semiHidden="0" w:uiPriority="69" w:unhideWhenUsed="0"/>
+    <w:lsdException w:name="Dark List Accent 5" w:semiHidden="0" w:uiPriority="70" w:unhideWhenUsed="0"/>
+    <w:lsdException w:name="Colorful Shading Accent 5" w:semiHidden="0" w:uiPriority="71" w:unhideWhenUsed="0"/>
+    <w:lsdException w:name="Colorful List Accent 5" w:semiHidden="0" w:uiPriority="72" w:unhideWhenUsed="0"/>
+    <w:lsdException w:name="Colorful Grid Accent 5" w:semiHidden="0" w:uiPriority="73" w:unhideWhenUsed="0"/>
+    <w:lsdException w:name="Light Shading Accent 6" w:semiHidden="0" w:uiPriority="60" w:unhideWhenUsed="0"/>
+    <w:lsdException w:name="Light List Accent 6" w:semiHidden="0" w:uiPriority="61" w:unhideWhenUsed="0"/>
+    <w:lsdException w:name="Light Grid Accent 6" w:semiHidden="0" w:uiPriority="62" w:unhideWhenUsed="0"/>
+    <w:lsdException w:name="Medium Shading 1 Accent 6" w:semiHidden="0" w:uiPriority="63" w:unhideWhenUsed="0"/>
+    <w:lsdException w:name="Medium Shading 2 Accent 6" w:semiHidden="0" w:uiPriority="64" w:unhideWhenUsed="0"/>
+    <w:lsdException w:name="Medium List 1 Accent 6" w:semiHidden="0" w:uiPriority="65" w:unhideWhenUsed="0"/>
+    <w:lsdException w:name="Medium List 2 Accent 6" w:semiHidden="0" w:uiPriority="66" w:unhideWhenUsed="0"/>
+    <w:lsdException w:name="Medium Grid 1 Accent 6" w:semiHidden="0" w:uiPriority="67" w:unhideWhenUsed="0"/>
+    <w:lsdException w:name="Medium Grid 2 Accent 6" w:semiHidden="0" w:uiPriority="68" w:unhideWhenUsed="0"/>
+    <w:lsdException w:name="Medium Grid 3 Accent 6" w:semiHidden="0" w:uiPriority="69" w:unhideWhenUsed="0"/>
+    <w:lsdException w:name="Dark List Accent 6" w:semiHidden="0" w:uiPriority="70" w:unhideWhenUsed="0"/>
+    <w:lsdException w:name="Colorful Shading Accent 6" w:semiHidden="0" w:uiPriority="71" w:unhideWhenUsed="0"/>
+    <w:lsdException w:name="Colorful List Accent 6" w:semiHidden="0" w:uiPriority="72" w:unhideWhenUsed="0"/>
+    <w:lsdException w:name="Colorful Grid Accent 6" w:semiHidden="0" w:uiPriority="73" w:unhideWhenUsed="0"/>
+    <w:lsdException w:name="Subtle Emphasis" w:semiHidden="0" w:uiPriority="19" w:unhideWhenUsed="0" w:qFormat="1"/>
+    <w:lsdException w:name="Intense Emphasis" w:semiHidden="0" w:uiPriority="21" w:unhideWhenUsed="0" w:qFormat="1"/>
+    <w:lsdException w:name="Subtle Reference" w:semiHidden="0" w:uiPriority="31" w:unhideWhenUsed="0" w:qFormat="1"/>
+    <w:lsdException w:name="Intense Reference" w:semiHidden="0" w:uiPriority="32" w:unhideWhenUsed="0" w:qFormat="1"/>
+    <w:lsdException w:name="Book Title" w:semiHidden="0" w:uiPriority="33" w:unhideWhenUsed="0" w:qFormat="1"/>
+    <w:lsdException w:name="Bibliography" w:uiPriority="37"/>
+    <w:lsdException w:name="TOC Heading" w:uiPriority="39" w:qFormat="1"/>
   </w:latentStyles>
   <w:style w:type="paragraph" w:default="1" w:styleId="Normal">
     <w:name w:val="Normal"/>
@@ -7776,8 +8049,9 @@
 </file>
 
 <file path=word/glossary/webSettings.xml><?xml version="1.0" encoding="utf-8"?>
-<w:webSettings xmlns:mc="http://schemas.openxmlformats.org/markup-compatibility/2006" xmlns:r="http://schemas.openxmlformats.org/officeDocument/2006/relationships" xmlns:w="http://schemas.openxmlformats.org/wordprocessingml/2006/main" xmlns:w14="http://schemas.microsoft.com/office/word/2010/wordml" xmlns:w15="http://schemas.microsoft.com/office/word/2012/wordml" mc:Ignorable="w14 w15">
+<w:webSettings xmlns:mc="http://schemas.openxmlformats.org/markup-compatibility/2006" xmlns:r="http://schemas.openxmlformats.org/officeDocument/2006/relationships" xmlns:w="http://schemas.openxmlformats.org/wordprocessingml/2006/main" xmlns:w14="http://schemas.microsoft.com/office/word/2010/wordml" mc:Ignorable="w14">
   <w:allowPNG/>
+  <w:doNotSaveAsSingleFile/>
 </w:webSettings>
 </file>
 
@@ -8106,7 +8380,7 @@
 </file>
 
 <file path=customXml/itemProps1.xml><?xml version="1.0" encoding="utf-8"?>
-<ds:datastoreItem xmlns:ds="http://schemas.openxmlformats.org/officeDocument/2006/customXml" ds:itemID="{AFB04E82-123F-4437-9646-C2B6905EE047}">
+<ds:datastoreItem xmlns:ds="http://schemas.openxmlformats.org/officeDocument/2006/customXml" ds:itemID="{BD20FBF2-4B62-6042-B229-67FC977AB6DF}">
   <ds:schemaRefs>
     <ds:schemaRef ds:uri="http://schemas.openxmlformats.org/officeDocument/2006/bibliography"/>
   </ds:schemaRefs>

</xml_diff>